<commit_message>
[Update] Find related article using FULLTEXT search indexes
</commit_message>
<xml_diff>
--- a/report/report.docx
+++ b/report/report.docx
@@ -49,8 +49,13 @@
           <w:numId w:val="9"/>
         </w:numPr>
       </w:pPr>
-      <w:r>
-        <w:t>config: contain all configuration files of application</w:t>
+      <w:proofErr w:type="spellStart"/>
+      <w:r>
+        <w:t>config</w:t>
+      </w:r>
+      <w:proofErr w:type="spellEnd"/>
+      <w:r>
+        <w:t>: contain all configuration files of application</w:t>
       </w:r>
     </w:p>
     <w:p>
@@ -61,8 +66,13 @@
           <w:numId w:val="10"/>
         </w:numPr>
       </w:pPr>
-      <w:r>
-        <w:t>autoload.php: load libraries, helpers, models… automatically when a controller is initialized</w:t>
+      <w:proofErr w:type="spellStart"/>
+      <w:r>
+        <w:t>autoload.php</w:t>
+      </w:r>
+      <w:proofErr w:type="spellEnd"/>
+      <w:r>
+        <w:t>: load libraries, helpers, models… automatically when a controller is initialized</w:t>
       </w:r>
     </w:p>
     <w:p>
@@ -73,9 +83,27 @@
           <w:numId w:val="10"/>
         </w:numPr>
       </w:pPr>
-      <w:r>
-        <w:t>config.php: set base_url,…</w:t>
-      </w:r>
+      <w:proofErr w:type="spellStart"/>
+      <w:r>
+        <w:t>config.php</w:t>
+      </w:r>
+      <w:proofErr w:type="spellEnd"/>
+      <w:r>
+        <w:t xml:space="preserve">: set </w:t>
+      </w:r>
+      <w:proofErr w:type="spellStart"/>
+      <w:r>
+        <w:t>base_</w:t>
+      </w:r>
+      <w:proofErr w:type="gramStart"/>
+      <w:r>
+        <w:t>url</w:t>
+      </w:r>
+      <w:proofErr w:type="spellEnd"/>
+      <w:r>
+        <w:t>,…</w:t>
+      </w:r>
+      <w:proofErr w:type="gramEnd"/>
     </w:p>
     <w:p>
       <w:pPr>
@@ -85,8 +113,29 @@
           <w:numId w:val="10"/>
         </w:numPr>
       </w:pPr>
-      <w:r>
-        <w:t>routes.php: set default_controller, re-map url,</w:t>
+      <w:proofErr w:type="spellStart"/>
+      <w:r>
+        <w:t>routes.php</w:t>
+      </w:r>
+      <w:proofErr w:type="spellEnd"/>
+      <w:r>
+        <w:t xml:space="preserve">: set </w:t>
+      </w:r>
+      <w:proofErr w:type="spellStart"/>
+      <w:r>
+        <w:t>default_controller</w:t>
+      </w:r>
+      <w:proofErr w:type="spellEnd"/>
+      <w:r>
+        <w:t xml:space="preserve">, re-map </w:t>
+      </w:r>
+      <w:proofErr w:type="spellStart"/>
+      <w:r>
+        <w:t>url</w:t>
+      </w:r>
+      <w:proofErr w:type="spellEnd"/>
+      <w:r>
+        <w:t>,</w:t>
       </w:r>
     </w:p>
     <w:p>
@@ -97,8 +146,13 @@
           <w:numId w:val="10"/>
         </w:numPr>
       </w:pPr>
-      <w:r>
-        <w:t>database.php: setting need to connect database</w:t>
+      <w:proofErr w:type="spellStart"/>
+      <w:r>
+        <w:t>database.php</w:t>
+      </w:r>
+      <w:proofErr w:type="spellEnd"/>
+      <w:r>
+        <w:t>: setting need to connect database</w:t>
       </w:r>
     </w:p>
     <w:p>
@@ -113,7 +167,23 @@
         <w:t xml:space="preserve">cache: </w:t>
       </w:r>
       <w:r>
-        <w:t>store the precessed data, support quick load, increase the speed of pages access</w:t>
+        <w:t xml:space="preserve">store the </w:t>
+      </w:r>
+      <w:proofErr w:type="spellStart"/>
+      <w:r>
+        <w:t>precessed</w:t>
+      </w:r>
+      <w:proofErr w:type="spellEnd"/>
+      <w:r>
+        <w:t xml:space="preserve"> data, support quick load, increase the speed of </w:t>
+      </w:r>
+      <w:proofErr w:type="gramStart"/>
+      <w:r>
+        <w:t>pages</w:t>
+      </w:r>
+      <w:proofErr w:type="gramEnd"/>
+      <w:r>
+        <w:t xml:space="preserve"> access</w:t>
       </w:r>
     </w:p>
     <w:p>
@@ -358,9 +428,11 @@
           <w:numId w:val="9"/>
         </w:numPr>
       </w:pPr>
+      <w:proofErr w:type="spellStart"/>
       <w:r>
         <w:t>third_party</w:t>
       </w:r>
+      <w:proofErr w:type="spellEnd"/>
       <w:r>
         <w:t xml:space="preserve">: outside </w:t>
       </w:r>
@@ -499,9 +571,11 @@
           <w:numId w:val="8"/>
         </w:numPr>
       </w:pPr>
+      <w:proofErr w:type="spellStart"/>
       <w:r>
         <w:t>User_guide</w:t>
       </w:r>
+      <w:proofErr w:type="spellEnd"/>
       <w:r>
         <w:t>: CI documentation</w:t>
       </w:r>
@@ -530,7 +604,15 @@
         <w:t>Route: [controller]/[action]</w:t>
       </w:r>
       <w:r>
-        <w:t>/[params]</w:t>
+        <w:t>/[</w:t>
+      </w:r>
+      <w:proofErr w:type="spellStart"/>
+      <w:r>
+        <w:t>params</w:t>
+      </w:r>
+      <w:proofErr w:type="spellEnd"/>
+      <w:r>
+        <w:t>]</w:t>
       </w:r>
     </w:p>
     <w:p>
@@ -542,7 +624,23 @@
         </w:numPr>
       </w:pPr>
       <w:r>
-        <w:t>Always extends CI_Model/CI_Controller for custom model/controller</w:t>
+        <w:t xml:space="preserve">Always extends </w:t>
+      </w:r>
+      <w:proofErr w:type="spellStart"/>
+      <w:r>
+        <w:t>CI_Model</w:t>
+      </w:r>
+      <w:proofErr w:type="spellEnd"/>
+      <w:r>
+        <w:t>/</w:t>
+      </w:r>
+      <w:proofErr w:type="spellStart"/>
+      <w:r>
+        <w:t>CI_Controller</w:t>
+      </w:r>
+      <w:proofErr w:type="spellEnd"/>
+      <w:r>
+        <w:t xml:space="preserve"> for custom model/controller</w:t>
       </w:r>
     </w:p>
     <w:p>
@@ -566,7 +664,15 @@
         <w:ind w:left="2160"/>
       </w:pPr>
       <w:r>
-        <w:t>$this-&gt;load-&gt;model([name_of_model]);</w:t>
+        <w:t>$this-&gt;load-&gt;model([</w:t>
+      </w:r>
+      <w:proofErr w:type="spellStart"/>
+      <w:r>
+        <w:t>name_of_model</w:t>
+      </w:r>
+      <w:proofErr w:type="spellEnd"/>
+      <w:r>
+        <w:t>]);</w:t>
       </w:r>
     </w:p>
     <w:p>
@@ -575,7 +681,15 @@
         <w:ind w:left="2160"/>
       </w:pPr>
       <w:r>
-        <w:t>$this-&gt;[name_of_model]-&gt;[action];</w:t>
+        <w:t>$this-&gt;[</w:t>
+      </w:r>
+      <w:proofErr w:type="spellStart"/>
+      <w:r>
+        <w:t>name_of_model</w:t>
+      </w:r>
+      <w:proofErr w:type="spellEnd"/>
+      <w:r>
+        <w:t>]-&gt;[action];</w:t>
       </w:r>
     </w:p>
     <w:p>
@@ -605,7 +719,15 @@
         <w:t>library</w:t>
       </w:r>
       <w:r>
-        <w:t>([name_of_library]);</w:t>
+        <w:t>([</w:t>
+      </w:r>
+      <w:proofErr w:type="spellStart"/>
+      <w:r>
+        <w:t>name_of_library</w:t>
+      </w:r>
+      <w:proofErr w:type="spellEnd"/>
+      <w:r>
+        <w:t>]);</w:t>
       </w:r>
     </w:p>
     <w:p>
@@ -614,7 +736,15 @@
         <w:ind w:left="2160"/>
       </w:pPr>
       <w:r>
-        <w:t>$this-&gt;[name_of_library]-&gt;[action];</w:t>
+        <w:t>$this-&gt;[</w:t>
+      </w:r>
+      <w:proofErr w:type="spellStart"/>
+      <w:r>
+        <w:t>name_of_library</w:t>
+      </w:r>
+      <w:proofErr w:type="spellEnd"/>
+      <w:r>
+        <w:t>]-&gt;[action];</w:t>
       </w:r>
     </w:p>
     <w:p>
@@ -644,11 +774,16 @@
         <w:t>helper</w:t>
       </w:r>
       <w:r>
-        <w:t>([name_of_</w:t>
+        <w:t>([</w:t>
+      </w:r>
+      <w:proofErr w:type="spellStart"/>
+      <w:r>
+        <w:t>name_of_</w:t>
       </w:r>
       <w:r>
         <w:t>helper</w:t>
       </w:r>
+      <w:proofErr w:type="spellEnd"/>
       <w:r>
         <w:t>]);</w:t>
       </w:r>
@@ -658,8 +793,21 @@
         <w:pStyle w:val="ListParagraph"/>
         <w:ind w:left="2160"/>
       </w:pPr>
-      <w:r>
-        <w:t>Function_in_helper();</w:t>
+      <w:proofErr w:type="spellStart"/>
+      <w:r>
+        <w:t>Function_in_</w:t>
+      </w:r>
+      <w:proofErr w:type="gramStart"/>
+      <w:r>
+        <w:t>helper</w:t>
+      </w:r>
+      <w:proofErr w:type="spellEnd"/>
+      <w:r>
+        <w:t>(</w:t>
+      </w:r>
+      <w:proofErr w:type="gramEnd"/>
+      <w:r>
+        <w:t>);</w:t>
       </w:r>
     </w:p>
     <w:p>
@@ -682,11 +830,24 @@
       <w:r>
         <w:t>$this-&gt;load-&gt;</w:t>
       </w:r>
+      <w:proofErr w:type="gramStart"/>
       <w:r>
         <w:t>view</w:t>
       </w:r>
       <w:r>
-        <w:t>([name_of_</w:t>
+        <w:t>(</w:t>
+      </w:r>
+      <w:proofErr w:type="gramEnd"/>
+      <w:r>
+        <w:t>[</w:t>
+      </w:r>
+      <w:proofErr w:type="spellStart"/>
+      <w:r>
+        <w:t>name_of</w:t>
+      </w:r>
+      <w:proofErr w:type="spellEnd"/>
+      <w:r>
+        <w:t>_</w:t>
       </w:r>
       <w:r>
         <w:t xml:space="preserve"> </w:t>
@@ -698,11 +859,16 @@
         <w:t>]</w:t>
       </w:r>
       <w:r>
-        <w:t>, [data</w:t>
+        <w:t>, [</w:t>
+      </w:r>
+      <w:proofErr w:type="spellStart"/>
+      <w:r>
+        <w:t>data</w:t>
       </w:r>
       <w:r>
         <w:t>_array</w:t>
       </w:r>
+      <w:proofErr w:type="spellEnd"/>
       <w:r>
         <w:t>]</w:t>
       </w:r>
@@ -768,11 +934,16 @@
         <w:t xml:space="preserve">and parse </w:t>
       </w:r>
       <w:r>
-        <w:t>into folder application/third</w:t>
+        <w:t>into folder application/</w:t>
+      </w:r>
+      <w:proofErr w:type="spellStart"/>
+      <w:r>
+        <w:t>third</w:t>
       </w:r>
       <w:r>
         <w:t>_party</w:t>
       </w:r>
+      <w:proofErr w:type="spellEnd"/>
     </w:p>
     <w:p>
       <w:pPr>
@@ -813,13 +984,27 @@
         <w:rPr>
           <w:rFonts w:ascii="Consolas" w:hAnsi="Consolas"/>
         </w:rPr>
-        <w:t>Include APPPATH.</w:t>
-      </w:r>
+        <w:t xml:space="preserve">Include </w:t>
+      </w:r>
+      <w:proofErr w:type="gramStart"/>
       <w:r>
         <w:rPr>
           <w:rFonts w:ascii="Consolas" w:hAnsi="Consolas"/>
         </w:rPr>
-        <w:t>[path_to_3</w:t>
+        <w:t>APPPATH.</w:t>
+      </w:r>
+      <w:r>
+        <w:rPr>
+          <w:rFonts w:ascii="Consolas" w:hAnsi="Consolas"/>
+        </w:rPr>
+        <w:t>[</w:t>
+      </w:r>
+      <w:proofErr w:type="gramEnd"/>
+      <w:r>
+        <w:rPr>
+          <w:rFonts w:ascii="Consolas" w:hAnsi="Consolas"/>
+        </w:rPr>
+        <w:t>path_to_3</w:t>
       </w:r>
       <w:r>
         <w:rPr>
@@ -914,7 +1099,21 @@
         <w:rPr>
           <w:rFonts w:ascii="Consolas" w:hAnsi="Consolas"/>
         </w:rPr>
-        <w:t>$this-&gt;load-&gt;library([name_library]);</w:t>
+        <w:t>$this-&gt;load-&gt;library([</w:t>
+      </w:r>
+      <w:proofErr w:type="spellStart"/>
+      <w:r>
+        <w:rPr>
+          <w:rFonts w:ascii="Consolas" w:hAnsi="Consolas"/>
+        </w:rPr>
+        <w:t>name_library</w:t>
+      </w:r>
+      <w:proofErr w:type="spellEnd"/>
+      <w:r>
+        <w:rPr>
+          <w:rFonts w:ascii="Consolas" w:hAnsi="Consolas"/>
+        </w:rPr>
+        <w:t>]);</w:t>
       </w:r>
     </w:p>
     <w:p>
@@ -965,7 +1164,21 @@
         <w:rPr>
           <w:rFonts w:ascii="Consolas" w:hAnsi="Consolas" w:cstheme="minorHAnsi"/>
         </w:rPr>
-        <w:t>composer require [name_of_package]</w:t>
+        <w:t>composer require [</w:t>
+      </w:r>
+      <w:proofErr w:type="spellStart"/>
+      <w:r>
+        <w:rPr>
+          <w:rFonts w:ascii="Consolas" w:hAnsi="Consolas" w:cstheme="minorHAnsi"/>
+        </w:rPr>
+        <w:t>name_of_package</w:t>
+      </w:r>
+      <w:proofErr w:type="spellEnd"/>
+      <w:r>
+        <w:rPr>
+          <w:rFonts w:ascii="Consolas" w:hAnsi="Consolas" w:cstheme="minorHAnsi"/>
+        </w:rPr>
+        <w:t>]</w:t>
       </w:r>
     </w:p>
     <w:p>
@@ -983,7 +1196,21 @@
         <w:rPr>
           <w:rFonts w:cstheme="minorHAnsi"/>
         </w:rPr>
-        <w:t>Require vendor/autoload.php into file that need to use classes/entities in package</w:t>
+        <w:t>Require vendor/</w:t>
+      </w:r>
+      <w:proofErr w:type="spellStart"/>
+      <w:r>
+        <w:rPr>
+          <w:rFonts w:cstheme="minorHAnsi"/>
+        </w:rPr>
+        <w:t>autoload.php</w:t>
+      </w:r>
+      <w:proofErr w:type="spellEnd"/>
+      <w:r>
+        <w:rPr>
+          <w:rFonts w:cstheme="minorHAnsi"/>
+        </w:rPr>
+        <w:t xml:space="preserve"> into file that need to use classes/entities in package</w:t>
       </w:r>
     </w:p>
     <w:p>
@@ -1003,8 +1230,6 @@
         </w:rPr>
         <w:t xml:space="preserve">Can make your own class to connect </w:t>
       </w:r>
-      <w:bookmarkStart w:id="0" w:name="_GoBack"/>
-      <w:bookmarkEnd w:id="0"/>
     </w:p>
     <w:p>
       <w:pPr>
@@ -1031,9 +1256,11 @@
           <w:numId w:val="1"/>
         </w:numPr>
       </w:pPr>
+      <w:proofErr w:type="spellStart"/>
       <w:r>
         <w:t>Webapp</w:t>
       </w:r>
+      <w:proofErr w:type="spellEnd"/>
     </w:p>
     <w:p>
       <w:pPr>
@@ -1141,7 +1368,39 @@
         <w:t>Content Delivery Network</w:t>
       </w:r>
       <w:r>
-        <w:t xml:space="preserve"> (mạng phân phối nội dung)</w:t>
+        <w:t xml:space="preserve"> (</w:t>
+      </w:r>
+      <w:proofErr w:type="spellStart"/>
+      <w:r>
+        <w:t>mạng</w:t>
+      </w:r>
+      <w:proofErr w:type="spellEnd"/>
+      <w:r>
+        <w:t xml:space="preserve"> </w:t>
+      </w:r>
+      <w:proofErr w:type="spellStart"/>
+      <w:r>
+        <w:t>phân</w:t>
+      </w:r>
+      <w:proofErr w:type="spellEnd"/>
+      <w:r>
+        <w:t xml:space="preserve"> </w:t>
+      </w:r>
+      <w:proofErr w:type="spellStart"/>
+      <w:r>
+        <w:t>phối</w:t>
+      </w:r>
+      <w:proofErr w:type="spellEnd"/>
+      <w:r>
+        <w:t xml:space="preserve"> </w:t>
+      </w:r>
+      <w:proofErr w:type="spellStart"/>
+      <w:r>
+        <w:t>nội</w:t>
+      </w:r>
+      <w:proofErr w:type="spellEnd"/>
+      <w:r>
+        <w:t xml:space="preserve"> dung)</w:t>
       </w:r>
     </w:p>
     <w:p>
@@ -1152,11 +1411,101 @@
           <w:numId w:val="6"/>
         </w:numPr>
       </w:pPr>
-      <w:r>
-        <w:t>G</w:t>
-      </w:r>
-      <w:r>
-        <w:t>iải pháp tiết kiệm băng thông máy chủ và tăng tốc độ website</w:t>
+      <w:proofErr w:type="spellStart"/>
+      <w:r>
+        <w:t>Giải</w:t>
+      </w:r>
+      <w:proofErr w:type="spellEnd"/>
+      <w:r>
+        <w:t xml:space="preserve"> </w:t>
+      </w:r>
+      <w:proofErr w:type="spellStart"/>
+      <w:r>
+        <w:t>pháp</w:t>
+      </w:r>
+      <w:proofErr w:type="spellEnd"/>
+      <w:r>
+        <w:t xml:space="preserve"> </w:t>
+      </w:r>
+      <w:proofErr w:type="spellStart"/>
+      <w:r>
+        <w:t>tiết</w:t>
+      </w:r>
+      <w:proofErr w:type="spellEnd"/>
+      <w:r>
+        <w:t xml:space="preserve"> </w:t>
+      </w:r>
+      <w:proofErr w:type="spellStart"/>
+      <w:r>
+        <w:t>kiệm</w:t>
+      </w:r>
+      <w:proofErr w:type="spellEnd"/>
+      <w:r>
+        <w:t xml:space="preserve"> </w:t>
+      </w:r>
+      <w:proofErr w:type="spellStart"/>
+      <w:r>
+        <w:t>băng</w:t>
+      </w:r>
+      <w:proofErr w:type="spellEnd"/>
+      <w:r>
+        <w:t xml:space="preserve"> </w:t>
+      </w:r>
+      <w:proofErr w:type="spellStart"/>
+      <w:r>
+        <w:t>thông</w:t>
+      </w:r>
+      <w:proofErr w:type="spellEnd"/>
+      <w:r>
+        <w:t xml:space="preserve"> </w:t>
+      </w:r>
+      <w:proofErr w:type="spellStart"/>
+      <w:r>
+        <w:t>máy</w:t>
+      </w:r>
+      <w:proofErr w:type="spellEnd"/>
+      <w:r>
+        <w:t xml:space="preserve"> </w:t>
+      </w:r>
+      <w:proofErr w:type="spellStart"/>
+      <w:r>
+        <w:t>chủ</w:t>
+      </w:r>
+      <w:proofErr w:type="spellEnd"/>
+      <w:r>
+        <w:t xml:space="preserve"> </w:t>
+      </w:r>
+      <w:proofErr w:type="spellStart"/>
+      <w:r>
+        <w:t>và</w:t>
+      </w:r>
+      <w:proofErr w:type="spellEnd"/>
+      <w:r>
+        <w:t xml:space="preserve"> </w:t>
+      </w:r>
+      <w:proofErr w:type="spellStart"/>
+      <w:r>
+        <w:t>tăng</w:t>
+      </w:r>
+      <w:proofErr w:type="spellEnd"/>
+      <w:r>
+        <w:t xml:space="preserve"> </w:t>
+      </w:r>
+      <w:proofErr w:type="spellStart"/>
+      <w:r>
+        <w:t>tốc</w:t>
+      </w:r>
+      <w:proofErr w:type="spellEnd"/>
+      <w:r>
+        <w:t xml:space="preserve"> </w:t>
+      </w:r>
+      <w:proofErr w:type="spellStart"/>
+      <w:r>
+        <w:t>độ</w:t>
+      </w:r>
+      <w:proofErr w:type="spellEnd"/>
+      <w:r>
+        <w:t xml:space="preserve"> website</w:t>
       </w:r>
     </w:p>
     <w:p>
@@ -1167,26 +1516,313 @@
           <w:numId w:val="6"/>
         </w:numPr>
       </w:pPr>
+      <w:proofErr w:type="spellStart"/>
       <w:r>
         <w:t>L</w:t>
       </w:r>
       <w:r>
-        <w:t>ưu bản sao</w:t>
-      </w:r>
+        <w:t>ưu</w:t>
+      </w:r>
+      <w:proofErr w:type="spellEnd"/>
+      <w:r>
+        <w:t xml:space="preserve"> </w:t>
+      </w:r>
+      <w:proofErr w:type="spellStart"/>
+      <w:r>
+        <w:t>bản</w:t>
+      </w:r>
+      <w:proofErr w:type="spellEnd"/>
+      <w:r>
+        <w:t xml:space="preserve"> </w:t>
+      </w:r>
+      <w:proofErr w:type="spellStart"/>
+      <w:r>
+        <w:t>sao</w:t>
+      </w:r>
+      <w:proofErr w:type="spellEnd"/>
       <w:r>
         <w:t xml:space="preserve"> (cache)</w:t>
       </w:r>
       <w:r>
-        <w:t xml:space="preserve"> của các nội dung tĩnh bên trong website</w:t>
-      </w:r>
-      <w:r>
-        <w:t xml:space="preserve"> tại nhiều địa điểm khác nhau (thường được gọi là PoP – Point of Presence)</w:t>
-      </w:r>
-      <w:r>
-        <w:t xml:space="preserve"> và </w:t>
-      </w:r>
-      <w:r>
-        <w:t>từ các PoP đó nó sẽ gửi tới cho người dùng khi họ truy cập vào website</w:t>
+        <w:t xml:space="preserve"> </w:t>
+      </w:r>
+      <w:proofErr w:type="spellStart"/>
+      <w:r>
+        <w:t>của</w:t>
+      </w:r>
+      <w:proofErr w:type="spellEnd"/>
+      <w:r>
+        <w:t xml:space="preserve"> </w:t>
+      </w:r>
+      <w:proofErr w:type="spellStart"/>
+      <w:r>
+        <w:t>các</w:t>
+      </w:r>
+      <w:proofErr w:type="spellEnd"/>
+      <w:r>
+        <w:t xml:space="preserve"> </w:t>
+      </w:r>
+      <w:proofErr w:type="spellStart"/>
+      <w:r>
+        <w:t>nội</w:t>
+      </w:r>
+      <w:proofErr w:type="spellEnd"/>
+      <w:r>
+        <w:t xml:space="preserve"> dung </w:t>
+      </w:r>
+      <w:proofErr w:type="spellStart"/>
+      <w:r>
+        <w:t>tĩnh</w:t>
+      </w:r>
+      <w:proofErr w:type="spellEnd"/>
+      <w:r>
+        <w:t xml:space="preserve"> </w:t>
+      </w:r>
+      <w:proofErr w:type="spellStart"/>
+      <w:r>
+        <w:t>bên</w:t>
+      </w:r>
+      <w:proofErr w:type="spellEnd"/>
+      <w:r>
+        <w:t xml:space="preserve"> </w:t>
+      </w:r>
+      <w:proofErr w:type="spellStart"/>
+      <w:r>
+        <w:t>trong</w:t>
+      </w:r>
+      <w:proofErr w:type="spellEnd"/>
+      <w:r>
+        <w:t xml:space="preserve"> website</w:t>
+      </w:r>
+      <w:r>
+        <w:t xml:space="preserve"> </w:t>
+      </w:r>
+      <w:proofErr w:type="spellStart"/>
+      <w:r>
+        <w:t>tại</w:t>
+      </w:r>
+      <w:proofErr w:type="spellEnd"/>
+      <w:r>
+        <w:t xml:space="preserve"> </w:t>
+      </w:r>
+      <w:proofErr w:type="spellStart"/>
+      <w:r>
+        <w:t>nhiều</w:t>
+      </w:r>
+      <w:proofErr w:type="spellEnd"/>
+      <w:r>
+        <w:t xml:space="preserve"> </w:t>
+      </w:r>
+      <w:proofErr w:type="spellStart"/>
+      <w:r>
+        <w:t>địa</w:t>
+      </w:r>
+      <w:proofErr w:type="spellEnd"/>
+      <w:r>
+        <w:t xml:space="preserve"> </w:t>
+      </w:r>
+      <w:proofErr w:type="spellStart"/>
+      <w:r>
+        <w:t>điểm</w:t>
+      </w:r>
+      <w:proofErr w:type="spellEnd"/>
+      <w:r>
+        <w:t xml:space="preserve"> </w:t>
+      </w:r>
+      <w:proofErr w:type="spellStart"/>
+      <w:r>
+        <w:t>khác</w:t>
+      </w:r>
+      <w:proofErr w:type="spellEnd"/>
+      <w:r>
+        <w:t xml:space="preserve"> </w:t>
+      </w:r>
+      <w:proofErr w:type="spellStart"/>
+      <w:r>
+        <w:t>nhau</w:t>
+      </w:r>
+      <w:proofErr w:type="spellEnd"/>
+      <w:r>
+        <w:t xml:space="preserve"> (</w:t>
+      </w:r>
+      <w:proofErr w:type="spellStart"/>
+      <w:r>
+        <w:t>thường</w:t>
+      </w:r>
+      <w:proofErr w:type="spellEnd"/>
+      <w:r>
+        <w:t xml:space="preserve"> </w:t>
+      </w:r>
+      <w:proofErr w:type="spellStart"/>
+      <w:r>
+        <w:t>được</w:t>
+      </w:r>
+      <w:proofErr w:type="spellEnd"/>
+      <w:r>
+        <w:t xml:space="preserve"> </w:t>
+      </w:r>
+      <w:proofErr w:type="spellStart"/>
+      <w:r>
+        <w:t>gọi</w:t>
+      </w:r>
+      <w:proofErr w:type="spellEnd"/>
+      <w:r>
+        <w:t xml:space="preserve"> </w:t>
+      </w:r>
+      <w:proofErr w:type="spellStart"/>
+      <w:r>
+        <w:t>là</w:t>
+      </w:r>
+      <w:proofErr w:type="spellEnd"/>
+      <w:r>
+        <w:t xml:space="preserve"> </w:t>
+      </w:r>
+      <w:proofErr w:type="spellStart"/>
+      <w:r>
+        <w:t>PoP</w:t>
+      </w:r>
+      <w:proofErr w:type="spellEnd"/>
+      <w:r>
+        <w:t xml:space="preserve"> – Point of Presence)</w:t>
+      </w:r>
+      <w:r>
+        <w:t xml:space="preserve"> </w:t>
+      </w:r>
+      <w:proofErr w:type="spellStart"/>
+      <w:r>
+        <w:t>và</w:t>
+      </w:r>
+      <w:proofErr w:type="spellEnd"/>
+      <w:r>
+        <w:t xml:space="preserve"> </w:t>
+      </w:r>
+      <w:proofErr w:type="spellStart"/>
+      <w:r>
+        <w:t>từ</w:t>
+      </w:r>
+      <w:proofErr w:type="spellEnd"/>
+      <w:r>
+        <w:t xml:space="preserve"> </w:t>
+      </w:r>
+      <w:proofErr w:type="spellStart"/>
+      <w:r>
+        <w:t>các</w:t>
+      </w:r>
+      <w:proofErr w:type="spellEnd"/>
+      <w:r>
+        <w:t xml:space="preserve"> </w:t>
+      </w:r>
+      <w:proofErr w:type="spellStart"/>
+      <w:r>
+        <w:t>PoP</w:t>
+      </w:r>
+      <w:proofErr w:type="spellEnd"/>
+      <w:r>
+        <w:t xml:space="preserve"> </w:t>
+      </w:r>
+      <w:proofErr w:type="spellStart"/>
+      <w:r>
+        <w:t>đó</w:t>
+      </w:r>
+      <w:proofErr w:type="spellEnd"/>
+      <w:r>
+        <w:t xml:space="preserve"> </w:t>
+      </w:r>
+      <w:proofErr w:type="spellStart"/>
+      <w:r>
+        <w:t>nó</w:t>
+      </w:r>
+      <w:proofErr w:type="spellEnd"/>
+      <w:r>
+        <w:t xml:space="preserve"> </w:t>
+      </w:r>
+      <w:proofErr w:type="spellStart"/>
+      <w:r>
+        <w:t>sẽ</w:t>
+      </w:r>
+      <w:proofErr w:type="spellEnd"/>
+      <w:r>
+        <w:t xml:space="preserve"> </w:t>
+      </w:r>
+      <w:proofErr w:type="spellStart"/>
+      <w:r>
+        <w:t>gửi</w:t>
+      </w:r>
+      <w:proofErr w:type="spellEnd"/>
+      <w:r>
+        <w:t xml:space="preserve"> </w:t>
+      </w:r>
+      <w:proofErr w:type="spellStart"/>
+      <w:r>
+        <w:t>tới</w:t>
+      </w:r>
+      <w:proofErr w:type="spellEnd"/>
+      <w:r>
+        <w:t xml:space="preserve"> </w:t>
+      </w:r>
+      <w:proofErr w:type="spellStart"/>
+      <w:r>
+        <w:t>cho</w:t>
+      </w:r>
+      <w:proofErr w:type="spellEnd"/>
+      <w:r>
+        <w:t xml:space="preserve"> </w:t>
+      </w:r>
+      <w:proofErr w:type="spellStart"/>
+      <w:r>
+        <w:t>người</w:t>
+      </w:r>
+      <w:proofErr w:type="spellEnd"/>
+      <w:r>
+        <w:t xml:space="preserve"> </w:t>
+      </w:r>
+      <w:proofErr w:type="spellStart"/>
+      <w:r>
+        <w:t>dùng</w:t>
+      </w:r>
+      <w:proofErr w:type="spellEnd"/>
+      <w:r>
+        <w:t xml:space="preserve"> </w:t>
+      </w:r>
+      <w:proofErr w:type="spellStart"/>
+      <w:r>
+        <w:t>khi</w:t>
+      </w:r>
+      <w:proofErr w:type="spellEnd"/>
+      <w:r>
+        <w:t xml:space="preserve"> </w:t>
+      </w:r>
+      <w:proofErr w:type="spellStart"/>
+      <w:r>
+        <w:t>họ</w:t>
+      </w:r>
+      <w:proofErr w:type="spellEnd"/>
+      <w:r>
+        <w:t xml:space="preserve"> </w:t>
+      </w:r>
+      <w:proofErr w:type="spellStart"/>
+      <w:r>
+        <w:t>truy</w:t>
+      </w:r>
+      <w:proofErr w:type="spellEnd"/>
+      <w:r>
+        <w:t xml:space="preserve"> </w:t>
+      </w:r>
+      <w:proofErr w:type="spellStart"/>
+      <w:r>
+        <w:t>cập</w:t>
+      </w:r>
+      <w:proofErr w:type="spellEnd"/>
+      <w:r>
+        <w:t xml:space="preserve"> </w:t>
+      </w:r>
+      <w:proofErr w:type="spellStart"/>
+      <w:r>
+        <w:t>vào</w:t>
+      </w:r>
+      <w:proofErr w:type="spellEnd"/>
+      <w:r>
+        <w:t xml:space="preserve"> website</w:t>
       </w:r>
       <w:r>
         <w:t>.</w:t>
@@ -1201,7 +1837,15 @@
         </w:numPr>
       </w:pPr>
       <w:r>
-        <w:t>TP chính:</w:t>
+        <w:t xml:space="preserve">TP </w:t>
+      </w:r>
+      <w:proofErr w:type="spellStart"/>
+      <w:r>
+        <w:t>chính</w:t>
+      </w:r>
+      <w:proofErr w:type="spellEnd"/>
+      <w:r>
+        <w:t>:</w:t>
       </w:r>
     </w:p>
     <w:p>
@@ -1212,8 +1856,21 @@
           <w:numId w:val="8"/>
         </w:numPr>
       </w:pPr>
-      <w:r>
-        <w:t>PoP: point of presence: nhiều caching server</w:t>
+      <w:proofErr w:type="spellStart"/>
+      <w:r>
+        <w:t>PoP</w:t>
+      </w:r>
+      <w:proofErr w:type="spellEnd"/>
+      <w:r>
+        <w:t xml:space="preserve">: point of presence: </w:t>
+      </w:r>
+      <w:proofErr w:type="spellStart"/>
+      <w:r>
+        <w:t>nhiều</w:t>
+      </w:r>
+      <w:proofErr w:type="spellEnd"/>
+      <w:r>
+        <w:t xml:space="preserve"> caching server</w:t>
       </w:r>
     </w:p>
     <w:p>
@@ -1230,8 +1887,69 @@
       <w:r>
         <w:t xml:space="preserve">: </w:t>
       </w:r>
-      <w:r>
-        <w:t>lưu trữ và truyền tải các File đã được Cached</w:t>
+      <w:proofErr w:type="spellStart"/>
+      <w:r>
+        <w:t>lưu</w:t>
+      </w:r>
+      <w:proofErr w:type="spellEnd"/>
+      <w:r>
+        <w:t xml:space="preserve"> </w:t>
+      </w:r>
+      <w:proofErr w:type="spellStart"/>
+      <w:r>
+        <w:t>trữ</w:t>
+      </w:r>
+      <w:proofErr w:type="spellEnd"/>
+      <w:r>
+        <w:t xml:space="preserve"> </w:t>
+      </w:r>
+      <w:proofErr w:type="spellStart"/>
+      <w:r>
+        <w:t>và</w:t>
+      </w:r>
+      <w:proofErr w:type="spellEnd"/>
+      <w:r>
+        <w:t xml:space="preserve"> </w:t>
+      </w:r>
+      <w:proofErr w:type="spellStart"/>
+      <w:r>
+        <w:t>truyền</w:t>
+      </w:r>
+      <w:proofErr w:type="spellEnd"/>
+      <w:r>
+        <w:t xml:space="preserve"> </w:t>
+      </w:r>
+      <w:proofErr w:type="spellStart"/>
+      <w:r>
+        <w:t>tải</w:t>
+      </w:r>
+      <w:proofErr w:type="spellEnd"/>
+      <w:r>
+        <w:t xml:space="preserve"> </w:t>
+      </w:r>
+      <w:proofErr w:type="spellStart"/>
+      <w:r>
+        <w:t>các</w:t>
+      </w:r>
+      <w:proofErr w:type="spellEnd"/>
+      <w:r>
+        <w:t xml:space="preserve"> File </w:t>
+      </w:r>
+      <w:proofErr w:type="spellStart"/>
+      <w:r>
+        <w:t>đã</w:t>
+      </w:r>
+      <w:proofErr w:type="spellEnd"/>
+      <w:r>
+        <w:t xml:space="preserve"> </w:t>
+      </w:r>
+      <w:proofErr w:type="spellStart"/>
+      <w:r>
+        <w:t>được</w:t>
+      </w:r>
+      <w:proofErr w:type="spellEnd"/>
+      <w:r>
+        <w:t xml:space="preserve"> Cached</w:t>
       </w:r>
     </w:p>
     <w:p>
@@ -1242,8 +1960,21 @@
           <w:numId w:val="6"/>
         </w:numPr>
       </w:pPr>
-      <w:r>
-        <w:t>Phân loại:</w:t>
+      <w:proofErr w:type="spellStart"/>
+      <w:r>
+        <w:t>Phân</w:t>
+      </w:r>
+      <w:proofErr w:type="spellEnd"/>
+      <w:r>
+        <w:t xml:space="preserve"> </w:t>
+      </w:r>
+      <w:proofErr w:type="spellStart"/>
+      <w:r>
+        <w:t>loại</w:t>
+      </w:r>
+      <w:proofErr w:type="spellEnd"/>
+      <w:r>
+        <w:t>:</w:t>
       </w:r>
     </w:p>
     <w:p>
@@ -1258,7 +1989,151 @@
         <w:t xml:space="preserve">Pull </w:t>
       </w:r>
       <w:r>
-        <w:t>http/static: PoP CDN tự động truy cập tới web và lưu lại bản sao toàn bộ nội dụng tĩnh bên trong website</w:t>
+        <w:t xml:space="preserve">http/static: </w:t>
+      </w:r>
+      <w:proofErr w:type="spellStart"/>
+      <w:r>
+        <w:t>PoP</w:t>
+      </w:r>
+      <w:proofErr w:type="spellEnd"/>
+      <w:r>
+        <w:t xml:space="preserve"> CDN </w:t>
+      </w:r>
+      <w:proofErr w:type="spellStart"/>
+      <w:r>
+        <w:t>tự</w:t>
+      </w:r>
+      <w:proofErr w:type="spellEnd"/>
+      <w:r>
+        <w:t xml:space="preserve"> </w:t>
+      </w:r>
+      <w:proofErr w:type="spellStart"/>
+      <w:r>
+        <w:t>động</w:t>
+      </w:r>
+      <w:proofErr w:type="spellEnd"/>
+      <w:r>
+        <w:t xml:space="preserve"> </w:t>
+      </w:r>
+      <w:proofErr w:type="spellStart"/>
+      <w:r>
+        <w:t>truy</w:t>
+      </w:r>
+      <w:proofErr w:type="spellEnd"/>
+      <w:r>
+        <w:t xml:space="preserve"> </w:t>
+      </w:r>
+      <w:proofErr w:type="spellStart"/>
+      <w:r>
+        <w:t>cập</w:t>
+      </w:r>
+      <w:proofErr w:type="spellEnd"/>
+      <w:r>
+        <w:t xml:space="preserve"> </w:t>
+      </w:r>
+      <w:proofErr w:type="spellStart"/>
+      <w:r>
+        <w:t>tới</w:t>
+      </w:r>
+      <w:proofErr w:type="spellEnd"/>
+      <w:r>
+        <w:t xml:space="preserve"> web </w:t>
+      </w:r>
+      <w:proofErr w:type="spellStart"/>
+      <w:r>
+        <w:t>và</w:t>
+      </w:r>
+      <w:proofErr w:type="spellEnd"/>
+      <w:r>
+        <w:t xml:space="preserve"> </w:t>
+      </w:r>
+      <w:proofErr w:type="spellStart"/>
+      <w:r>
+        <w:t>lưu</w:t>
+      </w:r>
+      <w:proofErr w:type="spellEnd"/>
+      <w:r>
+        <w:t xml:space="preserve"> </w:t>
+      </w:r>
+      <w:proofErr w:type="spellStart"/>
+      <w:r>
+        <w:t>lại</w:t>
+      </w:r>
+      <w:proofErr w:type="spellEnd"/>
+      <w:r>
+        <w:t xml:space="preserve"> </w:t>
+      </w:r>
+      <w:proofErr w:type="spellStart"/>
+      <w:r>
+        <w:t>bản</w:t>
+      </w:r>
+      <w:proofErr w:type="spellEnd"/>
+      <w:r>
+        <w:t xml:space="preserve"> </w:t>
+      </w:r>
+      <w:proofErr w:type="spellStart"/>
+      <w:r>
+        <w:t>sao</w:t>
+      </w:r>
+      <w:proofErr w:type="spellEnd"/>
+      <w:r>
+        <w:t xml:space="preserve"> </w:t>
+      </w:r>
+      <w:proofErr w:type="spellStart"/>
+      <w:r>
+        <w:t>toàn</w:t>
+      </w:r>
+      <w:proofErr w:type="spellEnd"/>
+      <w:r>
+        <w:t xml:space="preserve"> </w:t>
+      </w:r>
+      <w:proofErr w:type="spellStart"/>
+      <w:r>
+        <w:t>bộ</w:t>
+      </w:r>
+      <w:proofErr w:type="spellEnd"/>
+      <w:r>
+        <w:t xml:space="preserve"> </w:t>
+      </w:r>
+      <w:proofErr w:type="spellStart"/>
+      <w:r>
+        <w:t>nội</w:t>
+      </w:r>
+      <w:proofErr w:type="spellEnd"/>
+      <w:r>
+        <w:t xml:space="preserve"> </w:t>
+      </w:r>
+      <w:proofErr w:type="spellStart"/>
+      <w:r>
+        <w:t>dụng</w:t>
+      </w:r>
+      <w:proofErr w:type="spellEnd"/>
+      <w:r>
+        <w:t xml:space="preserve"> </w:t>
+      </w:r>
+      <w:proofErr w:type="spellStart"/>
+      <w:r>
+        <w:t>tĩnh</w:t>
+      </w:r>
+      <w:proofErr w:type="spellEnd"/>
+      <w:r>
+        <w:t xml:space="preserve"> </w:t>
+      </w:r>
+      <w:proofErr w:type="spellStart"/>
+      <w:r>
+        <w:t>bên</w:t>
+      </w:r>
+      <w:proofErr w:type="spellEnd"/>
+      <w:r>
+        <w:t xml:space="preserve"> </w:t>
+      </w:r>
+      <w:proofErr w:type="spellStart"/>
+      <w:r>
+        <w:t>trong</w:t>
+      </w:r>
+      <w:proofErr w:type="spellEnd"/>
+      <w:r>
+        <w:t xml:space="preserve"> website</w:t>
       </w:r>
     </w:p>
     <w:p>
@@ -1274,7 +2149,119 @@
         <w:t>Post/push:</w:t>
       </w:r>
       <w:r>
-        <w:t xml:space="preserve"> tải các nội dung cần phân phối qua CDN lên máy chủ của họ qua các giao thức FTP/HTTP</w:t>
+        <w:t xml:space="preserve"> </w:t>
+      </w:r>
+      <w:proofErr w:type="spellStart"/>
+      <w:r>
+        <w:t>tải</w:t>
+      </w:r>
+      <w:proofErr w:type="spellEnd"/>
+      <w:r>
+        <w:t xml:space="preserve"> </w:t>
+      </w:r>
+      <w:proofErr w:type="spellStart"/>
+      <w:r>
+        <w:t>các</w:t>
+      </w:r>
+      <w:proofErr w:type="spellEnd"/>
+      <w:r>
+        <w:t xml:space="preserve"> </w:t>
+      </w:r>
+      <w:proofErr w:type="spellStart"/>
+      <w:r>
+        <w:t>nội</w:t>
+      </w:r>
+      <w:proofErr w:type="spellEnd"/>
+      <w:r>
+        <w:t xml:space="preserve"> dung </w:t>
+      </w:r>
+      <w:proofErr w:type="spellStart"/>
+      <w:r>
+        <w:t>cần</w:t>
+      </w:r>
+      <w:proofErr w:type="spellEnd"/>
+      <w:r>
+        <w:t xml:space="preserve"> </w:t>
+      </w:r>
+      <w:proofErr w:type="spellStart"/>
+      <w:r>
+        <w:t>phân</w:t>
+      </w:r>
+      <w:proofErr w:type="spellEnd"/>
+      <w:r>
+        <w:t xml:space="preserve"> </w:t>
+      </w:r>
+      <w:proofErr w:type="spellStart"/>
+      <w:r>
+        <w:t>phối</w:t>
+      </w:r>
+      <w:proofErr w:type="spellEnd"/>
+      <w:r>
+        <w:t xml:space="preserve"> qua CDN </w:t>
+      </w:r>
+      <w:proofErr w:type="spellStart"/>
+      <w:r>
+        <w:t>lên</w:t>
+      </w:r>
+      <w:proofErr w:type="spellEnd"/>
+      <w:r>
+        <w:t xml:space="preserve"> </w:t>
+      </w:r>
+      <w:proofErr w:type="spellStart"/>
+      <w:r>
+        <w:t>máy</w:t>
+      </w:r>
+      <w:proofErr w:type="spellEnd"/>
+      <w:r>
+        <w:t xml:space="preserve"> </w:t>
+      </w:r>
+      <w:proofErr w:type="spellStart"/>
+      <w:r>
+        <w:t>chủ</w:t>
+      </w:r>
+      <w:proofErr w:type="spellEnd"/>
+      <w:r>
+        <w:t xml:space="preserve"> </w:t>
+      </w:r>
+      <w:proofErr w:type="spellStart"/>
+      <w:r>
+        <w:t>của</w:t>
+      </w:r>
+      <w:proofErr w:type="spellEnd"/>
+      <w:r>
+        <w:t xml:space="preserve"> </w:t>
+      </w:r>
+      <w:proofErr w:type="spellStart"/>
+      <w:r>
+        <w:t>họ</w:t>
+      </w:r>
+      <w:proofErr w:type="spellEnd"/>
+      <w:r>
+        <w:t xml:space="preserve"> qua </w:t>
+      </w:r>
+      <w:proofErr w:type="spellStart"/>
+      <w:r>
+        <w:t>các</w:t>
+      </w:r>
+      <w:proofErr w:type="spellEnd"/>
+      <w:r>
+        <w:t xml:space="preserve"> </w:t>
+      </w:r>
+      <w:proofErr w:type="spellStart"/>
+      <w:r>
+        <w:t>giao</w:t>
+      </w:r>
+      <w:proofErr w:type="spellEnd"/>
+      <w:r>
+        <w:t xml:space="preserve"> </w:t>
+      </w:r>
+      <w:proofErr w:type="spellStart"/>
+      <w:r>
+        <w:t>thức</w:t>
+      </w:r>
+      <w:proofErr w:type="spellEnd"/>
+      <w:r>
+        <w:t xml:space="preserve"> FTP/HTTP</w:t>
       </w:r>
     </w:p>
     <w:p>
@@ -1288,8 +2275,45 @@
       <w:r>
         <w:t xml:space="preserve">Streaming: </w:t>
       </w:r>
-      <w:r>
-        <w:t>hỗ trợ phát trực tiếp video</w:t>
+      <w:proofErr w:type="spellStart"/>
+      <w:r>
+        <w:t>hỗ</w:t>
+      </w:r>
+      <w:proofErr w:type="spellEnd"/>
+      <w:r>
+        <w:t xml:space="preserve"> </w:t>
+      </w:r>
+      <w:proofErr w:type="spellStart"/>
+      <w:r>
+        <w:t>trợ</w:t>
+      </w:r>
+      <w:proofErr w:type="spellEnd"/>
+      <w:r>
+        <w:t xml:space="preserve"> </w:t>
+      </w:r>
+      <w:proofErr w:type="spellStart"/>
+      <w:r>
+        <w:t>phát</w:t>
+      </w:r>
+      <w:proofErr w:type="spellEnd"/>
+      <w:r>
+        <w:t xml:space="preserve"> </w:t>
+      </w:r>
+      <w:proofErr w:type="spellStart"/>
+      <w:r>
+        <w:t>trực</w:t>
+      </w:r>
+      <w:proofErr w:type="spellEnd"/>
+      <w:r>
+        <w:t xml:space="preserve"> </w:t>
+      </w:r>
+      <w:proofErr w:type="spellStart"/>
+      <w:r>
+        <w:t>tiếp</w:t>
+      </w:r>
+      <w:proofErr w:type="spellEnd"/>
+      <w:r>
+        <w:t xml:space="preserve"> video</w:t>
       </w:r>
     </w:p>
     <w:p>
@@ -1300,8 +2324,21 @@
           <w:numId w:val="6"/>
         </w:numPr>
       </w:pPr>
-      <w:r>
-        <w:t>Lợi ích:</w:t>
+      <w:proofErr w:type="spellStart"/>
+      <w:r>
+        <w:t>Lợi</w:t>
+      </w:r>
+      <w:proofErr w:type="spellEnd"/>
+      <w:r>
+        <w:t xml:space="preserve"> </w:t>
+      </w:r>
+      <w:proofErr w:type="spellStart"/>
+      <w:r>
+        <w:t>ích</w:t>
+      </w:r>
+      <w:proofErr w:type="spellEnd"/>
+      <w:r>
+        <w:t>:</w:t>
       </w:r>
     </w:p>
     <w:p>
@@ -1312,12 +2349,59 @@
           <w:numId w:val="8"/>
         </w:numPr>
       </w:pPr>
-      <w:r>
-        <w:t>Tiết kiệm bang thông</w:t>
-      </w:r>
-      <w:r>
-        <w:t xml:space="preserve"> cho máy chủ gốc</w:t>
-      </w:r>
+      <w:proofErr w:type="spellStart"/>
+      <w:r>
+        <w:t>Tiết</w:t>
+      </w:r>
+      <w:proofErr w:type="spellEnd"/>
+      <w:r>
+        <w:t xml:space="preserve"> </w:t>
+      </w:r>
+      <w:proofErr w:type="spellStart"/>
+      <w:r>
+        <w:t>kiệm</w:t>
+      </w:r>
+      <w:proofErr w:type="spellEnd"/>
+      <w:r>
+        <w:t xml:space="preserve"> bang </w:t>
+      </w:r>
+      <w:proofErr w:type="spellStart"/>
+      <w:r>
+        <w:t>thông</w:t>
+      </w:r>
+      <w:proofErr w:type="spellEnd"/>
+      <w:r>
+        <w:t xml:space="preserve"> </w:t>
+      </w:r>
+      <w:proofErr w:type="spellStart"/>
+      <w:r>
+        <w:t>cho</w:t>
+      </w:r>
+      <w:proofErr w:type="spellEnd"/>
+      <w:r>
+        <w:t xml:space="preserve"> </w:t>
+      </w:r>
+      <w:proofErr w:type="spellStart"/>
+      <w:r>
+        <w:t>máy</w:t>
+      </w:r>
+      <w:proofErr w:type="spellEnd"/>
+      <w:r>
+        <w:t xml:space="preserve"> </w:t>
+      </w:r>
+      <w:proofErr w:type="spellStart"/>
+      <w:r>
+        <w:t>chủ</w:t>
+      </w:r>
+      <w:proofErr w:type="spellEnd"/>
+      <w:r>
+        <w:t xml:space="preserve"> </w:t>
+      </w:r>
+      <w:proofErr w:type="spellStart"/>
+      <w:r>
+        <w:t>gốc</w:t>
+      </w:r>
+      <w:proofErr w:type="spellEnd"/>
     </w:p>
     <w:p>
       <w:pPr>
@@ -1328,8 +2412,37 @@
         </w:numPr>
       </w:pPr>
       <w:r>
-        <w:t>Tang tốc độ truy cập</w:t>
-      </w:r>
+        <w:t xml:space="preserve">Tang </w:t>
+      </w:r>
+      <w:proofErr w:type="spellStart"/>
+      <w:r>
+        <w:t>tốc</w:t>
+      </w:r>
+      <w:proofErr w:type="spellEnd"/>
+      <w:r>
+        <w:t xml:space="preserve"> </w:t>
+      </w:r>
+      <w:proofErr w:type="spellStart"/>
+      <w:r>
+        <w:t>độ</w:t>
+      </w:r>
+      <w:proofErr w:type="spellEnd"/>
+      <w:r>
+        <w:t xml:space="preserve"> </w:t>
+      </w:r>
+      <w:proofErr w:type="spellStart"/>
+      <w:r>
+        <w:t>truy</w:t>
+      </w:r>
+      <w:proofErr w:type="spellEnd"/>
+      <w:r>
+        <w:t xml:space="preserve"> </w:t>
+      </w:r>
+      <w:proofErr w:type="spellStart"/>
+      <w:r>
+        <w:t>cập</w:t>
+      </w:r>
+      <w:proofErr w:type="spellEnd"/>
     </w:p>
     <w:p>
       <w:pPr>
@@ -1339,12 +2452,67 @@
           <w:numId w:val="8"/>
         </w:numPr>
       </w:pPr>
-      <w:r>
-        <w:t>Tiết kiệm dung lượng lưu trữ</w:t>
-      </w:r>
-      <w:r>
-        <w:t xml:space="preserve"> trên máy chủ</w:t>
-      </w:r>
+      <w:proofErr w:type="spellStart"/>
+      <w:r>
+        <w:t>Tiết</w:t>
+      </w:r>
+      <w:proofErr w:type="spellEnd"/>
+      <w:r>
+        <w:t xml:space="preserve"> </w:t>
+      </w:r>
+      <w:proofErr w:type="spellStart"/>
+      <w:r>
+        <w:t>kiệm</w:t>
+      </w:r>
+      <w:proofErr w:type="spellEnd"/>
+      <w:r>
+        <w:t xml:space="preserve"> dung </w:t>
+      </w:r>
+      <w:proofErr w:type="spellStart"/>
+      <w:r>
+        <w:t>lượng</w:t>
+      </w:r>
+      <w:proofErr w:type="spellEnd"/>
+      <w:r>
+        <w:t xml:space="preserve"> </w:t>
+      </w:r>
+      <w:proofErr w:type="spellStart"/>
+      <w:r>
+        <w:t>lưu</w:t>
+      </w:r>
+      <w:proofErr w:type="spellEnd"/>
+      <w:r>
+        <w:t xml:space="preserve"> </w:t>
+      </w:r>
+      <w:proofErr w:type="spellStart"/>
+      <w:r>
+        <w:t>trữ</w:t>
+      </w:r>
+      <w:proofErr w:type="spellEnd"/>
+      <w:r>
+        <w:t xml:space="preserve"> </w:t>
+      </w:r>
+      <w:proofErr w:type="spellStart"/>
+      <w:r>
+        <w:t>trên</w:t>
+      </w:r>
+      <w:proofErr w:type="spellEnd"/>
+      <w:r>
+        <w:t xml:space="preserve"> </w:t>
+      </w:r>
+      <w:proofErr w:type="spellStart"/>
+      <w:r>
+        <w:t>máy</w:t>
+      </w:r>
+      <w:proofErr w:type="spellEnd"/>
+      <w:r>
+        <w:t xml:space="preserve"> </w:t>
+      </w:r>
+      <w:proofErr w:type="spellStart"/>
+      <w:r>
+        <w:t>chủ</w:t>
+      </w:r>
+      <w:proofErr w:type="spellEnd"/>
     </w:p>
     <w:p>
       <w:pPr>
@@ -1366,8 +2534,29 @@
           <w:numId w:val="6"/>
         </w:numPr>
       </w:pPr>
-      <w:r>
-        <w:t>Nên sử dụng:</w:t>
+      <w:proofErr w:type="spellStart"/>
+      <w:r>
+        <w:t>Nên</w:t>
+      </w:r>
+      <w:proofErr w:type="spellEnd"/>
+      <w:r>
+        <w:t xml:space="preserve"> </w:t>
+      </w:r>
+      <w:proofErr w:type="spellStart"/>
+      <w:r>
+        <w:t>sử</w:t>
+      </w:r>
+      <w:proofErr w:type="spellEnd"/>
+      <w:r>
+        <w:t xml:space="preserve"> </w:t>
+      </w:r>
+      <w:proofErr w:type="spellStart"/>
+      <w:r>
+        <w:t>dụng</w:t>
+      </w:r>
+      <w:proofErr w:type="spellEnd"/>
+      <w:r>
+        <w:t>:</w:t>
       </w:r>
     </w:p>
     <w:p>
@@ -1378,8 +2567,45 @@
           <w:numId w:val="8"/>
         </w:numPr>
       </w:pPr>
-      <w:r>
-        <w:t>Máy chủ đăt xa người dung</w:t>
+      <w:proofErr w:type="spellStart"/>
+      <w:r>
+        <w:t>Máy</w:t>
+      </w:r>
+      <w:proofErr w:type="spellEnd"/>
+      <w:r>
+        <w:t xml:space="preserve"> </w:t>
+      </w:r>
+      <w:proofErr w:type="spellStart"/>
+      <w:r>
+        <w:t>chủ</w:t>
+      </w:r>
+      <w:proofErr w:type="spellEnd"/>
+      <w:r>
+        <w:t xml:space="preserve"> </w:t>
+      </w:r>
+      <w:proofErr w:type="spellStart"/>
+      <w:r>
+        <w:t>đăt</w:t>
+      </w:r>
+      <w:proofErr w:type="spellEnd"/>
+      <w:r>
+        <w:t xml:space="preserve"> </w:t>
+      </w:r>
+      <w:proofErr w:type="spellStart"/>
+      <w:r>
+        <w:t>xa</w:t>
+      </w:r>
+      <w:proofErr w:type="spellEnd"/>
+      <w:r>
+        <w:t xml:space="preserve"> </w:t>
+      </w:r>
+      <w:proofErr w:type="spellStart"/>
+      <w:r>
+        <w:t>người</w:t>
+      </w:r>
+      <w:proofErr w:type="spellEnd"/>
+      <w:r>
+        <w:t xml:space="preserve"> dung</w:t>
       </w:r>
     </w:p>
     <w:p>
@@ -1390,9 +2616,67 @@
           <w:numId w:val="8"/>
         </w:numPr>
       </w:pPr>
-      <w:r>
-        <w:t>Lượt truy cập lớn/trên nhiều quốc gia</w:t>
-      </w:r>
+      <w:proofErr w:type="spellStart"/>
+      <w:r>
+        <w:t>Lượt</w:t>
+      </w:r>
+      <w:proofErr w:type="spellEnd"/>
+      <w:r>
+        <w:t xml:space="preserve"> </w:t>
+      </w:r>
+      <w:proofErr w:type="spellStart"/>
+      <w:r>
+        <w:t>truy</w:t>
+      </w:r>
+      <w:proofErr w:type="spellEnd"/>
+      <w:r>
+        <w:t xml:space="preserve"> </w:t>
+      </w:r>
+      <w:proofErr w:type="spellStart"/>
+      <w:r>
+        <w:t>cập</w:t>
+      </w:r>
+      <w:proofErr w:type="spellEnd"/>
+      <w:r>
+        <w:t xml:space="preserve"> </w:t>
+      </w:r>
+      <w:proofErr w:type="spellStart"/>
+      <w:r>
+        <w:t>lớn</w:t>
+      </w:r>
+      <w:proofErr w:type="spellEnd"/>
+      <w:r>
+        <w:t>/</w:t>
+      </w:r>
+      <w:proofErr w:type="spellStart"/>
+      <w:r>
+        <w:t>trên</w:t>
+      </w:r>
+      <w:proofErr w:type="spellEnd"/>
+      <w:r>
+        <w:t xml:space="preserve"> </w:t>
+      </w:r>
+      <w:proofErr w:type="spellStart"/>
+      <w:r>
+        <w:t>nhiều</w:t>
+      </w:r>
+      <w:proofErr w:type="spellEnd"/>
+      <w:r>
+        <w:t xml:space="preserve"> </w:t>
+      </w:r>
+      <w:proofErr w:type="spellStart"/>
+      <w:r>
+        <w:t>quốc</w:t>
+      </w:r>
+      <w:proofErr w:type="spellEnd"/>
+      <w:r>
+        <w:t xml:space="preserve"> </w:t>
+      </w:r>
+      <w:proofErr w:type="spellStart"/>
+      <w:r>
+        <w:t>gia</w:t>
+      </w:r>
+      <w:proofErr w:type="spellEnd"/>
     </w:p>
     <w:p>
       <w:pPr>
@@ -1508,7 +2792,23 @@
         </w:numPr>
       </w:pPr>
       <w:r>
-        <w:t>Load balancing (can bang tai) vs Fail over (chiu loi)</w:t>
+        <w:t>Load balancing (can bang tai) vs Fail over (</w:t>
+      </w:r>
+      <w:proofErr w:type="spellStart"/>
+      <w:r>
+        <w:t>chiu</w:t>
+      </w:r>
+      <w:proofErr w:type="spellEnd"/>
+      <w:r>
+        <w:t xml:space="preserve"> </w:t>
+      </w:r>
+      <w:proofErr w:type="spellStart"/>
+      <w:r>
+        <w:t>loi</w:t>
+      </w:r>
+      <w:proofErr w:type="spellEnd"/>
+      <w:r>
+        <w:t>)</w:t>
       </w:r>
     </w:p>
     <w:p>
@@ -1581,10 +2881,7 @@
         </w:numPr>
       </w:pPr>
       <w:r>
-        <w:t>H</w:t>
-      </w:r>
-      <w:r>
-        <w:t>eader status code</w:t>
+        <w:t>Header status code</w:t>
       </w:r>
     </w:p>
     <w:p>
@@ -1680,9 +2977,19 @@
           <w:numId w:val="3"/>
         </w:numPr>
       </w:pPr>
-      <w:r>
-        <w:t>Hoạt động</w:t>
-      </w:r>
+      <w:proofErr w:type="spellStart"/>
+      <w:r>
+        <w:t>Hoạt</w:t>
+      </w:r>
+      <w:proofErr w:type="spellEnd"/>
+      <w:r>
+        <w:t xml:space="preserve"> </w:t>
+      </w:r>
+      <w:proofErr w:type="spellStart"/>
+      <w:r>
+        <w:t>động</w:t>
+      </w:r>
+      <w:proofErr w:type="spellEnd"/>
     </w:p>
     <w:p>
       <w:pPr>
@@ -1716,9 +3023,19 @@
           <w:numId w:val="4"/>
         </w:numPr>
       </w:pPr>
-      <w:r>
-        <w:t>InnoDB vs MyISAM</w:t>
-      </w:r>
+      <w:proofErr w:type="spellStart"/>
+      <w:r>
+        <w:t>InnoDB</w:t>
+      </w:r>
+      <w:proofErr w:type="spellEnd"/>
+      <w:r>
+        <w:t xml:space="preserve"> vs </w:t>
+      </w:r>
+      <w:proofErr w:type="spellStart"/>
+      <w:r>
+        <w:t>MyISAM</w:t>
+      </w:r>
+      <w:proofErr w:type="spellEnd"/>
     </w:p>
     <w:p>
       <w:pPr>
@@ -1728,9 +3045,1126 @@
           <w:numId w:val="4"/>
         </w:numPr>
       </w:pPr>
-      <w:r>
-        <w:t>Fulltext search indexes</w:t>
-      </w:r>
+      <w:proofErr w:type="spellStart"/>
+      <w:r>
+        <w:t>Fulltext</w:t>
+      </w:r>
+      <w:proofErr w:type="spellEnd"/>
+      <w:r>
+        <w:t xml:space="preserve"> search indexes</w:t>
+      </w:r>
+    </w:p>
+    <w:p>
+      <w:pPr>
+        <w:pStyle w:val="ListParagraph"/>
+        <w:ind w:left="1080"/>
+      </w:pPr>
+    </w:p>
+    <w:p>
+      <w:pPr>
+        <w:spacing w:after="0" w:line="240" w:lineRule="auto"/>
+        <w:ind w:left="1080"/>
+        <w:rPr>
+          <w:rFonts w:ascii="Consolas" w:eastAsia="Times New Roman" w:hAnsi="Consolas" w:cs="Times New Roman"/>
+          <w:color w:val="000000"/>
+          <w:sz w:val="19"/>
+          <w:szCs w:val="19"/>
+          <w:shd w:val="clear" w:color="auto" w:fill="F8F8F8"/>
+        </w:rPr>
+      </w:pPr>
+      <w:r>
+        <w:rPr>
+          <w:rFonts w:ascii="Consolas" w:eastAsia="Times New Roman" w:hAnsi="Consolas" w:cs="Times New Roman"/>
+          <w:color w:val="0077AA"/>
+          <w:sz w:val="19"/>
+          <w:szCs w:val="19"/>
+          <w:bdr w:val="none" w:sz="0" w:space="0" w:color="auto" w:frame="1"/>
+          <w:shd w:val="clear" w:color="auto" w:fill="F8F8F8"/>
+        </w:rPr>
+        <w:t>CREATE</w:t>
+      </w:r>
+      <w:r>
+        <w:rPr>
+          <w:rFonts w:ascii="Consolas" w:eastAsia="Times New Roman" w:hAnsi="Consolas" w:cs="Times New Roman"/>
+          <w:color w:val="000000"/>
+          <w:sz w:val="19"/>
+          <w:szCs w:val="19"/>
+          <w:shd w:val="clear" w:color="auto" w:fill="F8F8F8"/>
+        </w:rPr>
+        <w:t xml:space="preserve"> </w:t>
+      </w:r>
+      <w:r>
+        <w:rPr>
+          <w:rFonts w:ascii="Consolas" w:eastAsia="Times New Roman" w:hAnsi="Consolas" w:cs="Times New Roman"/>
+          <w:color w:val="0077AA"/>
+          <w:sz w:val="19"/>
+          <w:szCs w:val="19"/>
+          <w:bdr w:val="none" w:sz="0" w:space="0" w:color="auto" w:frame="1"/>
+          <w:shd w:val="clear" w:color="auto" w:fill="F8F8F8"/>
+        </w:rPr>
+        <w:t>TABLE</w:t>
+      </w:r>
+      <w:r>
+        <w:rPr>
+          <w:rFonts w:ascii="Consolas" w:eastAsia="Times New Roman" w:hAnsi="Consolas" w:cs="Times New Roman"/>
+          <w:color w:val="000000"/>
+          <w:sz w:val="19"/>
+          <w:szCs w:val="19"/>
+          <w:shd w:val="clear" w:color="auto" w:fill="F8F8F8"/>
+        </w:rPr>
+        <w:t xml:space="preserve"> </w:t>
+      </w:r>
+      <w:proofErr w:type="spellStart"/>
+      <w:r>
+        <w:rPr>
+          <w:rFonts w:ascii="Consolas" w:eastAsia="Times New Roman" w:hAnsi="Consolas" w:cs="Times New Roman"/>
+          <w:color w:val="000000"/>
+          <w:sz w:val="19"/>
+          <w:szCs w:val="19"/>
+          <w:shd w:val="clear" w:color="auto" w:fill="F8F8F8"/>
+        </w:rPr>
+        <w:t>opening_lines</w:t>
+      </w:r>
+      <w:proofErr w:type="spellEnd"/>
+      <w:r>
+        <w:rPr>
+          <w:rFonts w:ascii="Consolas" w:eastAsia="Times New Roman" w:hAnsi="Consolas" w:cs="Times New Roman"/>
+          <w:color w:val="000000"/>
+          <w:sz w:val="19"/>
+          <w:szCs w:val="19"/>
+          <w:shd w:val="clear" w:color="auto" w:fill="F8F8F8"/>
+        </w:rPr>
+        <w:t xml:space="preserve"> </w:t>
+      </w:r>
+      <w:r>
+        <w:rPr>
+          <w:rFonts w:ascii="Consolas" w:eastAsia="Times New Roman" w:hAnsi="Consolas" w:cs="Times New Roman"/>
+          <w:color w:val="999999"/>
+          <w:sz w:val="19"/>
+          <w:szCs w:val="19"/>
+          <w:bdr w:val="none" w:sz="0" w:space="0" w:color="auto" w:frame="1"/>
+          <w:shd w:val="clear" w:color="auto" w:fill="F8F8F8"/>
+        </w:rPr>
+        <w:t>(</w:t>
+      </w:r>
+    </w:p>
+    <w:p>
+      <w:pPr>
+        <w:spacing w:after="0" w:line="240" w:lineRule="auto"/>
+        <w:ind w:left="1080"/>
+        <w:rPr>
+          <w:rFonts w:ascii="Consolas" w:eastAsia="Times New Roman" w:hAnsi="Consolas" w:cs="Times New Roman"/>
+          <w:color w:val="000000"/>
+          <w:sz w:val="19"/>
+          <w:szCs w:val="19"/>
+          <w:shd w:val="clear" w:color="auto" w:fill="F8F8F8"/>
+        </w:rPr>
+      </w:pPr>
+      <w:r>
+        <w:rPr>
+          <w:rFonts w:ascii="Consolas" w:eastAsia="Times New Roman" w:hAnsi="Consolas" w:cs="Times New Roman"/>
+          <w:color w:val="000000"/>
+          <w:sz w:val="19"/>
+          <w:szCs w:val="19"/>
+          <w:shd w:val="clear" w:color="auto" w:fill="F8F8F8"/>
+        </w:rPr>
+        <w:t xml:space="preserve">       id </w:t>
+      </w:r>
+      <w:r>
+        <w:rPr>
+          <w:rFonts w:ascii="Consolas" w:eastAsia="Times New Roman" w:hAnsi="Consolas" w:cs="Times New Roman"/>
+          <w:color w:val="834689"/>
+          <w:sz w:val="19"/>
+          <w:szCs w:val="19"/>
+          <w:bdr w:val="none" w:sz="0" w:space="0" w:color="auto" w:frame="1"/>
+          <w:shd w:val="clear" w:color="auto" w:fill="F8F8F8"/>
+        </w:rPr>
+        <w:t>INT</w:t>
+      </w:r>
+      <w:r>
+        <w:rPr>
+          <w:rFonts w:ascii="Consolas" w:eastAsia="Times New Roman" w:hAnsi="Consolas" w:cs="Times New Roman"/>
+          <w:color w:val="000000"/>
+          <w:sz w:val="19"/>
+          <w:szCs w:val="19"/>
+          <w:shd w:val="clear" w:color="auto" w:fill="F8F8F8"/>
+        </w:rPr>
+        <w:t xml:space="preserve"> </w:t>
+      </w:r>
+      <w:r>
+        <w:rPr>
+          <w:rFonts w:ascii="Consolas" w:eastAsia="Times New Roman" w:hAnsi="Consolas" w:cs="Times New Roman"/>
+          <w:color w:val="0077AA"/>
+          <w:sz w:val="19"/>
+          <w:szCs w:val="19"/>
+          <w:bdr w:val="none" w:sz="0" w:space="0" w:color="auto" w:frame="1"/>
+          <w:shd w:val="clear" w:color="auto" w:fill="F8F8F8"/>
+        </w:rPr>
+        <w:t>UNSIGNED</w:t>
+      </w:r>
+      <w:r>
+        <w:rPr>
+          <w:rFonts w:ascii="Consolas" w:eastAsia="Times New Roman" w:hAnsi="Consolas" w:cs="Times New Roman"/>
+          <w:color w:val="000000"/>
+          <w:sz w:val="19"/>
+          <w:szCs w:val="19"/>
+          <w:shd w:val="clear" w:color="auto" w:fill="F8F8F8"/>
+        </w:rPr>
+        <w:t xml:space="preserve"> </w:t>
+      </w:r>
+      <w:r>
+        <w:rPr>
+          <w:rFonts w:ascii="Consolas" w:eastAsia="Times New Roman" w:hAnsi="Consolas" w:cs="Times New Roman"/>
+          <w:color w:val="0077AA"/>
+          <w:sz w:val="19"/>
+          <w:szCs w:val="19"/>
+          <w:bdr w:val="none" w:sz="0" w:space="0" w:color="auto" w:frame="1"/>
+          <w:shd w:val="clear" w:color="auto" w:fill="F8F8F8"/>
+        </w:rPr>
+        <w:t>AUTO_INCREMENT</w:t>
+      </w:r>
+      <w:r>
+        <w:rPr>
+          <w:rFonts w:ascii="Consolas" w:eastAsia="Times New Roman" w:hAnsi="Consolas" w:cs="Times New Roman"/>
+          <w:color w:val="000000"/>
+          <w:sz w:val="19"/>
+          <w:szCs w:val="19"/>
+          <w:shd w:val="clear" w:color="auto" w:fill="F8F8F8"/>
+        </w:rPr>
+        <w:t xml:space="preserve"> </w:t>
+      </w:r>
+      <w:r>
+        <w:rPr>
+          <w:rFonts w:ascii="Consolas" w:eastAsia="Times New Roman" w:hAnsi="Consolas" w:cs="Times New Roman"/>
+          <w:color w:val="A67F59"/>
+          <w:sz w:val="19"/>
+          <w:szCs w:val="19"/>
+          <w:bdr w:val="none" w:sz="0" w:space="0" w:color="auto" w:frame="1"/>
+          <w:shd w:val="clear" w:color="auto" w:fill="F8F8F8"/>
+        </w:rPr>
+        <w:t>NOT</w:t>
+      </w:r>
+      <w:r>
+        <w:rPr>
+          <w:rFonts w:ascii="Consolas" w:eastAsia="Times New Roman" w:hAnsi="Consolas" w:cs="Times New Roman"/>
+          <w:color w:val="000000"/>
+          <w:sz w:val="19"/>
+          <w:szCs w:val="19"/>
+          <w:shd w:val="clear" w:color="auto" w:fill="F8F8F8"/>
+        </w:rPr>
+        <w:t xml:space="preserve"> </w:t>
+      </w:r>
+      <w:r>
+        <w:rPr>
+          <w:rFonts w:ascii="Consolas" w:eastAsia="Times New Roman" w:hAnsi="Consolas" w:cs="Times New Roman"/>
+          <w:color w:val="990055"/>
+          <w:sz w:val="19"/>
+          <w:szCs w:val="19"/>
+          <w:bdr w:val="none" w:sz="0" w:space="0" w:color="auto" w:frame="1"/>
+          <w:shd w:val="clear" w:color="auto" w:fill="F8F8F8"/>
+        </w:rPr>
+        <w:t>NULL</w:t>
+      </w:r>
+      <w:r>
+        <w:rPr>
+          <w:rFonts w:ascii="Consolas" w:eastAsia="Times New Roman" w:hAnsi="Consolas" w:cs="Times New Roman"/>
+          <w:color w:val="000000"/>
+          <w:sz w:val="19"/>
+          <w:szCs w:val="19"/>
+          <w:shd w:val="clear" w:color="auto" w:fill="F8F8F8"/>
+        </w:rPr>
+        <w:t xml:space="preserve"> </w:t>
+      </w:r>
+      <w:r>
+        <w:rPr>
+          <w:rFonts w:ascii="Consolas" w:eastAsia="Times New Roman" w:hAnsi="Consolas" w:cs="Times New Roman"/>
+          <w:color w:val="0077AA"/>
+          <w:sz w:val="19"/>
+          <w:szCs w:val="19"/>
+          <w:bdr w:val="none" w:sz="0" w:space="0" w:color="auto" w:frame="1"/>
+          <w:shd w:val="clear" w:color="auto" w:fill="F8F8F8"/>
+        </w:rPr>
+        <w:t>PRIMARY</w:t>
+      </w:r>
+      <w:r>
+        <w:rPr>
+          <w:rFonts w:ascii="Consolas" w:eastAsia="Times New Roman" w:hAnsi="Consolas" w:cs="Times New Roman"/>
+          <w:color w:val="000000"/>
+          <w:sz w:val="19"/>
+          <w:szCs w:val="19"/>
+          <w:shd w:val="clear" w:color="auto" w:fill="F8F8F8"/>
+        </w:rPr>
+        <w:t xml:space="preserve"> </w:t>
+      </w:r>
+      <w:r>
+        <w:rPr>
+          <w:rFonts w:ascii="Consolas" w:eastAsia="Times New Roman" w:hAnsi="Consolas" w:cs="Times New Roman"/>
+          <w:color w:val="0077AA"/>
+          <w:sz w:val="19"/>
+          <w:szCs w:val="19"/>
+          <w:bdr w:val="none" w:sz="0" w:space="0" w:color="auto" w:frame="1"/>
+          <w:shd w:val="clear" w:color="auto" w:fill="F8F8F8"/>
+        </w:rPr>
+        <w:t>KEY</w:t>
+      </w:r>
+      <w:r>
+        <w:rPr>
+          <w:rFonts w:ascii="Consolas" w:eastAsia="Times New Roman" w:hAnsi="Consolas" w:cs="Times New Roman"/>
+          <w:color w:val="999999"/>
+          <w:sz w:val="19"/>
+          <w:szCs w:val="19"/>
+          <w:bdr w:val="none" w:sz="0" w:space="0" w:color="auto" w:frame="1"/>
+          <w:shd w:val="clear" w:color="auto" w:fill="F8F8F8"/>
+        </w:rPr>
+        <w:t>,</w:t>
+      </w:r>
+    </w:p>
+    <w:p>
+      <w:pPr>
+        <w:spacing w:after="0" w:line="240" w:lineRule="auto"/>
+        <w:ind w:left="1080"/>
+        <w:rPr>
+          <w:rFonts w:ascii="Consolas" w:eastAsia="Times New Roman" w:hAnsi="Consolas" w:cs="Times New Roman"/>
+          <w:color w:val="000000"/>
+          <w:sz w:val="19"/>
+          <w:szCs w:val="19"/>
+          <w:shd w:val="clear" w:color="auto" w:fill="F8F8F8"/>
+        </w:rPr>
+      </w:pPr>
+      <w:r>
+        <w:rPr>
+          <w:rFonts w:ascii="Consolas" w:eastAsia="Times New Roman" w:hAnsi="Consolas" w:cs="Times New Roman"/>
+          <w:color w:val="000000"/>
+          <w:sz w:val="19"/>
+          <w:szCs w:val="19"/>
+          <w:shd w:val="clear" w:color="auto" w:fill="F8F8F8"/>
+        </w:rPr>
+        <w:t xml:space="preserve">       </w:t>
+      </w:r>
+      <w:proofErr w:type="spellStart"/>
+      <w:r>
+        <w:rPr>
+          <w:rFonts w:ascii="Consolas" w:eastAsia="Times New Roman" w:hAnsi="Consolas" w:cs="Times New Roman"/>
+          <w:color w:val="000000"/>
+          <w:sz w:val="19"/>
+          <w:szCs w:val="19"/>
+          <w:shd w:val="clear" w:color="auto" w:fill="F8F8F8"/>
+        </w:rPr>
+        <w:t>opening_line</w:t>
+      </w:r>
+      <w:proofErr w:type="spellEnd"/>
+      <w:r>
+        <w:rPr>
+          <w:rFonts w:ascii="Consolas" w:eastAsia="Times New Roman" w:hAnsi="Consolas" w:cs="Times New Roman"/>
+          <w:color w:val="000000"/>
+          <w:sz w:val="19"/>
+          <w:szCs w:val="19"/>
+          <w:shd w:val="clear" w:color="auto" w:fill="F8F8F8"/>
+        </w:rPr>
+        <w:t xml:space="preserve"> </w:t>
+      </w:r>
+      <w:proofErr w:type="gramStart"/>
+      <w:r>
+        <w:rPr>
+          <w:rFonts w:ascii="Consolas" w:eastAsia="Times New Roman" w:hAnsi="Consolas" w:cs="Times New Roman"/>
+          <w:color w:val="834689"/>
+          <w:sz w:val="19"/>
+          <w:szCs w:val="19"/>
+          <w:bdr w:val="none" w:sz="0" w:space="0" w:color="auto" w:frame="1"/>
+          <w:shd w:val="clear" w:color="auto" w:fill="F8F8F8"/>
+        </w:rPr>
+        <w:t>TEXT</w:t>
+      </w:r>
+      <w:r>
+        <w:rPr>
+          <w:rFonts w:ascii="Consolas" w:eastAsia="Times New Roman" w:hAnsi="Consolas" w:cs="Times New Roman"/>
+          <w:color w:val="999999"/>
+          <w:sz w:val="19"/>
+          <w:szCs w:val="19"/>
+          <w:bdr w:val="none" w:sz="0" w:space="0" w:color="auto" w:frame="1"/>
+          <w:shd w:val="clear" w:color="auto" w:fill="F8F8F8"/>
+        </w:rPr>
+        <w:t>(</w:t>
+      </w:r>
+      <w:proofErr w:type="gramEnd"/>
+      <w:r>
+        <w:rPr>
+          <w:rFonts w:ascii="Consolas" w:eastAsia="Times New Roman" w:hAnsi="Consolas" w:cs="Times New Roman"/>
+          <w:color w:val="990055"/>
+          <w:sz w:val="19"/>
+          <w:szCs w:val="19"/>
+          <w:bdr w:val="none" w:sz="0" w:space="0" w:color="auto" w:frame="1"/>
+          <w:shd w:val="clear" w:color="auto" w:fill="F8F8F8"/>
+        </w:rPr>
+        <w:t>500</w:t>
+      </w:r>
+      <w:r>
+        <w:rPr>
+          <w:rFonts w:ascii="Consolas" w:eastAsia="Times New Roman" w:hAnsi="Consolas" w:cs="Times New Roman"/>
+          <w:color w:val="999999"/>
+          <w:sz w:val="19"/>
+          <w:szCs w:val="19"/>
+          <w:bdr w:val="none" w:sz="0" w:space="0" w:color="auto" w:frame="1"/>
+          <w:shd w:val="clear" w:color="auto" w:fill="F8F8F8"/>
+        </w:rPr>
+        <w:t>),</w:t>
+      </w:r>
+    </w:p>
+    <w:p>
+      <w:pPr>
+        <w:spacing w:after="0" w:line="240" w:lineRule="auto"/>
+        <w:ind w:left="1080"/>
+        <w:rPr>
+          <w:rFonts w:ascii="Consolas" w:eastAsia="Times New Roman" w:hAnsi="Consolas" w:cs="Times New Roman"/>
+          <w:color w:val="000000"/>
+          <w:sz w:val="19"/>
+          <w:szCs w:val="19"/>
+          <w:shd w:val="clear" w:color="auto" w:fill="F8F8F8"/>
+        </w:rPr>
+      </w:pPr>
+      <w:r>
+        <w:rPr>
+          <w:rFonts w:ascii="Consolas" w:eastAsia="Times New Roman" w:hAnsi="Consolas" w:cs="Times New Roman"/>
+          <w:color w:val="000000"/>
+          <w:sz w:val="19"/>
+          <w:szCs w:val="19"/>
+          <w:shd w:val="clear" w:color="auto" w:fill="F8F8F8"/>
+        </w:rPr>
+        <w:t xml:space="preserve">       author </w:t>
+      </w:r>
+      <w:proofErr w:type="gramStart"/>
+      <w:r>
+        <w:rPr>
+          <w:rFonts w:ascii="Consolas" w:eastAsia="Times New Roman" w:hAnsi="Consolas" w:cs="Times New Roman"/>
+          <w:color w:val="834689"/>
+          <w:sz w:val="19"/>
+          <w:szCs w:val="19"/>
+          <w:bdr w:val="none" w:sz="0" w:space="0" w:color="auto" w:frame="1"/>
+          <w:shd w:val="clear" w:color="auto" w:fill="F8F8F8"/>
+        </w:rPr>
+        <w:t>VARCHAR</w:t>
+      </w:r>
+      <w:r>
+        <w:rPr>
+          <w:rFonts w:ascii="Consolas" w:eastAsia="Times New Roman" w:hAnsi="Consolas" w:cs="Times New Roman"/>
+          <w:color w:val="999999"/>
+          <w:sz w:val="19"/>
+          <w:szCs w:val="19"/>
+          <w:bdr w:val="none" w:sz="0" w:space="0" w:color="auto" w:frame="1"/>
+          <w:shd w:val="clear" w:color="auto" w:fill="F8F8F8"/>
+        </w:rPr>
+        <w:t>(</w:t>
+      </w:r>
+      <w:proofErr w:type="gramEnd"/>
+      <w:r>
+        <w:rPr>
+          <w:rFonts w:ascii="Consolas" w:eastAsia="Times New Roman" w:hAnsi="Consolas" w:cs="Times New Roman"/>
+          <w:color w:val="990055"/>
+          <w:sz w:val="19"/>
+          <w:szCs w:val="19"/>
+          <w:bdr w:val="none" w:sz="0" w:space="0" w:color="auto" w:frame="1"/>
+          <w:shd w:val="clear" w:color="auto" w:fill="F8F8F8"/>
+        </w:rPr>
+        <w:t>200</w:t>
+      </w:r>
+      <w:r>
+        <w:rPr>
+          <w:rFonts w:ascii="Consolas" w:eastAsia="Times New Roman" w:hAnsi="Consolas" w:cs="Times New Roman"/>
+          <w:color w:val="999999"/>
+          <w:sz w:val="19"/>
+          <w:szCs w:val="19"/>
+          <w:bdr w:val="none" w:sz="0" w:space="0" w:color="auto" w:frame="1"/>
+          <w:shd w:val="clear" w:color="auto" w:fill="F8F8F8"/>
+        </w:rPr>
+        <w:t>),</w:t>
+      </w:r>
+    </w:p>
+    <w:p>
+      <w:pPr>
+        <w:spacing w:after="0" w:line="240" w:lineRule="auto"/>
+        <w:ind w:left="1080"/>
+        <w:rPr>
+          <w:rFonts w:ascii="Consolas" w:eastAsia="Times New Roman" w:hAnsi="Consolas" w:cs="Times New Roman"/>
+          <w:color w:val="000000"/>
+          <w:sz w:val="19"/>
+          <w:szCs w:val="19"/>
+          <w:shd w:val="clear" w:color="auto" w:fill="F8F8F8"/>
+        </w:rPr>
+      </w:pPr>
+      <w:r>
+        <w:rPr>
+          <w:rFonts w:ascii="Consolas" w:eastAsia="Times New Roman" w:hAnsi="Consolas" w:cs="Times New Roman"/>
+          <w:color w:val="000000"/>
+          <w:sz w:val="19"/>
+          <w:szCs w:val="19"/>
+          <w:shd w:val="clear" w:color="auto" w:fill="F8F8F8"/>
+        </w:rPr>
+        <w:t xml:space="preserve">       title </w:t>
+      </w:r>
+      <w:proofErr w:type="gramStart"/>
+      <w:r>
+        <w:rPr>
+          <w:rFonts w:ascii="Consolas" w:eastAsia="Times New Roman" w:hAnsi="Consolas" w:cs="Times New Roman"/>
+          <w:color w:val="834689"/>
+          <w:sz w:val="19"/>
+          <w:szCs w:val="19"/>
+          <w:bdr w:val="none" w:sz="0" w:space="0" w:color="auto" w:frame="1"/>
+          <w:shd w:val="clear" w:color="auto" w:fill="F8F8F8"/>
+        </w:rPr>
+        <w:t>VARCHAR</w:t>
+      </w:r>
+      <w:r>
+        <w:rPr>
+          <w:rFonts w:ascii="Consolas" w:eastAsia="Times New Roman" w:hAnsi="Consolas" w:cs="Times New Roman"/>
+          <w:color w:val="999999"/>
+          <w:sz w:val="19"/>
+          <w:szCs w:val="19"/>
+          <w:bdr w:val="none" w:sz="0" w:space="0" w:color="auto" w:frame="1"/>
+          <w:shd w:val="clear" w:color="auto" w:fill="F8F8F8"/>
+        </w:rPr>
+        <w:t>(</w:t>
+      </w:r>
+      <w:proofErr w:type="gramEnd"/>
+      <w:r>
+        <w:rPr>
+          <w:rFonts w:ascii="Consolas" w:eastAsia="Times New Roman" w:hAnsi="Consolas" w:cs="Times New Roman"/>
+          <w:color w:val="990055"/>
+          <w:sz w:val="19"/>
+          <w:szCs w:val="19"/>
+          <w:bdr w:val="none" w:sz="0" w:space="0" w:color="auto" w:frame="1"/>
+          <w:shd w:val="clear" w:color="auto" w:fill="F8F8F8"/>
+        </w:rPr>
+        <w:t>200</w:t>
+      </w:r>
+      <w:r>
+        <w:rPr>
+          <w:rFonts w:ascii="Consolas" w:eastAsia="Times New Roman" w:hAnsi="Consolas" w:cs="Times New Roman"/>
+          <w:color w:val="999999"/>
+          <w:sz w:val="19"/>
+          <w:szCs w:val="19"/>
+          <w:bdr w:val="none" w:sz="0" w:space="0" w:color="auto" w:frame="1"/>
+          <w:shd w:val="clear" w:color="auto" w:fill="F8F8F8"/>
+        </w:rPr>
+        <w:t>),</w:t>
+      </w:r>
+    </w:p>
+    <w:p>
+      <w:pPr>
+        <w:spacing w:after="0" w:line="240" w:lineRule="auto"/>
+        <w:ind w:left="1080"/>
+        <w:rPr>
+          <w:rFonts w:ascii="Consolas" w:eastAsia="Times New Roman" w:hAnsi="Consolas" w:cs="Times New Roman"/>
+          <w:color w:val="000000"/>
+          <w:sz w:val="19"/>
+          <w:szCs w:val="19"/>
+          <w:shd w:val="clear" w:color="auto" w:fill="F8F8F8"/>
+        </w:rPr>
+      </w:pPr>
+      <w:r>
+        <w:rPr>
+          <w:rFonts w:ascii="Consolas" w:eastAsia="Times New Roman" w:hAnsi="Consolas" w:cs="Times New Roman"/>
+          <w:color w:val="000000"/>
+          <w:sz w:val="19"/>
+          <w:szCs w:val="19"/>
+          <w:shd w:val="clear" w:color="auto" w:fill="F8F8F8"/>
+        </w:rPr>
+        <w:t xml:space="preserve">       </w:t>
+      </w:r>
+      <w:r>
+        <w:rPr>
+          <w:rFonts w:ascii="Consolas" w:eastAsia="Times New Roman" w:hAnsi="Consolas" w:cs="Times New Roman"/>
+          <w:color w:val="0077AA"/>
+          <w:sz w:val="19"/>
+          <w:szCs w:val="19"/>
+          <w:bdr w:val="none" w:sz="0" w:space="0" w:color="auto" w:frame="1"/>
+          <w:shd w:val="clear" w:color="auto" w:fill="F8F8F8"/>
+        </w:rPr>
+        <w:t>FULLTEXT</w:t>
+      </w:r>
+      <w:r>
+        <w:rPr>
+          <w:rFonts w:ascii="Consolas" w:eastAsia="Times New Roman" w:hAnsi="Consolas" w:cs="Times New Roman"/>
+          <w:color w:val="000000"/>
+          <w:sz w:val="19"/>
+          <w:szCs w:val="19"/>
+          <w:shd w:val="clear" w:color="auto" w:fill="F8F8F8"/>
+        </w:rPr>
+        <w:t xml:space="preserve"> </w:t>
+      </w:r>
+      <w:proofErr w:type="spellStart"/>
+      <w:r>
+        <w:rPr>
+          <w:rFonts w:ascii="Consolas" w:eastAsia="Times New Roman" w:hAnsi="Consolas" w:cs="Times New Roman"/>
+          <w:color w:val="000000"/>
+          <w:sz w:val="19"/>
+          <w:szCs w:val="19"/>
+          <w:shd w:val="clear" w:color="auto" w:fill="F8F8F8"/>
+        </w:rPr>
+        <w:t>idx</w:t>
+      </w:r>
+      <w:proofErr w:type="spellEnd"/>
+      <w:r>
+        <w:rPr>
+          <w:rFonts w:ascii="Consolas" w:eastAsia="Times New Roman" w:hAnsi="Consolas" w:cs="Times New Roman"/>
+          <w:color w:val="000000"/>
+          <w:sz w:val="19"/>
+          <w:szCs w:val="19"/>
+          <w:shd w:val="clear" w:color="auto" w:fill="F8F8F8"/>
+        </w:rPr>
+        <w:t xml:space="preserve"> </w:t>
+      </w:r>
+      <w:r>
+        <w:rPr>
+          <w:rFonts w:ascii="Consolas" w:eastAsia="Times New Roman" w:hAnsi="Consolas" w:cs="Times New Roman"/>
+          <w:color w:val="999999"/>
+          <w:sz w:val="19"/>
+          <w:szCs w:val="19"/>
+          <w:bdr w:val="none" w:sz="0" w:space="0" w:color="auto" w:frame="1"/>
+          <w:shd w:val="clear" w:color="auto" w:fill="F8F8F8"/>
+        </w:rPr>
+        <w:t>(</w:t>
+      </w:r>
+      <w:proofErr w:type="spellStart"/>
+      <w:r>
+        <w:rPr>
+          <w:rFonts w:ascii="Consolas" w:eastAsia="Times New Roman" w:hAnsi="Consolas" w:cs="Times New Roman"/>
+          <w:color w:val="000000"/>
+          <w:sz w:val="19"/>
+          <w:szCs w:val="19"/>
+          <w:shd w:val="clear" w:color="auto" w:fill="F8F8F8"/>
+        </w:rPr>
+        <w:t>opening_line</w:t>
+      </w:r>
+      <w:proofErr w:type="spellEnd"/>
+      <w:r>
+        <w:rPr>
+          <w:rFonts w:ascii="Consolas" w:eastAsia="Times New Roman" w:hAnsi="Consolas" w:cs="Times New Roman"/>
+          <w:color w:val="999999"/>
+          <w:sz w:val="19"/>
+          <w:szCs w:val="19"/>
+          <w:bdr w:val="none" w:sz="0" w:space="0" w:color="auto" w:frame="1"/>
+          <w:shd w:val="clear" w:color="auto" w:fill="F8F8F8"/>
+        </w:rPr>
+        <w:t>)</w:t>
+      </w:r>
+    </w:p>
+    <w:p>
+      <w:pPr>
+        <w:ind w:left="360" w:firstLine="720"/>
+      </w:pPr>
+      <w:r>
+        <w:rPr>
+          <w:rFonts w:ascii="Consolas" w:eastAsia="Times New Roman" w:hAnsi="Consolas" w:cs="Times New Roman"/>
+          <w:color w:val="999999"/>
+          <w:sz w:val="19"/>
+          <w:szCs w:val="19"/>
+          <w:bdr w:val="none" w:sz="0" w:space="0" w:color="auto" w:frame="1"/>
+          <w:shd w:val="clear" w:color="auto" w:fill="F8F8F8"/>
+        </w:rPr>
+        <w:t>)</w:t>
+      </w:r>
+      <w:r>
+        <w:rPr>
+          <w:rFonts w:ascii="Consolas" w:eastAsia="Times New Roman" w:hAnsi="Consolas" w:cs="Times New Roman"/>
+          <w:color w:val="000000"/>
+          <w:sz w:val="19"/>
+          <w:szCs w:val="19"/>
+          <w:shd w:val="clear" w:color="auto" w:fill="F8F8F8"/>
+        </w:rPr>
+        <w:t xml:space="preserve"> </w:t>
+      </w:r>
+      <w:r>
+        <w:rPr>
+          <w:rFonts w:ascii="Consolas" w:eastAsia="Times New Roman" w:hAnsi="Consolas" w:cs="Times New Roman"/>
+          <w:color w:val="0077AA"/>
+          <w:sz w:val="19"/>
+          <w:szCs w:val="19"/>
+          <w:bdr w:val="none" w:sz="0" w:space="0" w:color="auto" w:frame="1"/>
+          <w:shd w:val="clear" w:color="auto" w:fill="F8F8F8"/>
+        </w:rPr>
+        <w:t>ENGINE</w:t>
+      </w:r>
+      <w:r>
+        <w:rPr>
+          <w:rFonts w:ascii="Consolas" w:eastAsia="Times New Roman" w:hAnsi="Consolas" w:cs="Times New Roman"/>
+          <w:color w:val="A67F59"/>
+          <w:sz w:val="19"/>
+          <w:szCs w:val="19"/>
+          <w:bdr w:val="none" w:sz="0" w:space="0" w:color="auto" w:frame="1"/>
+          <w:shd w:val="clear" w:color="auto" w:fill="F8F8F8"/>
+        </w:rPr>
+        <w:t>=</w:t>
+      </w:r>
+      <w:proofErr w:type="spellStart"/>
+      <w:r>
+        <w:rPr>
+          <w:rFonts w:ascii="Consolas" w:eastAsia="Times New Roman" w:hAnsi="Consolas" w:cs="Times New Roman"/>
+          <w:color w:val="000000"/>
+          <w:sz w:val="19"/>
+          <w:szCs w:val="19"/>
+          <w:shd w:val="clear" w:color="auto" w:fill="F8F8F8"/>
+        </w:rPr>
+        <w:t>InnoDB</w:t>
+      </w:r>
+      <w:proofErr w:type="spellEnd"/>
+      <w:r>
+        <w:rPr>
+          <w:rFonts w:ascii="Consolas" w:eastAsia="Times New Roman" w:hAnsi="Consolas" w:cs="Times New Roman"/>
+          <w:color w:val="999999"/>
+          <w:sz w:val="19"/>
+          <w:szCs w:val="19"/>
+          <w:bdr w:val="none" w:sz="0" w:space="0" w:color="auto" w:frame="1"/>
+          <w:shd w:val="clear" w:color="auto" w:fill="F8F8F8"/>
+        </w:rPr>
+        <w:t>;</w:t>
+      </w:r>
+    </w:p>
+    <w:p>
+      <w:pPr>
+        <w:pStyle w:val="ListParagraph"/>
+        <w:ind w:left="1080"/>
+      </w:pPr>
+    </w:p>
+    <w:p>
+      <w:pPr>
+        <w:pStyle w:val="ListParagraph"/>
+        <w:ind w:left="1080"/>
+        <w:rPr>
+          <w:rStyle w:val="token"/>
+          <w:rFonts w:ascii="Consolas" w:hAnsi="Consolas"/>
+          <w:color w:val="999999"/>
+          <w:sz w:val="19"/>
+          <w:szCs w:val="19"/>
+          <w:bdr w:val="none" w:sz="0" w:space="0" w:color="auto" w:frame="1"/>
+          <w:shd w:val="clear" w:color="auto" w:fill="F8F8F8"/>
+        </w:rPr>
+      </w:pPr>
+      <w:r>
+        <w:rPr>
+          <w:rStyle w:val="token"/>
+          <w:rFonts w:ascii="Consolas" w:hAnsi="Consolas"/>
+          <w:color w:val="0077AA"/>
+          <w:sz w:val="19"/>
+          <w:szCs w:val="19"/>
+          <w:bdr w:val="none" w:sz="0" w:space="0" w:color="auto" w:frame="1"/>
+          <w:shd w:val="clear" w:color="auto" w:fill="F8F8F8"/>
+        </w:rPr>
+        <w:t>CREATE</w:t>
+      </w:r>
+      <w:r>
+        <w:rPr>
+          <w:rFonts w:ascii="Consolas" w:hAnsi="Consolas"/>
+          <w:color w:val="000000"/>
+          <w:sz w:val="19"/>
+          <w:szCs w:val="19"/>
+          <w:shd w:val="clear" w:color="auto" w:fill="F8F8F8"/>
+        </w:rPr>
+        <w:t xml:space="preserve"> </w:t>
+      </w:r>
+      <w:r>
+        <w:rPr>
+          <w:rStyle w:val="token"/>
+          <w:rFonts w:ascii="Consolas" w:hAnsi="Consolas"/>
+          <w:color w:val="0077AA"/>
+          <w:sz w:val="19"/>
+          <w:szCs w:val="19"/>
+          <w:bdr w:val="none" w:sz="0" w:space="0" w:color="auto" w:frame="1"/>
+          <w:shd w:val="clear" w:color="auto" w:fill="F8F8F8"/>
+        </w:rPr>
+        <w:t>FULLTEXT</w:t>
+      </w:r>
+      <w:r>
+        <w:rPr>
+          <w:rFonts w:ascii="Consolas" w:hAnsi="Consolas"/>
+          <w:color w:val="000000"/>
+          <w:sz w:val="19"/>
+          <w:szCs w:val="19"/>
+          <w:shd w:val="clear" w:color="auto" w:fill="F8F8F8"/>
+        </w:rPr>
+        <w:t xml:space="preserve"> </w:t>
+      </w:r>
+      <w:r>
+        <w:rPr>
+          <w:rStyle w:val="token"/>
+          <w:rFonts w:ascii="Consolas" w:hAnsi="Consolas"/>
+          <w:color w:val="0077AA"/>
+          <w:sz w:val="19"/>
+          <w:szCs w:val="19"/>
+          <w:bdr w:val="none" w:sz="0" w:space="0" w:color="auto" w:frame="1"/>
+          <w:shd w:val="clear" w:color="auto" w:fill="F8F8F8"/>
+        </w:rPr>
+        <w:t>INDEX</w:t>
+      </w:r>
+      <w:r>
+        <w:rPr>
+          <w:rFonts w:ascii="Consolas" w:hAnsi="Consolas"/>
+          <w:color w:val="000000"/>
+          <w:sz w:val="19"/>
+          <w:szCs w:val="19"/>
+          <w:shd w:val="clear" w:color="auto" w:fill="F8F8F8"/>
+        </w:rPr>
+        <w:t xml:space="preserve"> </w:t>
+      </w:r>
+      <w:proofErr w:type="spellStart"/>
+      <w:r>
+        <w:rPr>
+          <w:rFonts w:ascii="Consolas" w:hAnsi="Consolas"/>
+          <w:color w:val="000000"/>
+          <w:sz w:val="19"/>
+          <w:szCs w:val="19"/>
+          <w:shd w:val="clear" w:color="auto" w:fill="F8F8F8"/>
+        </w:rPr>
+        <w:t>idx</w:t>
+      </w:r>
+      <w:proofErr w:type="spellEnd"/>
+      <w:r>
+        <w:rPr>
+          <w:rFonts w:ascii="Consolas" w:hAnsi="Consolas"/>
+          <w:color w:val="000000"/>
+          <w:sz w:val="19"/>
+          <w:szCs w:val="19"/>
+          <w:shd w:val="clear" w:color="auto" w:fill="F8F8F8"/>
+        </w:rPr>
+        <w:t xml:space="preserve"> </w:t>
+      </w:r>
+      <w:r>
+        <w:rPr>
+          <w:rStyle w:val="token"/>
+          <w:rFonts w:ascii="Consolas" w:hAnsi="Consolas"/>
+          <w:color w:val="0077AA"/>
+          <w:sz w:val="19"/>
+          <w:szCs w:val="19"/>
+          <w:bdr w:val="none" w:sz="0" w:space="0" w:color="auto" w:frame="1"/>
+          <w:shd w:val="clear" w:color="auto" w:fill="F8F8F8"/>
+        </w:rPr>
+        <w:t>ON</w:t>
+      </w:r>
+      <w:r>
+        <w:rPr>
+          <w:rFonts w:ascii="Consolas" w:hAnsi="Consolas"/>
+          <w:color w:val="000000"/>
+          <w:sz w:val="19"/>
+          <w:szCs w:val="19"/>
+          <w:shd w:val="clear" w:color="auto" w:fill="F8F8F8"/>
+        </w:rPr>
+        <w:t xml:space="preserve"> </w:t>
+      </w:r>
+      <w:proofErr w:type="spellStart"/>
+      <w:r>
+        <w:rPr>
+          <w:rFonts w:ascii="Consolas" w:hAnsi="Consolas"/>
+          <w:color w:val="000000"/>
+          <w:sz w:val="19"/>
+          <w:szCs w:val="19"/>
+          <w:shd w:val="clear" w:color="auto" w:fill="F8F8F8"/>
+        </w:rPr>
+        <w:t>opening_lines</w:t>
+      </w:r>
+      <w:proofErr w:type="spellEnd"/>
+      <w:r>
+        <w:rPr>
+          <w:rStyle w:val="token"/>
+          <w:rFonts w:ascii="Consolas" w:hAnsi="Consolas"/>
+          <w:color w:val="999999"/>
+          <w:sz w:val="19"/>
+          <w:szCs w:val="19"/>
+          <w:bdr w:val="none" w:sz="0" w:space="0" w:color="auto" w:frame="1"/>
+          <w:shd w:val="clear" w:color="auto" w:fill="F8F8F8"/>
+        </w:rPr>
+        <w:t>(</w:t>
+      </w:r>
+      <w:proofErr w:type="spellStart"/>
+      <w:r>
+        <w:rPr>
+          <w:rFonts w:ascii="Consolas" w:hAnsi="Consolas"/>
+          <w:color w:val="000000"/>
+          <w:sz w:val="19"/>
+          <w:szCs w:val="19"/>
+          <w:shd w:val="clear" w:color="auto" w:fill="F8F8F8"/>
+        </w:rPr>
+        <w:t>opening_line</w:t>
+      </w:r>
+      <w:proofErr w:type="spellEnd"/>
+      <w:r>
+        <w:rPr>
+          <w:rStyle w:val="token"/>
+          <w:rFonts w:ascii="Consolas" w:hAnsi="Consolas"/>
+          <w:color w:val="999999"/>
+          <w:sz w:val="19"/>
+          <w:szCs w:val="19"/>
+          <w:bdr w:val="none" w:sz="0" w:space="0" w:color="auto" w:frame="1"/>
+          <w:shd w:val="clear" w:color="auto" w:fill="F8F8F8"/>
+        </w:rPr>
+        <w:t>);</w:t>
+      </w:r>
+    </w:p>
+    <w:p>
+      <w:pPr>
+        <w:pStyle w:val="ListParagraph"/>
+        <w:ind w:left="1080"/>
+      </w:pPr>
+    </w:p>
+    <w:p>
+      <w:pPr>
+        <w:pStyle w:val="ListParagraph"/>
+        <w:ind w:left="1080"/>
+      </w:pPr>
+      <w:r>
+        <w:rPr>
+          <w:rStyle w:val="token"/>
+          <w:rFonts w:ascii="Consolas" w:hAnsi="Consolas"/>
+          <w:color w:val="0077AA"/>
+          <w:sz w:val="19"/>
+          <w:szCs w:val="19"/>
+          <w:bdr w:val="none" w:sz="0" w:space="0" w:color="auto" w:frame="1"/>
+          <w:shd w:val="clear" w:color="auto" w:fill="F8F8F8"/>
+        </w:rPr>
+        <w:t>SELECT</w:t>
+      </w:r>
+      <w:r>
+        <w:rPr>
+          <w:rFonts w:ascii="Consolas" w:hAnsi="Consolas"/>
+          <w:color w:val="000000"/>
+          <w:sz w:val="19"/>
+          <w:szCs w:val="19"/>
+          <w:shd w:val="clear" w:color="auto" w:fill="F8F8F8"/>
+        </w:rPr>
+        <w:t xml:space="preserve"> </w:t>
+      </w:r>
+      <w:proofErr w:type="gramStart"/>
+      <w:r>
+        <w:rPr>
+          <w:rStyle w:val="token"/>
+          <w:rFonts w:ascii="Consolas" w:hAnsi="Consolas"/>
+          <w:color w:val="DD4A68"/>
+          <w:sz w:val="19"/>
+          <w:szCs w:val="19"/>
+          <w:bdr w:val="none" w:sz="0" w:space="0" w:color="auto" w:frame="1"/>
+          <w:shd w:val="clear" w:color="auto" w:fill="F8F8F8"/>
+        </w:rPr>
+        <w:t>COUNT</w:t>
+      </w:r>
+      <w:r>
+        <w:rPr>
+          <w:rStyle w:val="token"/>
+          <w:rFonts w:ascii="Consolas" w:hAnsi="Consolas"/>
+          <w:color w:val="999999"/>
+          <w:sz w:val="19"/>
+          <w:szCs w:val="19"/>
+          <w:bdr w:val="none" w:sz="0" w:space="0" w:color="auto" w:frame="1"/>
+          <w:shd w:val="clear" w:color="auto" w:fill="F8F8F8"/>
+        </w:rPr>
+        <w:t>(</w:t>
+      </w:r>
+      <w:proofErr w:type="gramEnd"/>
+      <w:r>
+        <w:rPr>
+          <w:rStyle w:val="token"/>
+          <w:rFonts w:ascii="Consolas" w:hAnsi="Consolas"/>
+          <w:color w:val="A67F59"/>
+          <w:sz w:val="19"/>
+          <w:szCs w:val="19"/>
+          <w:bdr w:val="none" w:sz="0" w:space="0" w:color="auto" w:frame="1"/>
+          <w:shd w:val="clear" w:color="auto" w:fill="F8F8F8"/>
+        </w:rPr>
+        <w:t>*</w:t>
+      </w:r>
+      <w:r>
+        <w:rPr>
+          <w:rStyle w:val="token"/>
+          <w:rFonts w:ascii="Consolas" w:hAnsi="Consolas"/>
+          <w:color w:val="999999"/>
+          <w:sz w:val="19"/>
+          <w:szCs w:val="19"/>
+          <w:bdr w:val="none" w:sz="0" w:space="0" w:color="auto" w:frame="1"/>
+          <w:shd w:val="clear" w:color="auto" w:fill="F8F8F8"/>
+        </w:rPr>
+        <w:t>)</w:t>
+      </w:r>
+      <w:r>
+        <w:rPr>
+          <w:rFonts w:ascii="Consolas" w:hAnsi="Consolas"/>
+          <w:color w:val="000000"/>
+          <w:sz w:val="19"/>
+          <w:szCs w:val="19"/>
+          <w:shd w:val="clear" w:color="auto" w:fill="F8F8F8"/>
+        </w:rPr>
+        <w:t xml:space="preserve"> </w:t>
+      </w:r>
+      <w:r>
+        <w:rPr>
+          <w:rStyle w:val="token"/>
+          <w:rFonts w:ascii="Consolas" w:hAnsi="Consolas"/>
+          <w:color w:val="0077AA"/>
+          <w:sz w:val="19"/>
+          <w:szCs w:val="19"/>
+          <w:bdr w:val="none" w:sz="0" w:space="0" w:color="auto" w:frame="1"/>
+          <w:shd w:val="clear" w:color="auto" w:fill="F8F8F8"/>
+        </w:rPr>
+        <w:t>FROM</w:t>
+      </w:r>
+      <w:r>
+        <w:rPr>
+          <w:rFonts w:ascii="Consolas" w:hAnsi="Consolas"/>
+          <w:color w:val="000000"/>
+          <w:sz w:val="19"/>
+          <w:szCs w:val="19"/>
+          <w:shd w:val="clear" w:color="auto" w:fill="F8F8F8"/>
+        </w:rPr>
+        <w:t xml:space="preserve"> </w:t>
+      </w:r>
+      <w:proofErr w:type="spellStart"/>
+      <w:r>
+        <w:rPr>
+          <w:rFonts w:ascii="Consolas" w:hAnsi="Consolas"/>
+          <w:color w:val="000000"/>
+          <w:sz w:val="19"/>
+          <w:szCs w:val="19"/>
+          <w:shd w:val="clear" w:color="auto" w:fill="F8F8F8"/>
+        </w:rPr>
+        <w:t>opening_lines</w:t>
+      </w:r>
+      <w:proofErr w:type="spellEnd"/>
+      <w:r>
+        <w:rPr>
+          <w:rFonts w:ascii="Consolas" w:hAnsi="Consolas"/>
+          <w:color w:val="000000"/>
+          <w:sz w:val="19"/>
+          <w:szCs w:val="19"/>
+          <w:shd w:val="clear" w:color="auto" w:fill="F8F8F8"/>
+        </w:rPr>
+        <w:t xml:space="preserve"> </w:t>
+      </w:r>
+      <w:r>
+        <w:rPr>
+          <w:rStyle w:val="token"/>
+          <w:rFonts w:ascii="Consolas" w:hAnsi="Consolas"/>
+          <w:color w:val="0077AA"/>
+          <w:sz w:val="19"/>
+          <w:szCs w:val="19"/>
+          <w:bdr w:val="none" w:sz="0" w:space="0" w:color="auto" w:frame="1"/>
+          <w:shd w:val="clear" w:color="auto" w:fill="F8F8F8"/>
+        </w:rPr>
+        <w:t>WHERE</w:t>
+      </w:r>
+      <w:r>
+        <w:rPr>
+          <w:rFonts w:ascii="Consolas" w:hAnsi="Consolas"/>
+          <w:color w:val="000000"/>
+          <w:sz w:val="19"/>
+          <w:szCs w:val="19"/>
+          <w:shd w:val="clear" w:color="auto" w:fill="F8F8F8"/>
+        </w:rPr>
+        <w:t xml:space="preserve"> </w:t>
+      </w:r>
+      <w:r>
+        <w:rPr>
+          <w:rStyle w:val="token"/>
+          <w:rFonts w:ascii="Consolas" w:hAnsi="Consolas"/>
+          <w:color w:val="A67F59"/>
+          <w:sz w:val="19"/>
+          <w:szCs w:val="19"/>
+          <w:bdr w:val="none" w:sz="0" w:space="0" w:color="auto" w:frame="1"/>
+          <w:shd w:val="clear" w:color="auto" w:fill="F8F8F8"/>
+        </w:rPr>
+        <w:t>MATCH</w:t>
+      </w:r>
+      <w:r>
+        <w:rPr>
+          <w:rStyle w:val="token"/>
+          <w:rFonts w:ascii="Consolas" w:hAnsi="Consolas"/>
+          <w:color w:val="999999"/>
+          <w:sz w:val="19"/>
+          <w:szCs w:val="19"/>
+          <w:bdr w:val="none" w:sz="0" w:space="0" w:color="auto" w:frame="1"/>
+          <w:shd w:val="clear" w:color="auto" w:fill="F8F8F8"/>
+        </w:rPr>
+        <w:t>(</w:t>
+      </w:r>
+      <w:proofErr w:type="spellStart"/>
+      <w:r>
+        <w:rPr>
+          <w:rFonts w:ascii="Consolas" w:hAnsi="Consolas"/>
+          <w:color w:val="000000"/>
+          <w:sz w:val="19"/>
+          <w:szCs w:val="19"/>
+          <w:shd w:val="clear" w:color="auto" w:fill="F8F8F8"/>
+        </w:rPr>
+        <w:t>opening_line</w:t>
+      </w:r>
+      <w:proofErr w:type="spellEnd"/>
+      <w:r>
+        <w:rPr>
+          <w:rStyle w:val="token"/>
+          <w:rFonts w:ascii="Consolas" w:hAnsi="Consolas"/>
+          <w:color w:val="999999"/>
+          <w:sz w:val="19"/>
+          <w:szCs w:val="19"/>
+          <w:bdr w:val="none" w:sz="0" w:space="0" w:color="auto" w:frame="1"/>
+          <w:shd w:val="clear" w:color="auto" w:fill="F8F8F8"/>
+        </w:rPr>
+        <w:t>)</w:t>
+      </w:r>
+      <w:r>
+        <w:rPr>
+          <w:rFonts w:ascii="Consolas" w:hAnsi="Consolas"/>
+          <w:color w:val="000000"/>
+          <w:sz w:val="19"/>
+          <w:szCs w:val="19"/>
+          <w:shd w:val="clear" w:color="auto" w:fill="F8F8F8"/>
+        </w:rPr>
+        <w:t xml:space="preserve"> </w:t>
+      </w:r>
+      <w:r>
+        <w:rPr>
+          <w:rStyle w:val="token"/>
+          <w:rFonts w:ascii="Consolas" w:hAnsi="Consolas"/>
+          <w:color w:val="0077AA"/>
+          <w:sz w:val="19"/>
+          <w:szCs w:val="19"/>
+          <w:bdr w:val="none" w:sz="0" w:space="0" w:color="auto" w:frame="1"/>
+          <w:shd w:val="clear" w:color="auto" w:fill="F8F8F8"/>
+        </w:rPr>
+        <w:t>AGAINST</w:t>
+      </w:r>
+      <w:r>
+        <w:rPr>
+          <w:rStyle w:val="token"/>
+          <w:rFonts w:ascii="Consolas" w:hAnsi="Consolas"/>
+          <w:color w:val="999999"/>
+          <w:sz w:val="19"/>
+          <w:szCs w:val="19"/>
+          <w:bdr w:val="none" w:sz="0" w:space="0" w:color="auto" w:frame="1"/>
+          <w:shd w:val="clear" w:color="auto" w:fill="F8F8F8"/>
+        </w:rPr>
+        <w:t>(</w:t>
+      </w:r>
+      <w:r>
+        <w:rPr>
+          <w:rStyle w:val="token"/>
+          <w:rFonts w:ascii="Consolas" w:hAnsi="Consolas"/>
+          <w:color w:val="669900"/>
+          <w:sz w:val="19"/>
+          <w:szCs w:val="19"/>
+          <w:bdr w:val="none" w:sz="0" w:space="0" w:color="auto" w:frame="1"/>
+          <w:shd w:val="clear" w:color="auto" w:fill="F8F8F8"/>
+        </w:rPr>
+        <w:t>'Ishmael'</w:t>
+      </w:r>
+      <w:r>
+        <w:rPr>
+          <w:rStyle w:val="token"/>
+          <w:rFonts w:ascii="Consolas" w:hAnsi="Consolas"/>
+          <w:color w:val="999999"/>
+          <w:sz w:val="19"/>
+          <w:szCs w:val="19"/>
+          <w:bdr w:val="none" w:sz="0" w:space="0" w:color="auto" w:frame="1"/>
+          <w:shd w:val="clear" w:color="auto" w:fill="F8F8F8"/>
+        </w:rPr>
+        <w:t>);</w:t>
+      </w:r>
+      <w:bookmarkStart w:id="0" w:name="_GoBack"/>
+      <w:bookmarkEnd w:id="0"/>
     </w:p>
     <w:p>
       <w:pPr>
@@ -3224,6 +5658,11 @@
       <w:contextualSpacing/>
     </w:pPr>
   </w:style>
+  <w:style w:type="character" w:customStyle="1" w:styleId="token">
+    <w:name w:val="token"/>
+    <w:basedOn w:val="DefaultParagraphFont"/>
+    <w:rsid w:val="00007123"/>
+  </w:style>
 </w:styles>
 </file>
 
@@ -3493,7 +5932,7 @@
 </file>
 
 <file path=customXml/itemProps1.xml><?xml version="1.0" encoding="utf-8"?>
-<ds:datastoreItem xmlns:ds="http://schemas.openxmlformats.org/officeDocument/2006/customXml" ds:itemID="{58F8506D-F24D-4A0F-BFBA-7171F4DF824E}">
+<ds:datastoreItem xmlns:ds="http://schemas.openxmlformats.org/officeDocument/2006/customXml" ds:itemID="{E1E4F2E3-B126-44FD-AD98-E78254945E0C}">
   <ds:schemaRefs>
     <ds:schemaRef ds:uri="http://schemas.openxmlformats.org/officeDocument/2006/bibliography"/>
   </ds:schemaRefs>

</xml_diff>

<commit_message>
[Smarty] fix bugs + define status
</commit_message>
<xml_diff>
--- a/report/report.docx
+++ b/report/report.docx
@@ -49,8 +49,13 @@
           <w:numId w:val="9"/>
         </w:numPr>
       </w:pPr>
-      <w:r>
-        <w:t>config: contain all configuration files of application</w:t>
+      <w:proofErr w:type="spellStart"/>
+      <w:r>
+        <w:t>config</w:t>
+      </w:r>
+      <w:proofErr w:type="spellEnd"/>
+      <w:r>
+        <w:t>: contain all configuration files of application</w:t>
       </w:r>
     </w:p>
     <w:p>
@@ -61,8 +66,13 @@
           <w:numId w:val="10"/>
         </w:numPr>
       </w:pPr>
-      <w:r>
-        <w:t>autoload.php: load libraries, helpers, models… automatically when a controller is initialized</w:t>
+      <w:proofErr w:type="spellStart"/>
+      <w:r>
+        <w:t>autoload.php</w:t>
+      </w:r>
+      <w:proofErr w:type="spellEnd"/>
+      <w:r>
+        <w:t>: load libraries, helpers, models… automatically when a controller is initialized</w:t>
       </w:r>
     </w:p>
     <w:p>
@@ -73,9 +83,27 @@
           <w:numId w:val="10"/>
         </w:numPr>
       </w:pPr>
-      <w:r>
-        <w:t>config.php: set base_url,…</w:t>
-      </w:r>
+      <w:proofErr w:type="spellStart"/>
+      <w:r>
+        <w:t>config.php</w:t>
+      </w:r>
+      <w:proofErr w:type="spellEnd"/>
+      <w:r>
+        <w:t xml:space="preserve">: set </w:t>
+      </w:r>
+      <w:proofErr w:type="spellStart"/>
+      <w:r>
+        <w:t>base_</w:t>
+      </w:r>
+      <w:proofErr w:type="gramStart"/>
+      <w:r>
+        <w:t>url</w:t>
+      </w:r>
+      <w:proofErr w:type="spellEnd"/>
+      <w:r>
+        <w:t>,…</w:t>
+      </w:r>
+      <w:proofErr w:type="gramEnd"/>
     </w:p>
     <w:p>
       <w:pPr>
@@ -85,8 +113,29 @@
           <w:numId w:val="10"/>
         </w:numPr>
       </w:pPr>
-      <w:r>
-        <w:t>routes.php: set default_controller, re-map url,</w:t>
+      <w:proofErr w:type="spellStart"/>
+      <w:r>
+        <w:t>routes.php</w:t>
+      </w:r>
+      <w:proofErr w:type="spellEnd"/>
+      <w:r>
+        <w:t xml:space="preserve">: set </w:t>
+      </w:r>
+      <w:proofErr w:type="spellStart"/>
+      <w:r>
+        <w:t>default_controller</w:t>
+      </w:r>
+      <w:proofErr w:type="spellEnd"/>
+      <w:r>
+        <w:t xml:space="preserve">, re-map </w:t>
+      </w:r>
+      <w:proofErr w:type="spellStart"/>
+      <w:r>
+        <w:t>url</w:t>
+      </w:r>
+      <w:proofErr w:type="spellEnd"/>
+      <w:r>
+        <w:t>,</w:t>
       </w:r>
     </w:p>
     <w:p>
@@ -97,8 +146,13 @@
           <w:numId w:val="10"/>
         </w:numPr>
       </w:pPr>
-      <w:r>
-        <w:t>database.php: setting need to connect database</w:t>
+      <w:proofErr w:type="spellStart"/>
+      <w:r>
+        <w:t>database.php</w:t>
+      </w:r>
+      <w:proofErr w:type="spellEnd"/>
+      <w:r>
+        <w:t>: setting need to connect database</w:t>
       </w:r>
     </w:p>
     <w:p>
@@ -113,7 +167,23 @@
         <w:t xml:space="preserve">cache: </w:t>
       </w:r>
       <w:r>
-        <w:t>store the precessed data, support quick load, increase the speed of pages access</w:t>
+        <w:t xml:space="preserve">store the </w:t>
+      </w:r>
+      <w:proofErr w:type="spellStart"/>
+      <w:r>
+        <w:t>precessed</w:t>
+      </w:r>
+      <w:proofErr w:type="spellEnd"/>
+      <w:r>
+        <w:t xml:space="preserve"> data, support quick load, increase the speed of </w:t>
+      </w:r>
+      <w:proofErr w:type="gramStart"/>
+      <w:r>
+        <w:t>pages</w:t>
+      </w:r>
+      <w:proofErr w:type="gramEnd"/>
+      <w:r>
+        <w:t xml:space="preserve"> access</w:t>
       </w:r>
     </w:p>
     <w:p>
@@ -331,9 +401,11 @@
           <w:numId w:val="9"/>
         </w:numPr>
       </w:pPr>
+      <w:proofErr w:type="spellStart"/>
       <w:r>
         <w:t>third_party</w:t>
       </w:r>
+      <w:proofErr w:type="spellEnd"/>
       <w:r>
         <w:t xml:space="preserve">: outside </w:t>
       </w:r>
@@ -484,9 +556,11 @@
           <w:numId w:val="8"/>
         </w:numPr>
       </w:pPr>
+      <w:proofErr w:type="spellStart"/>
       <w:r>
         <w:t>User_guide</w:t>
       </w:r>
+      <w:proofErr w:type="spellEnd"/>
       <w:r>
         <w:t>: CI documentation</w:t>
       </w:r>
@@ -515,7 +589,15 @@
         <w:t>Route: [controller]/[action]</w:t>
       </w:r>
       <w:r>
-        <w:t>/[params]</w:t>
+        <w:t>/[</w:t>
+      </w:r>
+      <w:proofErr w:type="spellStart"/>
+      <w:r>
+        <w:t>params</w:t>
+      </w:r>
+      <w:proofErr w:type="spellEnd"/>
+      <w:r>
+        <w:t>]</w:t>
       </w:r>
     </w:p>
     <w:p>
@@ -527,7 +609,23 @@
         </w:numPr>
       </w:pPr>
       <w:r>
-        <w:t>Always extends CI_Model/CI_Controller for custom model/controller</w:t>
+        <w:t xml:space="preserve">Always extends </w:t>
+      </w:r>
+      <w:proofErr w:type="spellStart"/>
+      <w:r>
+        <w:t>CI_Model</w:t>
+      </w:r>
+      <w:proofErr w:type="spellEnd"/>
+      <w:r>
+        <w:t>/</w:t>
+      </w:r>
+      <w:proofErr w:type="spellStart"/>
+      <w:r>
+        <w:t>CI_Controller</w:t>
+      </w:r>
+      <w:proofErr w:type="spellEnd"/>
+      <w:r>
+        <w:t xml:space="preserve"> for custom model/controller</w:t>
       </w:r>
     </w:p>
     <w:p>
@@ -551,7 +649,15 @@
         <w:ind w:left="2160"/>
       </w:pPr>
       <w:r>
-        <w:t>$this-&gt;load-&gt;model([name_of_model]);</w:t>
+        <w:t>$this-&gt;load-&gt;model([</w:t>
+      </w:r>
+      <w:proofErr w:type="spellStart"/>
+      <w:r>
+        <w:t>name_of_model</w:t>
+      </w:r>
+      <w:proofErr w:type="spellEnd"/>
+      <w:r>
+        <w:t>]);</w:t>
       </w:r>
     </w:p>
     <w:p>
@@ -560,7 +666,15 @@
         <w:ind w:left="2160"/>
       </w:pPr>
       <w:r>
-        <w:t>$this-&gt;[name_of_model]-&gt;[action];</w:t>
+        <w:t>$this-&gt;[</w:t>
+      </w:r>
+      <w:proofErr w:type="spellStart"/>
+      <w:r>
+        <w:t>name_of_model</w:t>
+      </w:r>
+      <w:proofErr w:type="spellEnd"/>
+      <w:r>
+        <w:t>]-&gt;[action];</w:t>
       </w:r>
     </w:p>
     <w:p>
@@ -590,7 +704,15 @@
         <w:t>library</w:t>
       </w:r>
       <w:r>
-        <w:t>([name_of_library]);</w:t>
+        <w:t>([</w:t>
+      </w:r>
+      <w:proofErr w:type="spellStart"/>
+      <w:r>
+        <w:t>name_of_library</w:t>
+      </w:r>
+      <w:proofErr w:type="spellEnd"/>
+      <w:r>
+        <w:t>]);</w:t>
       </w:r>
     </w:p>
     <w:p>
@@ -599,7 +721,15 @@
         <w:ind w:left="2160"/>
       </w:pPr>
       <w:r>
-        <w:t>$this-&gt;[name_of_library]-&gt;[action];</w:t>
+        <w:t>$this-&gt;[</w:t>
+      </w:r>
+      <w:proofErr w:type="spellStart"/>
+      <w:r>
+        <w:t>name_of_library</w:t>
+      </w:r>
+      <w:proofErr w:type="spellEnd"/>
+      <w:r>
+        <w:t>]-&gt;[action];</w:t>
       </w:r>
     </w:p>
     <w:p>
@@ -629,11 +759,16 @@
         <w:t>helper</w:t>
       </w:r>
       <w:r>
-        <w:t>([name_of_</w:t>
+        <w:t>([</w:t>
+      </w:r>
+      <w:proofErr w:type="spellStart"/>
+      <w:r>
+        <w:t>name_of_</w:t>
       </w:r>
       <w:r>
         <w:t>helper</w:t>
       </w:r>
+      <w:proofErr w:type="spellEnd"/>
       <w:r>
         <w:t>]);</w:t>
       </w:r>
@@ -643,8 +778,21 @@
         <w:pStyle w:val="ListParagraph"/>
         <w:ind w:left="2160"/>
       </w:pPr>
-      <w:r>
-        <w:t>Function_in_helper();</w:t>
+      <w:proofErr w:type="spellStart"/>
+      <w:r>
+        <w:t>Function_in_</w:t>
+      </w:r>
+      <w:proofErr w:type="gramStart"/>
+      <w:r>
+        <w:t>helper</w:t>
+      </w:r>
+      <w:proofErr w:type="spellEnd"/>
+      <w:r>
+        <w:t>(</w:t>
+      </w:r>
+      <w:proofErr w:type="gramEnd"/>
+      <w:r>
+        <w:t>);</w:t>
       </w:r>
     </w:p>
     <w:p>
@@ -667,11 +815,24 @@
       <w:r>
         <w:t>$this-&gt;load-&gt;</w:t>
       </w:r>
+      <w:proofErr w:type="gramStart"/>
       <w:r>
         <w:t>view</w:t>
       </w:r>
       <w:r>
-        <w:t>([name_of_</w:t>
+        <w:t>(</w:t>
+      </w:r>
+      <w:proofErr w:type="gramEnd"/>
+      <w:r>
+        <w:t>[</w:t>
+      </w:r>
+      <w:proofErr w:type="spellStart"/>
+      <w:r>
+        <w:t>name_of</w:t>
+      </w:r>
+      <w:proofErr w:type="spellEnd"/>
+      <w:r>
+        <w:t>_</w:t>
       </w:r>
       <w:r>
         <w:t xml:space="preserve"> </w:t>
@@ -683,11 +844,16 @@
         <w:t>]</w:t>
       </w:r>
       <w:r>
-        <w:t>, [data</w:t>
+        <w:t>, [</w:t>
+      </w:r>
+      <w:proofErr w:type="spellStart"/>
+      <w:r>
+        <w:t>data</w:t>
       </w:r>
       <w:r>
         <w:t>_array</w:t>
       </w:r>
+      <w:proofErr w:type="spellEnd"/>
       <w:r>
         <w:t>]</w:t>
       </w:r>
@@ -753,11 +919,16 @@
         <w:t xml:space="preserve">and parse </w:t>
       </w:r>
       <w:r>
-        <w:t>into folder application/third</w:t>
+        <w:t>into folder application/</w:t>
+      </w:r>
+      <w:proofErr w:type="spellStart"/>
+      <w:r>
+        <w:t>third</w:t>
       </w:r>
       <w:r>
         <w:t>_party</w:t>
       </w:r>
+      <w:proofErr w:type="spellEnd"/>
     </w:p>
     <w:p>
       <w:pPr>
@@ -798,13 +969,27 @@
         <w:rPr>
           <w:rFonts w:ascii="Consolas" w:hAnsi="Consolas"/>
         </w:rPr>
-        <w:t>Include APPPATH.</w:t>
-      </w:r>
+        <w:t xml:space="preserve">Include </w:t>
+      </w:r>
+      <w:proofErr w:type="gramStart"/>
       <w:r>
         <w:rPr>
           <w:rFonts w:ascii="Consolas" w:hAnsi="Consolas"/>
         </w:rPr>
-        <w:t>[path_to_3</w:t>
+        <w:t>APPPATH.</w:t>
+      </w:r>
+      <w:r>
+        <w:rPr>
+          <w:rFonts w:ascii="Consolas" w:hAnsi="Consolas"/>
+        </w:rPr>
+        <w:t>[</w:t>
+      </w:r>
+      <w:proofErr w:type="gramEnd"/>
+      <w:r>
+        <w:rPr>
+          <w:rFonts w:ascii="Consolas" w:hAnsi="Consolas"/>
+        </w:rPr>
+        <w:t>path_to_3</w:t>
       </w:r>
       <w:r>
         <w:rPr>
@@ -899,7 +1084,21 @@
         <w:rPr>
           <w:rFonts w:ascii="Consolas" w:hAnsi="Consolas"/>
         </w:rPr>
-        <w:t>$this-&gt;load-&gt;library([name_library]);</w:t>
+        <w:t>$this-&gt;load-&gt;library([</w:t>
+      </w:r>
+      <w:proofErr w:type="spellStart"/>
+      <w:r>
+        <w:rPr>
+          <w:rFonts w:ascii="Consolas" w:hAnsi="Consolas"/>
+        </w:rPr>
+        <w:t>name_library</w:t>
+      </w:r>
+      <w:proofErr w:type="spellEnd"/>
+      <w:r>
+        <w:rPr>
+          <w:rFonts w:ascii="Consolas" w:hAnsi="Consolas"/>
+        </w:rPr>
+        <w:t>]);</w:t>
       </w:r>
     </w:p>
     <w:p>
@@ -950,7 +1149,21 @@
         <w:rPr>
           <w:rFonts w:ascii="Consolas" w:hAnsi="Consolas" w:cstheme="minorHAnsi"/>
         </w:rPr>
-        <w:t>composer require [name_of_package]</w:t>
+        <w:t>composer require [</w:t>
+      </w:r>
+      <w:proofErr w:type="spellStart"/>
+      <w:r>
+        <w:rPr>
+          <w:rFonts w:ascii="Consolas" w:hAnsi="Consolas" w:cstheme="minorHAnsi"/>
+        </w:rPr>
+        <w:t>name_of_package</w:t>
+      </w:r>
+      <w:proofErr w:type="spellEnd"/>
+      <w:r>
+        <w:rPr>
+          <w:rFonts w:ascii="Consolas" w:hAnsi="Consolas" w:cstheme="minorHAnsi"/>
+        </w:rPr>
+        <w:t>]</w:t>
       </w:r>
     </w:p>
     <w:p>
@@ -968,7 +1181,21 @@
         <w:rPr>
           <w:rFonts w:cstheme="minorHAnsi"/>
         </w:rPr>
-        <w:t>Require vendor/autoload.php into file that need to use classes/entities in package</w:t>
+        <w:t>Require vendor/</w:t>
+      </w:r>
+      <w:proofErr w:type="spellStart"/>
+      <w:r>
+        <w:rPr>
+          <w:rFonts w:cstheme="minorHAnsi"/>
+        </w:rPr>
+        <w:t>autoload.php</w:t>
+      </w:r>
+      <w:proofErr w:type="spellEnd"/>
+      <w:r>
+        <w:rPr>
+          <w:rFonts w:cstheme="minorHAnsi"/>
+        </w:rPr>
+        <w:t xml:space="preserve"> into file that need to use classes/entities in package</w:t>
       </w:r>
     </w:p>
     <w:p>
@@ -1014,9 +1241,11 @@
           <w:numId w:val="1"/>
         </w:numPr>
       </w:pPr>
+      <w:proofErr w:type="spellStart"/>
       <w:r>
         <w:t>Webapp</w:t>
       </w:r>
+      <w:proofErr w:type="spellEnd"/>
     </w:p>
     <w:p>
       <w:pPr>
@@ -1124,7 +1353,39 @@
         <w:t>Content Delivery Network</w:t>
       </w:r>
       <w:r>
-        <w:t xml:space="preserve"> (mạng phân phối nội dung)</w:t>
+        <w:t xml:space="preserve"> (</w:t>
+      </w:r>
+      <w:proofErr w:type="spellStart"/>
+      <w:r>
+        <w:t>mạng</w:t>
+      </w:r>
+      <w:proofErr w:type="spellEnd"/>
+      <w:r>
+        <w:t xml:space="preserve"> </w:t>
+      </w:r>
+      <w:proofErr w:type="spellStart"/>
+      <w:r>
+        <w:t>phân</w:t>
+      </w:r>
+      <w:proofErr w:type="spellEnd"/>
+      <w:r>
+        <w:t xml:space="preserve"> </w:t>
+      </w:r>
+      <w:proofErr w:type="spellStart"/>
+      <w:r>
+        <w:t>phối</w:t>
+      </w:r>
+      <w:proofErr w:type="spellEnd"/>
+      <w:r>
+        <w:t xml:space="preserve"> </w:t>
+      </w:r>
+      <w:proofErr w:type="spellStart"/>
+      <w:r>
+        <w:t>nội</w:t>
+      </w:r>
+      <w:proofErr w:type="spellEnd"/>
+      <w:r>
+        <w:t xml:space="preserve"> dung)</w:t>
       </w:r>
     </w:p>
     <w:p>
@@ -1135,8 +1396,101 @@
           <w:numId w:val="6"/>
         </w:numPr>
       </w:pPr>
-      <w:r>
-        <w:t>Giải pháp tiết kiệm băng thông máy chủ và tăng tốc độ website</w:t>
+      <w:proofErr w:type="spellStart"/>
+      <w:r>
+        <w:t>Giải</w:t>
+      </w:r>
+      <w:proofErr w:type="spellEnd"/>
+      <w:r>
+        <w:t xml:space="preserve"> </w:t>
+      </w:r>
+      <w:proofErr w:type="spellStart"/>
+      <w:r>
+        <w:t>pháp</w:t>
+      </w:r>
+      <w:proofErr w:type="spellEnd"/>
+      <w:r>
+        <w:t xml:space="preserve"> </w:t>
+      </w:r>
+      <w:proofErr w:type="spellStart"/>
+      <w:r>
+        <w:t>tiết</w:t>
+      </w:r>
+      <w:proofErr w:type="spellEnd"/>
+      <w:r>
+        <w:t xml:space="preserve"> </w:t>
+      </w:r>
+      <w:proofErr w:type="spellStart"/>
+      <w:r>
+        <w:t>kiệm</w:t>
+      </w:r>
+      <w:proofErr w:type="spellEnd"/>
+      <w:r>
+        <w:t xml:space="preserve"> </w:t>
+      </w:r>
+      <w:proofErr w:type="spellStart"/>
+      <w:r>
+        <w:t>băng</w:t>
+      </w:r>
+      <w:proofErr w:type="spellEnd"/>
+      <w:r>
+        <w:t xml:space="preserve"> </w:t>
+      </w:r>
+      <w:proofErr w:type="spellStart"/>
+      <w:r>
+        <w:t>thông</w:t>
+      </w:r>
+      <w:proofErr w:type="spellEnd"/>
+      <w:r>
+        <w:t xml:space="preserve"> </w:t>
+      </w:r>
+      <w:proofErr w:type="spellStart"/>
+      <w:r>
+        <w:t>máy</w:t>
+      </w:r>
+      <w:proofErr w:type="spellEnd"/>
+      <w:r>
+        <w:t xml:space="preserve"> </w:t>
+      </w:r>
+      <w:proofErr w:type="spellStart"/>
+      <w:r>
+        <w:t>chủ</w:t>
+      </w:r>
+      <w:proofErr w:type="spellEnd"/>
+      <w:r>
+        <w:t xml:space="preserve"> </w:t>
+      </w:r>
+      <w:proofErr w:type="spellStart"/>
+      <w:r>
+        <w:t>và</w:t>
+      </w:r>
+      <w:proofErr w:type="spellEnd"/>
+      <w:r>
+        <w:t xml:space="preserve"> </w:t>
+      </w:r>
+      <w:proofErr w:type="spellStart"/>
+      <w:r>
+        <w:t>tăng</w:t>
+      </w:r>
+      <w:proofErr w:type="spellEnd"/>
+      <w:r>
+        <w:t xml:space="preserve"> </w:t>
+      </w:r>
+      <w:proofErr w:type="spellStart"/>
+      <w:r>
+        <w:t>tốc</w:t>
+      </w:r>
+      <w:proofErr w:type="spellEnd"/>
+      <w:r>
+        <w:t xml:space="preserve"> </w:t>
+      </w:r>
+      <w:proofErr w:type="spellStart"/>
+      <w:r>
+        <w:t>độ</w:t>
+      </w:r>
+      <w:proofErr w:type="spellEnd"/>
+      <w:r>
+        <w:t xml:space="preserve"> website</w:t>
       </w:r>
     </w:p>
     <w:p>
@@ -1147,26 +1501,313 @@
           <w:numId w:val="6"/>
         </w:numPr>
       </w:pPr>
+      <w:proofErr w:type="spellStart"/>
       <w:r>
         <w:t>L</w:t>
       </w:r>
       <w:r>
-        <w:t>ưu bản sao</w:t>
-      </w:r>
+        <w:t>ưu</w:t>
+      </w:r>
+      <w:proofErr w:type="spellEnd"/>
+      <w:r>
+        <w:t xml:space="preserve"> </w:t>
+      </w:r>
+      <w:proofErr w:type="spellStart"/>
+      <w:r>
+        <w:t>bản</w:t>
+      </w:r>
+      <w:proofErr w:type="spellEnd"/>
+      <w:r>
+        <w:t xml:space="preserve"> </w:t>
+      </w:r>
+      <w:proofErr w:type="spellStart"/>
+      <w:r>
+        <w:t>sao</w:t>
+      </w:r>
+      <w:proofErr w:type="spellEnd"/>
       <w:r>
         <w:t xml:space="preserve"> (cache)</w:t>
       </w:r>
       <w:r>
-        <w:t xml:space="preserve"> của các nội dung tĩnh bên trong website</w:t>
-      </w:r>
-      <w:r>
-        <w:t xml:space="preserve"> tại nhiều địa điểm khác nhau (thường được gọi là PoP – Point of Presence)</w:t>
-      </w:r>
-      <w:r>
-        <w:t xml:space="preserve"> và </w:t>
-      </w:r>
-      <w:r>
-        <w:t>từ các PoP đó nó sẽ gửi tới cho người dùng khi họ truy cập vào website</w:t>
+        <w:t xml:space="preserve"> </w:t>
+      </w:r>
+      <w:proofErr w:type="spellStart"/>
+      <w:r>
+        <w:t>của</w:t>
+      </w:r>
+      <w:proofErr w:type="spellEnd"/>
+      <w:r>
+        <w:t xml:space="preserve"> </w:t>
+      </w:r>
+      <w:proofErr w:type="spellStart"/>
+      <w:r>
+        <w:t>các</w:t>
+      </w:r>
+      <w:proofErr w:type="spellEnd"/>
+      <w:r>
+        <w:t xml:space="preserve"> </w:t>
+      </w:r>
+      <w:proofErr w:type="spellStart"/>
+      <w:r>
+        <w:t>nội</w:t>
+      </w:r>
+      <w:proofErr w:type="spellEnd"/>
+      <w:r>
+        <w:t xml:space="preserve"> dung </w:t>
+      </w:r>
+      <w:proofErr w:type="spellStart"/>
+      <w:r>
+        <w:t>tĩnh</w:t>
+      </w:r>
+      <w:proofErr w:type="spellEnd"/>
+      <w:r>
+        <w:t xml:space="preserve"> </w:t>
+      </w:r>
+      <w:proofErr w:type="spellStart"/>
+      <w:r>
+        <w:t>bên</w:t>
+      </w:r>
+      <w:proofErr w:type="spellEnd"/>
+      <w:r>
+        <w:t xml:space="preserve"> </w:t>
+      </w:r>
+      <w:proofErr w:type="spellStart"/>
+      <w:r>
+        <w:t>trong</w:t>
+      </w:r>
+      <w:proofErr w:type="spellEnd"/>
+      <w:r>
+        <w:t xml:space="preserve"> website</w:t>
+      </w:r>
+      <w:r>
+        <w:t xml:space="preserve"> </w:t>
+      </w:r>
+      <w:proofErr w:type="spellStart"/>
+      <w:r>
+        <w:t>tại</w:t>
+      </w:r>
+      <w:proofErr w:type="spellEnd"/>
+      <w:r>
+        <w:t xml:space="preserve"> </w:t>
+      </w:r>
+      <w:proofErr w:type="spellStart"/>
+      <w:r>
+        <w:t>nhiều</w:t>
+      </w:r>
+      <w:proofErr w:type="spellEnd"/>
+      <w:r>
+        <w:t xml:space="preserve"> </w:t>
+      </w:r>
+      <w:proofErr w:type="spellStart"/>
+      <w:r>
+        <w:t>địa</w:t>
+      </w:r>
+      <w:proofErr w:type="spellEnd"/>
+      <w:r>
+        <w:t xml:space="preserve"> </w:t>
+      </w:r>
+      <w:proofErr w:type="spellStart"/>
+      <w:r>
+        <w:t>điểm</w:t>
+      </w:r>
+      <w:proofErr w:type="spellEnd"/>
+      <w:r>
+        <w:t xml:space="preserve"> </w:t>
+      </w:r>
+      <w:proofErr w:type="spellStart"/>
+      <w:r>
+        <w:t>khác</w:t>
+      </w:r>
+      <w:proofErr w:type="spellEnd"/>
+      <w:r>
+        <w:t xml:space="preserve"> </w:t>
+      </w:r>
+      <w:proofErr w:type="spellStart"/>
+      <w:r>
+        <w:t>nhau</w:t>
+      </w:r>
+      <w:proofErr w:type="spellEnd"/>
+      <w:r>
+        <w:t xml:space="preserve"> (</w:t>
+      </w:r>
+      <w:proofErr w:type="spellStart"/>
+      <w:r>
+        <w:t>thường</w:t>
+      </w:r>
+      <w:proofErr w:type="spellEnd"/>
+      <w:r>
+        <w:t xml:space="preserve"> </w:t>
+      </w:r>
+      <w:proofErr w:type="spellStart"/>
+      <w:r>
+        <w:t>được</w:t>
+      </w:r>
+      <w:proofErr w:type="spellEnd"/>
+      <w:r>
+        <w:t xml:space="preserve"> </w:t>
+      </w:r>
+      <w:proofErr w:type="spellStart"/>
+      <w:r>
+        <w:t>gọi</w:t>
+      </w:r>
+      <w:proofErr w:type="spellEnd"/>
+      <w:r>
+        <w:t xml:space="preserve"> </w:t>
+      </w:r>
+      <w:proofErr w:type="spellStart"/>
+      <w:r>
+        <w:t>là</w:t>
+      </w:r>
+      <w:proofErr w:type="spellEnd"/>
+      <w:r>
+        <w:t xml:space="preserve"> </w:t>
+      </w:r>
+      <w:proofErr w:type="spellStart"/>
+      <w:r>
+        <w:t>PoP</w:t>
+      </w:r>
+      <w:proofErr w:type="spellEnd"/>
+      <w:r>
+        <w:t xml:space="preserve"> – Point of Presence)</w:t>
+      </w:r>
+      <w:r>
+        <w:t xml:space="preserve"> </w:t>
+      </w:r>
+      <w:proofErr w:type="spellStart"/>
+      <w:r>
+        <w:t>và</w:t>
+      </w:r>
+      <w:proofErr w:type="spellEnd"/>
+      <w:r>
+        <w:t xml:space="preserve"> </w:t>
+      </w:r>
+      <w:proofErr w:type="spellStart"/>
+      <w:r>
+        <w:t>từ</w:t>
+      </w:r>
+      <w:proofErr w:type="spellEnd"/>
+      <w:r>
+        <w:t xml:space="preserve"> </w:t>
+      </w:r>
+      <w:proofErr w:type="spellStart"/>
+      <w:r>
+        <w:t>các</w:t>
+      </w:r>
+      <w:proofErr w:type="spellEnd"/>
+      <w:r>
+        <w:t xml:space="preserve"> </w:t>
+      </w:r>
+      <w:proofErr w:type="spellStart"/>
+      <w:r>
+        <w:t>PoP</w:t>
+      </w:r>
+      <w:proofErr w:type="spellEnd"/>
+      <w:r>
+        <w:t xml:space="preserve"> </w:t>
+      </w:r>
+      <w:proofErr w:type="spellStart"/>
+      <w:r>
+        <w:t>đó</w:t>
+      </w:r>
+      <w:proofErr w:type="spellEnd"/>
+      <w:r>
+        <w:t xml:space="preserve"> </w:t>
+      </w:r>
+      <w:proofErr w:type="spellStart"/>
+      <w:r>
+        <w:t>nó</w:t>
+      </w:r>
+      <w:proofErr w:type="spellEnd"/>
+      <w:r>
+        <w:t xml:space="preserve"> </w:t>
+      </w:r>
+      <w:proofErr w:type="spellStart"/>
+      <w:r>
+        <w:t>sẽ</w:t>
+      </w:r>
+      <w:proofErr w:type="spellEnd"/>
+      <w:r>
+        <w:t xml:space="preserve"> </w:t>
+      </w:r>
+      <w:proofErr w:type="spellStart"/>
+      <w:r>
+        <w:t>gửi</w:t>
+      </w:r>
+      <w:proofErr w:type="spellEnd"/>
+      <w:r>
+        <w:t xml:space="preserve"> </w:t>
+      </w:r>
+      <w:proofErr w:type="spellStart"/>
+      <w:r>
+        <w:t>tới</w:t>
+      </w:r>
+      <w:proofErr w:type="spellEnd"/>
+      <w:r>
+        <w:t xml:space="preserve"> </w:t>
+      </w:r>
+      <w:proofErr w:type="spellStart"/>
+      <w:r>
+        <w:t>cho</w:t>
+      </w:r>
+      <w:proofErr w:type="spellEnd"/>
+      <w:r>
+        <w:t xml:space="preserve"> </w:t>
+      </w:r>
+      <w:proofErr w:type="spellStart"/>
+      <w:r>
+        <w:t>người</w:t>
+      </w:r>
+      <w:proofErr w:type="spellEnd"/>
+      <w:r>
+        <w:t xml:space="preserve"> </w:t>
+      </w:r>
+      <w:proofErr w:type="spellStart"/>
+      <w:r>
+        <w:t>dùng</w:t>
+      </w:r>
+      <w:proofErr w:type="spellEnd"/>
+      <w:r>
+        <w:t xml:space="preserve"> </w:t>
+      </w:r>
+      <w:proofErr w:type="spellStart"/>
+      <w:r>
+        <w:t>khi</w:t>
+      </w:r>
+      <w:proofErr w:type="spellEnd"/>
+      <w:r>
+        <w:t xml:space="preserve"> </w:t>
+      </w:r>
+      <w:proofErr w:type="spellStart"/>
+      <w:r>
+        <w:t>họ</w:t>
+      </w:r>
+      <w:proofErr w:type="spellEnd"/>
+      <w:r>
+        <w:t xml:space="preserve"> </w:t>
+      </w:r>
+      <w:proofErr w:type="spellStart"/>
+      <w:r>
+        <w:t>truy</w:t>
+      </w:r>
+      <w:proofErr w:type="spellEnd"/>
+      <w:r>
+        <w:t xml:space="preserve"> </w:t>
+      </w:r>
+      <w:proofErr w:type="spellStart"/>
+      <w:r>
+        <w:t>cập</w:t>
+      </w:r>
+      <w:proofErr w:type="spellEnd"/>
+      <w:r>
+        <w:t xml:space="preserve"> </w:t>
+      </w:r>
+      <w:proofErr w:type="spellStart"/>
+      <w:r>
+        <w:t>vào</w:t>
+      </w:r>
+      <w:proofErr w:type="spellEnd"/>
+      <w:r>
+        <w:t xml:space="preserve"> website</w:t>
       </w:r>
       <w:r>
         <w:t>.</w:t>
@@ -1181,7 +1822,15 @@
         </w:numPr>
       </w:pPr>
       <w:r>
-        <w:t>TP chính:</w:t>
+        <w:t xml:space="preserve">TP </w:t>
+      </w:r>
+      <w:proofErr w:type="spellStart"/>
+      <w:r>
+        <w:t>chính</w:t>
+      </w:r>
+      <w:proofErr w:type="spellEnd"/>
+      <w:r>
+        <w:t>:</w:t>
       </w:r>
     </w:p>
     <w:p>
@@ -1192,8 +1841,21 @@
           <w:numId w:val="8"/>
         </w:numPr>
       </w:pPr>
-      <w:r>
-        <w:t>PoP: point of presence: nhiều caching server</w:t>
+      <w:proofErr w:type="spellStart"/>
+      <w:r>
+        <w:t>PoP</w:t>
+      </w:r>
+      <w:proofErr w:type="spellEnd"/>
+      <w:r>
+        <w:t xml:space="preserve">: point of presence: </w:t>
+      </w:r>
+      <w:proofErr w:type="spellStart"/>
+      <w:r>
+        <w:t>nhiều</w:t>
+      </w:r>
+      <w:proofErr w:type="spellEnd"/>
+      <w:r>
+        <w:t xml:space="preserve"> caching server</w:t>
       </w:r>
     </w:p>
     <w:p>
@@ -1210,8 +1872,69 @@
       <w:r>
         <w:t xml:space="preserve">: </w:t>
       </w:r>
-      <w:r>
-        <w:t>lưu trữ và truyền tải các File đã được Cached</w:t>
+      <w:proofErr w:type="spellStart"/>
+      <w:r>
+        <w:t>lưu</w:t>
+      </w:r>
+      <w:proofErr w:type="spellEnd"/>
+      <w:r>
+        <w:t xml:space="preserve"> </w:t>
+      </w:r>
+      <w:proofErr w:type="spellStart"/>
+      <w:r>
+        <w:t>trữ</w:t>
+      </w:r>
+      <w:proofErr w:type="spellEnd"/>
+      <w:r>
+        <w:t xml:space="preserve"> </w:t>
+      </w:r>
+      <w:proofErr w:type="spellStart"/>
+      <w:r>
+        <w:t>và</w:t>
+      </w:r>
+      <w:proofErr w:type="spellEnd"/>
+      <w:r>
+        <w:t xml:space="preserve"> </w:t>
+      </w:r>
+      <w:proofErr w:type="spellStart"/>
+      <w:r>
+        <w:t>truyền</w:t>
+      </w:r>
+      <w:proofErr w:type="spellEnd"/>
+      <w:r>
+        <w:t xml:space="preserve"> </w:t>
+      </w:r>
+      <w:proofErr w:type="spellStart"/>
+      <w:r>
+        <w:t>tải</w:t>
+      </w:r>
+      <w:proofErr w:type="spellEnd"/>
+      <w:r>
+        <w:t xml:space="preserve"> </w:t>
+      </w:r>
+      <w:proofErr w:type="spellStart"/>
+      <w:r>
+        <w:t>các</w:t>
+      </w:r>
+      <w:proofErr w:type="spellEnd"/>
+      <w:r>
+        <w:t xml:space="preserve"> File </w:t>
+      </w:r>
+      <w:proofErr w:type="spellStart"/>
+      <w:r>
+        <w:t>đã</w:t>
+      </w:r>
+      <w:proofErr w:type="spellEnd"/>
+      <w:r>
+        <w:t xml:space="preserve"> </w:t>
+      </w:r>
+      <w:proofErr w:type="spellStart"/>
+      <w:r>
+        <w:t>được</w:t>
+      </w:r>
+      <w:proofErr w:type="spellEnd"/>
+      <w:r>
+        <w:t xml:space="preserve"> Cached</w:t>
       </w:r>
     </w:p>
     <w:p>
@@ -1222,8 +1945,21 @@
           <w:numId w:val="6"/>
         </w:numPr>
       </w:pPr>
-      <w:r>
-        <w:t>Phân loại:</w:t>
+      <w:proofErr w:type="spellStart"/>
+      <w:r>
+        <w:t>Phân</w:t>
+      </w:r>
+      <w:proofErr w:type="spellEnd"/>
+      <w:r>
+        <w:t xml:space="preserve"> </w:t>
+      </w:r>
+      <w:proofErr w:type="spellStart"/>
+      <w:r>
+        <w:t>loại</w:t>
+      </w:r>
+      <w:proofErr w:type="spellEnd"/>
+      <w:r>
+        <w:t>:</w:t>
       </w:r>
     </w:p>
     <w:p>
@@ -1238,7 +1974,151 @@
         <w:t xml:space="preserve">Pull </w:t>
       </w:r>
       <w:r>
-        <w:t>http/static: PoP CDN tự động truy cập tới web và lưu lại bản sao toàn bộ nội dụng tĩnh bên trong website</w:t>
+        <w:t xml:space="preserve">http/static: </w:t>
+      </w:r>
+      <w:proofErr w:type="spellStart"/>
+      <w:r>
+        <w:t>PoP</w:t>
+      </w:r>
+      <w:proofErr w:type="spellEnd"/>
+      <w:r>
+        <w:t xml:space="preserve"> CDN </w:t>
+      </w:r>
+      <w:proofErr w:type="spellStart"/>
+      <w:r>
+        <w:t>tự</w:t>
+      </w:r>
+      <w:proofErr w:type="spellEnd"/>
+      <w:r>
+        <w:t xml:space="preserve"> </w:t>
+      </w:r>
+      <w:proofErr w:type="spellStart"/>
+      <w:r>
+        <w:t>động</w:t>
+      </w:r>
+      <w:proofErr w:type="spellEnd"/>
+      <w:r>
+        <w:t xml:space="preserve"> </w:t>
+      </w:r>
+      <w:proofErr w:type="spellStart"/>
+      <w:r>
+        <w:t>truy</w:t>
+      </w:r>
+      <w:proofErr w:type="spellEnd"/>
+      <w:r>
+        <w:t xml:space="preserve"> </w:t>
+      </w:r>
+      <w:proofErr w:type="spellStart"/>
+      <w:r>
+        <w:t>cập</w:t>
+      </w:r>
+      <w:proofErr w:type="spellEnd"/>
+      <w:r>
+        <w:t xml:space="preserve"> </w:t>
+      </w:r>
+      <w:proofErr w:type="spellStart"/>
+      <w:r>
+        <w:t>tới</w:t>
+      </w:r>
+      <w:proofErr w:type="spellEnd"/>
+      <w:r>
+        <w:t xml:space="preserve"> web </w:t>
+      </w:r>
+      <w:proofErr w:type="spellStart"/>
+      <w:r>
+        <w:t>và</w:t>
+      </w:r>
+      <w:proofErr w:type="spellEnd"/>
+      <w:r>
+        <w:t xml:space="preserve"> </w:t>
+      </w:r>
+      <w:proofErr w:type="spellStart"/>
+      <w:r>
+        <w:t>lưu</w:t>
+      </w:r>
+      <w:proofErr w:type="spellEnd"/>
+      <w:r>
+        <w:t xml:space="preserve"> </w:t>
+      </w:r>
+      <w:proofErr w:type="spellStart"/>
+      <w:r>
+        <w:t>lại</w:t>
+      </w:r>
+      <w:proofErr w:type="spellEnd"/>
+      <w:r>
+        <w:t xml:space="preserve"> </w:t>
+      </w:r>
+      <w:proofErr w:type="spellStart"/>
+      <w:r>
+        <w:t>bản</w:t>
+      </w:r>
+      <w:proofErr w:type="spellEnd"/>
+      <w:r>
+        <w:t xml:space="preserve"> </w:t>
+      </w:r>
+      <w:proofErr w:type="spellStart"/>
+      <w:r>
+        <w:t>sao</w:t>
+      </w:r>
+      <w:proofErr w:type="spellEnd"/>
+      <w:r>
+        <w:t xml:space="preserve"> </w:t>
+      </w:r>
+      <w:proofErr w:type="spellStart"/>
+      <w:r>
+        <w:t>toàn</w:t>
+      </w:r>
+      <w:proofErr w:type="spellEnd"/>
+      <w:r>
+        <w:t xml:space="preserve"> </w:t>
+      </w:r>
+      <w:proofErr w:type="spellStart"/>
+      <w:r>
+        <w:t>bộ</w:t>
+      </w:r>
+      <w:proofErr w:type="spellEnd"/>
+      <w:r>
+        <w:t xml:space="preserve"> </w:t>
+      </w:r>
+      <w:proofErr w:type="spellStart"/>
+      <w:r>
+        <w:t>nội</w:t>
+      </w:r>
+      <w:proofErr w:type="spellEnd"/>
+      <w:r>
+        <w:t xml:space="preserve"> </w:t>
+      </w:r>
+      <w:proofErr w:type="spellStart"/>
+      <w:r>
+        <w:t>dụng</w:t>
+      </w:r>
+      <w:proofErr w:type="spellEnd"/>
+      <w:r>
+        <w:t xml:space="preserve"> </w:t>
+      </w:r>
+      <w:proofErr w:type="spellStart"/>
+      <w:r>
+        <w:t>tĩnh</w:t>
+      </w:r>
+      <w:proofErr w:type="spellEnd"/>
+      <w:r>
+        <w:t xml:space="preserve"> </w:t>
+      </w:r>
+      <w:proofErr w:type="spellStart"/>
+      <w:r>
+        <w:t>bên</w:t>
+      </w:r>
+      <w:proofErr w:type="spellEnd"/>
+      <w:r>
+        <w:t xml:space="preserve"> </w:t>
+      </w:r>
+      <w:proofErr w:type="spellStart"/>
+      <w:r>
+        <w:t>trong</w:t>
+      </w:r>
+      <w:proofErr w:type="spellEnd"/>
+      <w:r>
+        <w:t xml:space="preserve"> website</w:t>
       </w:r>
     </w:p>
     <w:p>
@@ -1254,7 +2134,119 @@
         <w:t>Post/push:</w:t>
       </w:r>
       <w:r>
-        <w:t xml:space="preserve"> tải các nội dung cần phân phối qua CDN lên máy chủ của họ qua các giao thức FTP/HTTP</w:t>
+        <w:t xml:space="preserve"> </w:t>
+      </w:r>
+      <w:proofErr w:type="spellStart"/>
+      <w:r>
+        <w:t>tải</w:t>
+      </w:r>
+      <w:proofErr w:type="spellEnd"/>
+      <w:r>
+        <w:t xml:space="preserve"> </w:t>
+      </w:r>
+      <w:proofErr w:type="spellStart"/>
+      <w:r>
+        <w:t>các</w:t>
+      </w:r>
+      <w:proofErr w:type="spellEnd"/>
+      <w:r>
+        <w:t xml:space="preserve"> </w:t>
+      </w:r>
+      <w:proofErr w:type="spellStart"/>
+      <w:r>
+        <w:t>nội</w:t>
+      </w:r>
+      <w:proofErr w:type="spellEnd"/>
+      <w:r>
+        <w:t xml:space="preserve"> dung </w:t>
+      </w:r>
+      <w:proofErr w:type="spellStart"/>
+      <w:r>
+        <w:t>cần</w:t>
+      </w:r>
+      <w:proofErr w:type="spellEnd"/>
+      <w:r>
+        <w:t xml:space="preserve"> </w:t>
+      </w:r>
+      <w:proofErr w:type="spellStart"/>
+      <w:r>
+        <w:t>phân</w:t>
+      </w:r>
+      <w:proofErr w:type="spellEnd"/>
+      <w:r>
+        <w:t xml:space="preserve"> </w:t>
+      </w:r>
+      <w:proofErr w:type="spellStart"/>
+      <w:r>
+        <w:t>phối</w:t>
+      </w:r>
+      <w:proofErr w:type="spellEnd"/>
+      <w:r>
+        <w:t xml:space="preserve"> qua CDN </w:t>
+      </w:r>
+      <w:proofErr w:type="spellStart"/>
+      <w:r>
+        <w:t>lên</w:t>
+      </w:r>
+      <w:proofErr w:type="spellEnd"/>
+      <w:r>
+        <w:t xml:space="preserve"> </w:t>
+      </w:r>
+      <w:proofErr w:type="spellStart"/>
+      <w:r>
+        <w:t>máy</w:t>
+      </w:r>
+      <w:proofErr w:type="spellEnd"/>
+      <w:r>
+        <w:t xml:space="preserve"> </w:t>
+      </w:r>
+      <w:proofErr w:type="spellStart"/>
+      <w:r>
+        <w:t>chủ</w:t>
+      </w:r>
+      <w:proofErr w:type="spellEnd"/>
+      <w:r>
+        <w:t xml:space="preserve"> </w:t>
+      </w:r>
+      <w:proofErr w:type="spellStart"/>
+      <w:r>
+        <w:t>của</w:t>
+      </w:r>
+      <w:proofErr w:type="spellEnd"/>
+      <w:r>
+        <w:t xml:space="preserve"> </w:t>
+      </w:r>
+      <w:proofErr w:type="spellStart"/>
+      <w:r>
+        <w:t>họ</w:t>
+      </w:r>
+      <w:proofErr w:type="spellEnd"/>
+      <w:r>
+        <w:t xml:space="preserve"> qua </w:t>
+      </w:r>
+      <w:proofErr w:type="spellStart"/>
+      <w:r>
+        <w:t>các</w:t>
+      </w:r>
+      <w:proofErr w:type="spellEnd"/>
+      <w:r>
+        <w:t xml:space="preserve"> </w:t>
+      </w:r>
+      <w:proofErr w:type="spellStart"/>
+      <w:r>
+        <w:t>giao</w:t>
+      </w:r>
+      <w:proofErr w:type="spellEnd"/>
+      <w:r>
+        <w:t xml:space="preserve"> </w:t>
+      </w:r>
+      <w:proofErr w:type="spellStart"/>
+      <w:r>
+        <w:t>thức</w:t>
+      </w:r>
+      <w:proofErr w:type="spellEnd"/>
+      <w:r>
+        <w:t xml:space="preserve"> FTP/HTTP</w:t>
       </w:r>
     </w:p>
     <w:p>
@@ -1268,8 +2260,45 @@
       <w:r>
         <w:t xml:space="preserve">Streaming: </w:t>
       </w:r>
-      <w:r>
-        <w:t>hỗ trợ phát trực tiếp video</w:t>
+      <w:proofErr w:type="spellStart"/>
+      <w:r>
+        <w:t>hỗ</w:t>
+      </w:r>
+      <w:proofErr w:type="spellEnd"/>
+      <w:r>
+        <w:t xml:space="preserve"> </w:t>
+      </w:r>
+      <w:proofErr w:type="spellStart"/>
+      <w:r>
+        <w:t>trợ</w:t>
+      </w:r>
+      <w:proofErr w:type="spellEnd"/>
+      <w:r>
+        <w:t xml:space="preserve"> </w:t>
+      </w:r>
+      <w:proofErr w:type="spellStart"/>
+      <w:r>
+        <w:t>phát</w:t>
+      </w:r>
+      <w:proofErr w:type="spellEnd"/>
+      <w:r>
+        <w:t xml:space="preserve"> </w:t>
+      </w:r>
+      <w:proofErr w:type="spellStart"/>
+      <w:r>
+        <w:t>trực</w:t>
+      </w:r>
+      <w:proofErr w:type="spellEnd"/>
+      <w:r>
+        <w:t xml:space="preserve"> </w:t>
+      </w:r>
+      <w:proofErr w:type="spellStart"/>
+      <w:r>
+        <w:t>tiếp</w:t>
+      </w:r>
+      <w:proofErr w:type="spellEnd"/>
+      <w:r>
+        <w:t xml:space="preserve"> video</w:t>
       </w:r>
     </w:p>
     <w:p>
@@ -1280,8 +2309,21 @@
           <w:numId w:val="6"/>
         </w:numPr>
       </w:pPr>
-      <w:r>
-        <w:t>Lợi ích:</w:t>
+      <w:proofErr w:type="spellStart"/>
+      <w:r>
+        <w:t>Lợi</w:t>
+      </w:r>
+      <w:proofErr w:type="spellEnd"/>
+      <w:r>
+        <w:t xml:space="preserve"> </w:t>
+      </w:r>
+      <w:proofErr w:type="spellStart"/>
+      <w:r>
+        <w:t>ích</w:t>
+      </w:r>
+      <w:proofErr w:type="spellEnd"/>
+      <w:r>
+        <w:t>:</w:t>
       </w:r>
     </w:p>
     <w:p>
@@ -1292,12 +2334,59 @@
           <w:numId w:val="8"/>
         </w:numPr>
       </w:pPr>
-      <w:r>
-        <w:t>Tiết kiệm bang thông</w:t>
-      </w:r>
-      <w:r>
-        <w:t xml:space="preserve"> cho máy chủ gốc</w:t>
-      </w:r>
+      <w:proofErr w:type="spellStart"/>
+      <w:r>
+        <w:t>Tiết</w:t>
+      </w:r>
+      <w:proofErr w:type="spellEnd"/>
+      <w:r>
+        <w:t xml:space="preserve"> </w:t>
+      </w:r>
+      <w:proofErr w:type="spellStart"/>
+      <w:r>
+        <w:t>kiệm</w:t>
+      </w:r>
+      <w:proofErr w:type="spellEnd"/>
+      <w:r>
+        <w:t xml:space="preserve"> bang </w:t>
+      </w:r>
+      <w:proofErr w:type="spellStart"/>
+      <w:r>
+        <w:t>thông</w:t>
+      </w:r>
+      <w:proofErr w:type="spellEnd"/>
+      <w:r>
+        <w:t xml:space="preserve"> </w:t>
+      </w:r>
+      <w:proofErr w:type="spellStart"/>
+      <w:r>
+        <w:t>cho</w:t>
+      </w:r>
+      <w:proofErr w:type="spellEnd"/>
+      <w:r>
+        <w:t xml:space="preserve"> </w:t>
+      </w:r>
+      <w:proofErr w:type="spellStart"/>
+      <w:r>
+        <w:t>máy</w:t>
+      </w:r>
+      <w:proofErr w:type="spellEnd"/>
+      <w:r>
+        <w:t xml:space="preserve"> </w:t>
+      </w:r>
+      <w:proofErr w:type="spellStart"/>
+      <w:r>
+        <w:t>chủ</w:t>
+      </w:r>
+      <w:proofErr w:type="spellEnd"/>
+      <w:r>
+        <w:t xml:space="preserve"> </w:t>
+      </w:r>
+      <w:proofErr w:type="spellStart"/>
+      <w:r>
+        <w:t>gốc</w:t>
+      </w:r>
+      <w:proofErr w:type="spellEnd"/>
     </w:p>
     <w:p>
       <w:pPr>
@@ -1308,8 +2397,37 @@
         </w:numPr>
       </w:pPr>
       <w:r>
-        <w:t>Tang tốc độ truy cập</w:t>
-      </w:r>
+        <w:t xml:space="preserve">Tang </w:t>
+      </w:r>
+      <w:proofErr w:type="spellStart"/>
+      <w:r>
+        <w:t>tốc</w:t>
+      </w:r>
+      <w:proofErr w:type="spellEnd"/>
+      <w:r>
+        <w:t xml:space="preserve"> </w:t>
+      </w:r>
+      <w:proofErr w:type="spellStart"/>
+      <w:r>
+        <w:t>độ</w:t>
+      </w:r>
+      <w:proofErr w:type="spellEnd"/>
+      <w:r>
+        <w:t xml:space="preserve"> </w:t>
+      </w:r>
+      <w:proofErr w:type="spellStart"/>
+      <w:r>
+        <w:t>truy</w:t>
+      </w:r>
+      <w:proofErr w:type="spellEnd"/>
+      <w:r>
+        <w:t xml:space="preserve"> </w:t>
+      </w:r>
+      <w:proofErr w:type="spellStart"/>
+      <w:r>
+        <w:t>cập</w:t>
+      </w:r>
+      <w:proofErr w:type="spellEnd"/>
     </w:p>
     <w:p>
       <w:pPr>
@@ -1319,12 +2437,67 @@
           <w:numId w:val="8"/>
         </w:numPr>
       </w:pPr>
-      <w:r>
-        <w:t>Tiết kiệm dung lượng lưu trữ</w:t>
-      </w:r>
-      <w:r>
-        <w:t xml:space="preserve"> trên máy chủ</w:t>
-      </w:r>
+      <w:proofErr w:type="spellStart"/>
+      <w:r>
+        <w:t>Tiết</w:t>
+      </w:r>
+      <w:proofErr w:type="spellEnd"/>
+      <w:r>
+        <w:t xml:space="preserve"> </w:t>
+      </w:r>
+      <w:proofErr w:type="spellStart"/>
+      <w:r>
+        <w:t>kiệm</w:t>
+      </w:r>
+      <w:proofErr w:type="spellEnd"/>
+      <w:r>
+        <w:t xml:space="preserve"> dung </w:t>
+      </w:r>
+      <w:proofErr w:type="spellStart"/>
+      <w:r>
+        <w:t>lượng</w:t>
+      </w:r>
+      <w:proofErr w:type="spellEnd"/>
+      <w:r>
+        <w:t xml:space="preserve"> </w:t>
+      </w:r>
+      <w:proofErr w:type="spellStart"/>
+      <w:r>
+        <w:t>lưu</w:t>
+      </w:r>
+      <w:proofErr w:type="spellEnd"/>
+      <w:r>
+        <w:t xml:space="preserve"> </w:t>
+      </w:r>
+      <w:proofErr w:type="spellStart"/>
+      <w:r>
+        <w:t>trữ</w:t>
+      </w:r>
+      <w:proofErr w:type="spellEnd"/>
+      <w:r>
+        <w:t xml:space="preserve"> </w:t>
+      </w:r>
+      <w:proofErr w:type="spellStart"/>
+      <w:r>
+        <w:t>trên</w:t>
+      </w:r>
+      <w:proofErr w:type="spellEnd"/>
+      <w:r>
+        <w:t xml:space="preserve"> </w:t>
+      </w:r>
+      <w:proofErr w:type="spellStart"/>
+      <w:r>
+        <w:t>máy</w:t>
+      </w:r>
+      <w:proofErr w:type="spellEnd"/>
+      <w:r>
+        <w:t xml:space="preserve"> </w:t>
+      </w:r>
+      <w:proofErr w:type="spellStart"/>
+      <w:r>
+        <w:t>chủ</w:t>
+      </w:r>
+      <w:proofErr w:type="spellEnd"/>
     </w:p>
     <w:p>
       <w:pPr>
@@ -1346,8 +2519,29 @@
           <w:numId w:val="6"/>
         </w:numPr>
       </w:pPr>
-      <w:r>
-        <w:t>Nên sử dụng:</w:t>
+      <w:proofErr w:type="spellStart"/>
+      <w:r>
+        <w:t>Nên</w:t>
+      </w:r>
+      <w:proofErr w:type="spellEnd"/>
+      <w:r>
+        <w:t xml:space="preserve"> </w:t>
+      </w:r>
+      <w:proofErr w:type="spellStart"/>
+      <w:r>
+        <w:t>sử</w:t>
+      </w:r>
+      <w:proofErr w:type="spellEnd"/>
+      <w:r>
+        <w:t xml:space="preserve"> </w:t>
+      </w:r>
+      <w:proofErr w:type="spellStart"/>
+      <w:r>
+        <w:t>dụng</w:t>
+      </w:r>
+      <w:proofErr w:type="spellEnd"/>
+      <w:r>
+        <w:t>:</w:t>
       </w:r>
     </w:p>
     <w:p>
@@ -1358,8 +2552,45 @@
           <w:numId w:val="8"/>
         </w:numPr>
       </w:pPr>
-      <w:r>
-        <w:t>Máy chủ đăt xa người dung</w:t>
+      <w:proofErr w:type="spellStart"/>
+      <w:r>
+        <w:t>Máy</w:t>
+      </w:r>
+      <w:proofErr w:type="spellEnd"/>
+      <w:r>
+        <w:t xml:space="preserve"> </w:t>
+      </w:r>
+      <w:proofErr w:type="spellStart"/>
+      <w:r>
+        <w:t>chủ</w:t>
+      </w:r>
+      <w:proofErr w:type="spellEnd"/>
+      <w:r>
+        <w:t xml:space="preserve"> </w:t>
+      </w:r>
+      <w:proofErr w:type="spellStart"/>
+      <w:r>
+        <w:t>đăt</w:t>
+      </w:r>
+      <w:proofErr w:type="spellEnd"/>
+      <w:r>
+        <w:t xml:space="preserve"> </w:t>
+      </w:r>
+      <w:proofErr w:type="spellStart"/>
+      <w:r>
+        <w:t>xa</w:t>
+      </w:r>
+      <w:proofErr w:type="spellEnd"/>
+      <w:r>
+        <w:t xml:space="preserve"> </w:t>
+      </w:r>
+      <w:proofErr w:type="spellStart"/>
+      <w:r>
+        <w:t>người</w:t>
+      </w:r>
+      <w:proofErr w:type="spellEnd"/>
+      <w:r>
+        <w:t xml:space="preserve"> dung</w:t>
       </w:r>
     </w:p>
     <w:p>
@@ -1370,9 +2601,67 @@
           <w:numId w:val="8"/>
         </w:numPr>
       </w:pPr>
-      <w:r>
-        <w:t>Lượt truy cập lớn/trên nhiều quốc gia</w:t>
-      </w:r>
+      <w:proofErr w:type="spellStart"/>
+      <w:r>
+        <w:t>Lượt</w:t>
+      </w:r>
+      <w:proofErr w:type="spellEnd"/>
+      <w:r>
+        <w:t xml:space="preserve"> </w:t>
+      </w:r>
+      <w:proofErr w:type="spellStart"/>
+      <w:r>
+        <w:t>truy</w:t>
+      </w:r>
+      <w:proofErr w:type="spellEnd"/>
+      <w:r>
+        <w:t xml:space="preserve"> </w:t>
+      </w:r>
+      <w:proofErr w:type="spellStart"/>
+      <w:r>
+        <w:t>cập</w:t>
+      </w:r>
+      <w:proofErr w:type="spellEnd"/>
+      <w:r>
+        <w:t xml:space="preserve"> </w:t>
+      </w:r>
+      <w:proofErr w:type="spellStart"/>
+      <w:r>
+        <w:t>lớn</w:t>
+      </w:r>
+      <w:proofErr w:type="spellEnd"/>
+      <w:r>
+        <w:t>/</w:t>
+      </w:r>
+      <w:proofErr w:type="spellStart"/>
+      <w:r>
+        <w:t>trên</w:t>
+      </w:r>
+      <w:proofErr w:type="spellEnd"/>
+      <w:r>
+        <w:t xml:space="preserve"> </w:t>
+      </w:r>
+      <w:proofErr w:type="spellStart"/>
+      <w:r>
+        <w:t>nhiều</w:t>
+      </w:r>
+      <w:proofErr w:type="spellEnd"/>
+      <w:r>
+        <w:t xml:space="preserve"> </w:t>
+      </w:r>
+      <w:proofErr w:type="spellStart"/>
+      <w:r>
+        <w:t>quốc</w:t>
+      </w:r>
+      <w:proofErr w:type="spellEnd"/>
+      <w:r>
+        <w:t xml:space="preserve"> </w:t>
+      </w:r>
+      <w:proofErr w:type="spellStart"/>
+      <w:r>
+        <w:t>gia</w:t>
+      </w:r>
+      <w:proofErr w:type="spellEnd"/>
     </w:p>
     <w:p>
       <w:pPr>
@@ -1488,7 +2777,23 @@
         </w:numPr>
       </w:pPr>
       <w:r>
-        <w:t>Load balancing (can bang tai) vs Fail over (chiu loi)</w:t>
+        <w:t>Load balancing (can bang tai) vs Fail over (</w:t>
+      </w:r>
+      <w:proofErr w:type="spellStart"/>
+      <w:r>
+        <w:t>chiu</w:t>
+      </w:r>
+      <w:proofErr w:type="spellEnd"/>
+      <w:r>
+        <w:t xml:space="preserve"> </w:t>
+      </w:r>
+      <w:proofErr w:type="spellStart"/>
+      <w:r>
+        <w:t>loi</w:t>
+      </w:r>
+      <w:proofErr w:type="spellEnd"/>
+      <w:r>
+        <w:t>)</w:t>
       </w:r>
     </w:p>
     <w:p>
@@ -1894,9 +3199,19 @@
           </mc:Fallback>
         </mc:AlternateContent>
       </w:r>
-      <w:r>
-        <w:t>Hoạt động</w:t>
-      </w:r>
+      <w:proofErr w:type="spellStart"/>
+      <w:r>
+        <w:t>Hoạt</w:t>
+      </w:r>
+      <w:proofErr w:type="spellEnd"/>
+      <w:r>
+        <w:t xml:space="preserve"> </w:t>
+      </w:r>
+      <w:proofErr w:type="spellStart"/>
+      <w:r>
+        <w:t>động</w:t>
+      </w:r>
+      <w:proofErr w:type="spellEnd"/>
     </w:p>
     <w:p>
       <w:pPr>
@@ -2824,9 +4139,11 @@
                             <w:pPr>
                               <w:jc w:val="center"/>
                             </w:pPr>
+                            <w:proofErr w:type="spellStart"/>
                             <w:r>
                               <w:t>Index.php</w:t>
                             </w:r>
+                            <w:proofErr w:type="spellEnd"/>
                           </w:p>
                         </w:txbxContent>
                       </wps:txbx>
@@ -2858,9 +4175,11 @@
                       <w:pPr>
                         <w:jc w:val="center"/>
                       </w:pPr>
+                      <w:proofErr w:type="spellStart"/>
                       <w:r>
                         <w:t>Index.php</w:t>
                       </w:r>
+                      <w:proofErr w:type="spellEnd"/>
                     </w:p>
                   </w:txbxContent>
                 </v:textbox>
@@ -3744,9 +5063,11 @@
                             <w:pPr>
                               <w:jc w:val="center"/>
                             </w:pPr>
+                            <w:proofErr w:type="spellStart"/>
                             <w:r>
                               <w:t>Create_template</w:t>
                             </w:r>
+                            <w:proofErr w:type="spellEnd"/>
                           </w:p>
                         </w:txbxContent>
                       </wps:txbx>
@@ -3775,9 +5096,11 @@
                       <w:pPr>
                         <w:jc w:val="center"/>
                       </w:pPr>
+                      <w:proofErr w:type="spellStart"/>
                       <w:r>
                         <w:t>Create_template</w:t>
                       </w:r>
+                      <w:proofErr w:type="spellEnd"/>
                     </w:p>
                   </w:txbxContent>
                 </v:textbox>
@@ -3914,8 +5237,13 @@
                               <w:jc w:val="center"/>
                             </w:pPr>
                             <w:r>
-                              <w:t>Output-&gt;append_output</w:t>
+                              <w:t>Output-&gt;</w:t>
                             </w:r>
+                            <w:proofErr w:type="spellStart"/>
+                            <w:r>
+                              <w:t>append_output</w:t>
+                            </w:r>
+                            <w:proofErr w:type="spellEnd"/>
                           </w:p>
                         </w:txbxContent>
                       </wps:txbx>
@@ -3948,8 +5276,13 @@
                         <w:jc w:val="center"/>
                       </w:pPr>
                       <w:r>
-                        <w:t>Output-&gt;append_output</w:t>
+                        <w:t>Output-&gt;</w:t>
                       </w:r>
+                      <w:proofErr w:type="spellStart"/>
+                      <w:r>
+                        <w:t>append_output</w:t>
+                      </w:r>
+                      <w:proofErr w:type="spellEnd"/>
                     </w:p>
                   </w:txbxContent>
                 </v:textbox>
@@ -4394,9 +5727,19 @@
           <w:numId w:val="4"/>
         </w:numPr>
       </w:pPr>
-      <w:r>
-        <w:t>InnoDB vs MyISAM</w:t>
-      </w:r>
+      <w:proofErr w:type="spellStart"/>
+      <w:r>
+        <w:t>InnoDB</w:t>
+      </w:r>
+      <w:proofErr w:type="spellEnd"/>
+      <w:r>
+        <w:t xml:space="preserve"> vs </w:t>
+      </w:r>
+      <w:proofErr w:type="spellStart"/>
+      <w:r>
+        <w:t>MyISAM</w:t>
+      </w:r>
+      <w:proofErr w:type="spellEnd"/>
     </w:p>
     <w:p>
       <w:pPr>
@@ -4406,8 +5749,13 @@
           <w:numId w:val="4"/>
         </w:numPr>
       </w:pPr>
-      <w:r>
-        <w:t>Fulltext search indexes</w:t>
+      <w:proofErr w:type="spellStart"/>
+      <w:r>
+        <w:t>Fulltext</w:t>
+      </w:r>
+      <w:proofErr w:type="spellEnd"/>
+      <w:r>
+        <w:t xml:space="preserve"> search indexes</w:t>
       </w:r>
     </w:p>
     <w:p>
@@ -4476,7 +5824,29 @@
           <w:szCs w:val="19"/>
           <w:shd w:val="clear" w:color="auto" w:fill="F8F8F8"/>
         </w:rPr>
-        <w:t xml:space="preserve"> opening_lines </w:t>
+        <w:t xml:space="preserve"> </w:t>
+      </w:r>
+      <w:proofErr w:type="spellStart"/>
+      <w:r>
+        <w:rPr>
+          <w:rFonts w:ascii="Consolas" w:eastAsia="Times New Roman" w:hAnsi="Consolas" w:cs="Times New Roman"/>
+          <w:color w:val="000000"/>
+          <w:sz w:val="19"/>
+          <w:szCs w:val="19"/>
+          <w:shd w:val="clear" w:color="auto" w:fill="F8F8F8"/>
+        </w:rPr>
+        <w:t>opening_lines</w:t>
+      </w:r>
+      <w:proofErr w:type="spellEnd"/>
+      <w:r>
+        <w:rPr>
+          <w:rFonts w:ascii="Consolas" w:eastAsia="Times New Roman" w:hAnsi="Consolas" w:cs="Times New Roman"/>
+          <w:color w:val="000000"/>
+          <w:sz w:val="19"/>
+          <w:szCs w:val="19"/>
+          <w:shd w:val="clear" w:color="auto" w:fill="F8F8F8"/>
+        </w:rPr>
+        <w:t xml:space="preserve"> </w:t>
       </w:r>
       <w:r>
         <w:rPr>
@@ -4681,8 +6051,31 @@
           <w:szCs w:val="19"/>
           <w:shd w:val="clear" w:color="auto" w:fill="F8F8F8"/>
         </w:rPr>
-        <w:t xml:space="preserve">       opening_line </w:t>
-      </w:r>
+        <w:t xml:space="preserve">       </w:t>
+      </w:r>
+      <w:proofErr w:type="spellStart"/>
+      <w:r>
+        <w:rPr>
+          <w:rFonts w:ascii="Consolas" w:eastAsia="Times New Roman" w:hAnsi="Consolas" w:cs="Times New Roman"/>
+          <w:color w:val="000000"/>
+          <w:sz w:val="19"/>
+          <w:szCs w:val="19"/>
+          <w:shd w:val="clear" w:color="auto" w:fill="F8F8F8"/>
+        </w:rPr>
+        <w:t>opening_line</w:t>
+      </w:r>
+      <w:proofErr w:type="spellEnd"/>
+      <w:r>
+        <w:rPr>
+          <w:rFonts w:ascii="Consolas" w:eastAsia="Times New Roman" w:hAnsi="Consolas" w:cs="Times New Roman"/>
+          <w:color w:val="000000"/>
+          <w:sz w:val="19"/>
+          <w:szCs w:val="19"/>
+          <w:shd w:val="clear" w:color="auto" w:fill="F8F8F8"/>
+        </w:rPr>
+        <w:t xml:space="preserve"> </w:t>
+      </w:r>
+      <w:proofErr w:type="gramStart"/>
       <w:r>
         <w:rPr>
           <w:rFonts w:ascii="Consolas" w:eastAsia="Times New Roman" w:hAnsi="Consolas" w:cs="Times New Roman"/>
@@ -4705,6 +6098,7 @@
         </w:rPr>
         <w:t>(</w:t>
       </w:r>
+      <w:proofErr w:type="gramEnd"/>
       <w:r>
         <w:rPr>
           <w:rFonts w:ascii="Consolas" w:eastAsia="Times New Roman" w:hAnsi="Consolas" w:cs="Times New Roman"/>
@@ -4750,6 +6144,7 @@
         </w:rPr>
         <w:t xml:space="preserve">       author </w:t>
       </w:r>
+      <w:proofErr w:type="gramStart"/>
       <w:r>
         <w:rPr>
           <w:rFonts w:ascii="Consolas" w:eastAsia="Times New Roman" w:hAnsi="Consolas" w:cs="Times New Roman"/>
@@ -4772,6 +6167,7 @@
         </w:rPr>
         <w:t>(</w:t>
       </w:r>
+      <w:proofErr w:type="gramEnd"/>
       <w:r>
         <w:rPr>
           <w:rFonts w:ascii="Consolas" w:eastAsia="Times New Roman" w:hAnsi="Consolas" w:cs="Times New Roman"/>
@@ -4817,6 +6213,7 @@
         </w:rPr>
         <w:t xml:space="preserve">       title </w:t>
       </w:r>
+      <w:proofErr w:type="gramStart"/>
       <w:r>
         <w:rPr>
           <w:rFonts w:ascii="Consolas" w:eastAsia="Times New Roman" w:hAnsi="Consolas" w:cs="Times New Roman"/>
@@ -4839,6 +6236,7 @@
         </w:rPr>
         <w:t>(</w:t>
       </w:r>
+      <w:proofErr w:type="gramEnd"/>
       <w:r>
         <w:rPr>
           <w:rFonts w:ascii="Consolas" w:eastAsia="Times New Roman" w:hAnsi="Consolas" w:cs="Times New Roman"/>
@@ -4903,7 +6301,29 @@
           <w:szCs w:val="19"/>
           <w:shd w:val="clear" w:color="auto" w:fill="F8F8F8"/>
         </w:rPr>
-        <w:t xml:space="preserve"> idx </w:t>
+        <w:t xml:space="preserve"> </w:t>
+      </w:r>
+      <w:proofErr w:type="spellStart"/>
+      <w:r>
+        <w:rPr>
+          <w:rFonts w:ascii="Consolas" w:eastAsia="Times New Roman" w:hAnsi="Consolas" w:cs="Times New Roman"/>
+          <w:color w:val="000000"/>
+          <w:sz w:val="19"/>
+          <w:szCs w:val="19"/>
+          <w:shd w:val="clear" w:color="auto" w:fill="F8F8F8"/>
+        </w:rPr>
+        <w:t>idx</w:t>
+      </w:r>
+      <w:proofErr w:type="spellEnd"/>
+      <w:r>
+        <w:rPr>
+          <w:rFonts w:ascii="Consolas" w:eastAsia="Times New Roman" w:hAnsi="Consolas" w:cs="Times New Roman"/>
+          <w:color w:val="000000"/>
+          <w:sz w:val="19"/>
+          <w:szCs w:val="19"/>
+          <w:shd w:val="clear" w:color="auto" w:fill="F8F8F8"/>
+        </w:rPr>
+        <w:t xml:space="preserve"> </w:t>
       </w:r>
       <w:r>
         <w:rPr>
@@ -4916,6 +6336,7 @@
         </w:rPr>
         <w:t>(</w:t>
       </w:r>
+      <w:proofErr w:type="spellStart"/>
       <w:r>
         <w:rPr>
           <w:rFonts w:ascii="Consolas" w:eastAsia="Times New Roman" w:hAnsi="Consolas" w:cs="Times New Roman"/>
@@ -4926,6 +6347,7 @@
         </w:rPr>
         <w:t>opening_line</w:t>
       </w:r>
+      <w:proofErr w:type="spellEnd"/>
       <w:r>
         <w:rPr>
           <w:rFonts w:ascii="Consolas" w:eastAsia="Times New Roman" w:hAnsi="Consolas" w:cs="Times New Roman"/>
@@ -4985,6 +6407,7 @@
         </w:rPr>
         <w:t>=</w:t>
       </w:r>
+      <w:proofErr w:type="spellStart"/>
       <w:r>
         <w:rPr>
           <w:rFonts w:ascii="Consolas" w:eastAsia="Times New Roman" w:hAnsi="Consolas" w:cs="Times New Roman"/>
@@ -4995,6 +6418,7 @@
         </w:rPr>
         <w:t>InnoDB</w:t>
       </w:r>
+      <w:proofErr w:type="spellEnd"/>
       <w:r>
         <w:rPr>
           <w:rFonts w:ascii="Consolas" w:eastAsia="Times New Roman" w:hAnsi="Consolas" w:cs="Times New Roman"/>
@@ -5091,7 +6515,29 @@
           <w:szCs w:val="19"/>
           <w:shd w:val="clear" w:color="auto" w:fill="F8F8F8"/>
         </w:rPr>
-        <w:t xml:space="preserve"> idx </w:t>
+        <w:t xml:space="preserve"> </w:t>
+      </w:r>
+      <w:proofErr w:type="spellStart"/>
+      <w:r>
+        <w:rPr>
+          <w:rFonts w:ascii="Consolas" w:hAnsi="Consolas"/>
+          <w:color w:val="000000"/>
+          <w:sz w:val="19"/>
+          <w:szCs w:val="19"/>
+          <w:shd w:val="clear" w:color="auto" w:fill="F8F8F8"/>
+        </w:rPr>
+        <w:t>idx</w:t>
+      </w:r>
+      <w:proofErr w:type="spellEnd"/>
+      <w:r>
+        <w:rPr>
+          <w:rFonts w:ascii="Consolas" w:hAnsi="Consolas"/>
+          <w:color w:val="000000"/>
+          <w:sz w:val="19"/>
+          <w:szCs w:val="19"/>
+          <w:shd w:val="clear" w:color="auto" w:fill="F8F8F8"/>
+        </w:rPr>
+        <w:t xml:space="preserve"> </w:t>
       </w:r>
       <w:r>
         <w:rPr>
@@ -5113,8 +6559,20 @@
           <w:szCs w:val="19"/>
           <w:shd w:val="clear" w:color="auto" w:fill="F8F8F8"/>
         </w:rPr>
-        <w:t xml:space="preserve"> opening_lines</w:t>
-      </w:r>
+        <w:t xml:space="preserve"> </w:t>
+      </w:r>
+      <w:proofErr w:type="spellStart"/>
+      <w:r>
+        <w:rPr>
+          <w:rFonts w:ascii="Consolas" w:hAnsi="Consolas"/>
+          <w:color w:val="000000"/>
+          <w:sz w:val="19"/>
+          <w:szCs w:val="19"/>
+          <w:shd w:val="clear" w:color="auto" w:fill="F8F8F8"/>
+        </w:rPr>
+        <w:t>opening_lines</w:t>
+      </w:r>
+      <w:proofErr w:type="spellEnd"/>
       <w:r>
         <w:rPr>
           <w:rStyle w:val="token"/>
@@ -5127,6 +6585,7 @@
         </w:rPr>
         <w:t>(</w:t>
       </w:r>
+      <w:proofErr w:type="spellStart"/>
       <w:r>
         <w:rPr>
           <w:rFonts w:ascii="Consolas" w:hAnsi="Consolas"/>
@@ -5137,6 +6596,7 @@
         </w:rPr>
         <w:t>opening_line</w:t>
       </w:r>
+      <w:proofErr w:type="spellEnd"/>
       <w:r>
         <w:rPr>
           <w:rStyle w:val="token"/>
@@ -5183,6 +6643,7 @@
         </w:rPr>
         <w:t xml:space="preserve"> </w:t>
       </w:r>
+      <w:proofErr w:type="gramStart"/>
       <w:r>
         <w:rPr>
           <w:rStyle w:val="token"/>
@@ -5207,6 +6668,7 @@
         </w:rPr>
         <w:t>(</w:t>
       </w:r>
+      <w:proofErr w:type="gramEnd"/>
       <w:r>
         <w:rPr>
           <w:rStyle w:val="token"/>
@@ -5261,7 +6723,29 @@
           <w:szCs w:val="19"/>
           <w:shd w:val="clear" w:color="auto" w:fill="F8F8F8"/>
         </w:rPr>
-        <w:t xml:space="preserve"> opening_lines </w:t>
+        <w:t xml:space="preserve"> </w:t>
+      </w:r>
+      <w:proofErr w:type="spellStart"/>
+      <w:r>
+        <w:rPr>
+          <w:rFonts w:ascii="Consolas" w:hAnsi="Consolas"/>
+          <w:color w:val="000000"/>
+          <w:sz w:val="19"/>
+          <w:szCs w:val="19"/>
+          <w:shd w:val="clear" w:color="auto" w:fill="F8F8F8"/>
+        </w:rPr>
+        <w:t>opening_lines</w:t>
+      </w:r>
+      <w:proofErr w:type="spellEnd"/>
+      <w:r>
+        <w:rPr>
+          <w:rFonts w:ascii="Consolas" w:hAnsi="Consolas"/>
+          <w:color w:val="000000"/>
+          <w:sz w:val="19"/>
+          <w:szCs w:val="19"/>
+          <w:shd w:val="clear" w:color="auto" w:fill="F8F8F8"/>
+        </w:rPr>
+        <w:t xml:space="preserve"> </w:t>
       </w:r>
       <w:r>
         <w:rPr>
@@ -5309,6 +6793,7 @@
         </w:rPr>
         <w:t>(</w:t>
       </w:r>
+      <w:proofErr w:type="spellStart"/>
       <w:r>
         <w:rPr>
           <w:rFonts w:ascii="Consolas" w:hAnsi="Consolas"/>
@@ -5319,6 +6804,7 @@
         </w:rPr>
         <w:t>opening_line</w:t>
       </w:r>
+      <w:proofErr w:type="spellEnd"/>
       <w:r>
         <w:rPr>
           <w:rStyle w:val="token"/>
@@ -5442,6 +6928,9 @@
     <w:p>
       <w:pPr>
         <w:pStyle w:val="ListParagraph"/>
+        <w:rPr>
+          <w:rStyle w:val="Hyperlink"/>
+        </w:rPr>
       </w:pPr>
       <w:hyperlink r:id="rId16" w:history="1">
         <w:r>
@@ -5462,6 +6951,155 @@
         <w:pStyle w:val="ListParagraph"/>
         <w:numPr>
           <w:ilvl w:val="0"/>
+          <w:numId w:val="4"/>
+        </w:numPr>
+      </w:pPr>
+      <w:r>
+        <w:t>Char vs varchar</w:t>
+      </w:r>
+    </w:p>
+    <w:p>
+      <w:pPr>
+        <w:pStyle w:val="ListParagraph"/>
+        <w:ind w:left="1080"/>
+      </w:pPr>
+      <w:r>
+        <w:t xml:space="preserve">Storing a string </w:t>
+      </w:r>
+      <w:r>
+        <w:rPr>
+          <w:b/>
+        </w:rPr>
+        <w:t>100</w:t>
+      </w:r>
+      <w:r>
+        <w:t xml:space="preserve"> characters in a </w:t>
+      </w:r>
+      <w:proofErr w:type="gramStart"/>
+      <w:r>
+        <w:rPr>
+          <w:b/>
+        </w:rPr>
+        <w:t>varchar(</w:t>
+      </w:r>
+      <w:proofErr w:type="gramEnd"/>
+      <w:r>
+        <w:rPr>
+          <w:b/>
+        </w:rPr>
+        <w:t>200)</w:t>
+      </w:r>
+      <w:r>
+        <w:t xml:space="preserve"> field will take </w:t>
+      </w:r>
+      <w:r>
+        <w:rPr>
+          <w:b/>
+        </w:rPr>
+        <w:t>101</w:t>
+      </w:r>
+      <w:r>
+        <w:t xml:space="preserve"> bytes. </w:t>
+      </w:r>
+    </w:p>
+    <w:p>
+      <w:pPr>
+        <w:pStyle w:val="ListParagraph"/>
+        <w:ind w:left="1080"/>
+      </w:pPr>
+      <w:r>
+        <w:t xml:space="preserve">Storing a string of </w:t>
+      </w:r>
+      <w:r>
+        <w:rPr>
+          <w:b/>
+        </w:rPr>
+        <w:t>100</w:t>
+      </w:r>
+      <w:r>
+        <w:t xml:space="preserve"> characters in a </w:t>
+      </w:r>
+      <w:proofErr w:type="gramStart"/>
+      <w:r>
+        <w:rPr>
+          <w:b/>
+        </w:rPr>
+        <w:t>varchar(</w:t>
+      </w:r>
+      <w:proofErr w:type="gramEnd"/>
+      <w:r>
+        <w:rPr>
+          <w:b/>
+        </w:rPr>
+        <w:t>256)</w:t>
+      </w:r>
+      <w:r>
+        <w:t xml:space="preserve"> field will take </w:t>
+      </w:r>
+      <w:r>
+        <w:rPr>
+          <w:b/>
+        </w:rPr>
+        <w:t>102</w:t>
+      </w:r>
+      <w:r>
+        <w:t xml:space="preserve"> bytes. </w:t>
+      </w:r>
+    </w:p>
+    <w:p>
+      <w:pPr>
+        <w:pStyle w:val="ListParagraph"/>
+        <w:ind w:left="1080"/>
+      </w:pPr>
+      <w:r>
+        <w:t xml:space="preserve">This is why you see </w:t>
+      </w:r>
+      <w:proofErr w:type="gramStart"/>
+      <w:r>
+        <w:t>varchar(</w:t>
+      </w:r>
+      <w:proofErr w:type="gramEnd"/>
+      <w:r>
+        <w:t>255) so frequently; 255 characters is the longest string you can store in MySQL's varchar type with only one byte of overhead. Anything larger requires two bytes of overhead</w:t>
+      </w:r>
+      <w:r>
+        <w:t>.</w:t>
+      </w:r>
+    </w:p>
+    <w:p>
+      <w:pPr>
+        <w:pStyle w:val="ListParagraph"/>
+        <w:ind w:left="1080"/>
+      </w:pPr>
+      <w:r>
+        <w:t xml:space="preserve">In contrast to CHAR, VARCHAR values are stored as a 1-byte or 2-byte length </w:t>
+      </w:r>
+      <w:r>
+        <w:rPr>
+          <w:b/>
+        </w:rPr>
+        <w:t>prefix plus data</w:t>
+      </w:r>
+      <w:r>
+        <w:t xml:space="preserve">. The length prefix indicates </w:t>
+      </w:r>
+      <w:bookmarkStart w:id="0" w:name="_GoBack"/>
+      <w:r>
+        <w:rPr>
+          <w:b/>
+        </w:rPr>
+        <w:t>the number of bytes in the value</w:t>
+      </w:r>
+      <w:bookmarkEnd w:id="0"/>
+      <w:r>
+        <w:t>.</w:t>
+      </w:r>
+    </w:p>
+    <w:p>
+      <w:pPr>
+        <w:pStyle w:val="ListParagraph"/>
+        <w:numPr>
+          <w:ilvl w:val="0"/>
           <w:numId w:val="1"/>
         </w:numPr>
       </w:pPr>
@@ -5487,7 +7125,15 @@
         <w:ind w:left="1080"/>
       </w:pPr>
       <w:r>
-        <w:t xml:space="preserve">$this-&gt;output-&gt;cache(time_to_live); </w:t>
+        <w:t>$this-&gt;output-&gt;cache(</w:t>
+      </w:r>
+      <w:proofErr w:type="spellStart"/>
+      <w:r>
+        <w:t>time_to_live</w:t>
+      </w:r>
+      <w:proofErr w:type="spellEnd"/>
+      <w:r>
+        <w:t xml:space="preserve">); </w:t>
       </w:r>
     </w:p>
     <w:p>
@@ -5499,6 +7145,7 @@
         </w:numPr>
       </w:pPr>
       <w:r>
+        <w:lastRenderedPageBreak/>
         <w:t>Usage</w:t>
       </w:r>
       <w:r>
@@ -5511,10 +7158,23 @@
         <w:ind w:left="1080"/>
       </w:pPr>
       <w:r>
-        <w:t>A page request is made. Codeigniter (before very much of the framework has even been loaded) does a hash of the current url and if it finds that filename in the c</w:t>
-      </w:r>
-      <w:r>
-        <w:t>ache directory, it serves that.</w:t>
+        <w:t xml:space="preserve">A page request is made. </w:t>
+      </w:r>
+      <w:proofErr w:type="spellStart"/>
+      <w:r>
+        <w:t>Codeigniter</w:t>
+      </w:r>
+      <w:proofErr w:type="spellEnd"/>
+      <w:r>
+        <w:t xml:space="preserve"> (before very much of the framework has even been loaded) does a hash of the current </w:t>
+      </w:r>
+      <w:proofErr w:type="spellStart"/>
+      <w:r>
+        <w:t>url</w:t>
+      </w:r>
+      <w:proofErr w:type="spellEnd"/>
+      <w:r>
+        <w:t xml:space="preserve"> and if it finds that filename in the cache directory, it serves that.</w:t>
       </w:r>
     </w:p>
     <w:p>
@@ -5523,7 +7183,15 @@
         <w:ind w:left="1080"/>
       </w:pPr>
       <w:r>
-        <w:t>The only way you can get fresh data is to manually delete the files. When codeigniter doesn't find the file from the hash it generated, it dynamically creates the page.</w:t>
+        <w:t xml:space="preserve">The only way you can get fresh data is to manually delete the files. When </w:t>
+      </w:r>
+      <w:proofErr w:type="spellStart"/>
+      <w:r>
+        <w:t>codeigniter</w:t>
+      </w:r>
+      <w:proofErr w:type="spellEnd"/>
+      <w:r>
+        <w:t xml:space="preserve"> doesn't find the file from the hash it generated, it dynamically creates the page.</w:t>
       </w:r>
     </w:p>
     <w:p>
@@ -5531,8 +7199,13 @@
         <w:pStyle w:val="ListParagraph"/>
         <w:ind w:left="1080"/>
       </w:pPr>
-      <w:r>
-        <w:t>Codeigniter's implementation is called "full page" caching</w:t>
+      <w:proofErr w:type="spellStart"/>
+      <w:r>
+        <w:t>Codeigniter's</w:t>
+      </w:r>
+      <w:proofErr w:type="spellEnd"/>
+      <w:r>
+        <w:t xml:space="preserve"> implementation is called "full page" caching</w:t>
       </w:r>
       <w:r>
         <w:t>.</w:t>
@@ -5553,7 +7226,6 @@
         </w:numPr>
       </w:pPr>
       <w:r>
-        <w:lastRenderedPageBreak/>
         <w:t>Normal URL vs query string</w:t>
       </w:r>
     </w:p>
@@ -5566,8 +7238,13 @@
         </w:numPr>
       </w:pPr>
       <w:r>
-        <w:t>Normal URL: controller/action/params</w:t>
-      </w:r>
+        <w:t>Normal URL: controller/action/</w:t>
+      </w:r>
+      <w:proofErr w:type="spellStart"/>
+      <w:r>
+        <w:t>params</w:t>
+      </w:r>
+      <w:proofErr w:type="spellEnd"/>
     </w:p>
     <w:p>
       <w:pPr>
@@ -5575,7 +7252,15 @@
         <w:ind w:left="1080"/>
       </w:pPr>
       <w:r>
-        <w:t>Refresh and create new cache file if the params change</w:t>
+        <w:t xml:space="preserve">Refresh and create new cache file if the </w:t>
+      </w:r>
+      <w:proofErr w:type="spellStart"/>
+      <w:r>
+        <w:t>params</w:t>
+      </w:r>
+      <w:proofErr w:type="spellEnd"/>
+      <w:r>
+        <w:t xml:space="preserve"> change</w:t>
       </w:r>
     </w:p>
     <w:p>
@@ -5587,7 +7272,17 @@
         </w:numPr>
       </w:pPr>
       <w:r>
-        <w:t>Using query string: controller/action?params=value</w:t>
+        <w:t>Using query string: controller/</w:t>
+      </w:r>
+      <w:proofErr w:type="spellStart"/>
+      <w:proofErr w:type="gramStart"/>
+      <w:r>
+        <w:t>action?params</w:t>
+      </w:r>
+      <w:proofErr w:type="spellEnd"/>
+      <w:proofErr w:type="gramEnd"/>
+      <w:r>
+        <w:t>=value</w:t>
       </w:r>
     </w:p>
     <w:p>
@@ -5596,7 +7291,15 @@
         <w:ind w:left="1080"/>
       </w:pPr>
       <w:r>
-        <w:t>Render the old cache file and no data change if this params modified</w:t>
+        <w:t xml:space="preserve">Render the old cache file and no data change if this </w:t>
+      </w:r>
+      <w:proofErr w:type="spellStart"/>
+      <w:r>
+        <w:t>params</w:t>
+      </w:r>
+      <w:proofErr w:type="spellEnd"/>
+      <w:r>
+        <w:t xml:space="preserve"> modified</w:t>
       </w:r>
     </w:p>
     <w:p>
@@ -5605,7 +7308,18 @@
         <w:ind w:left="1080"/>
       </w:pPr>
       <w:r>
-        <w:t xml:space="preserve">To use cache like normal, set in config.php file: </w:t>
+        <w:t xml:space="preserve">To use cache like </w:t>
+      </w:r>
+      <w:r>
+        <w:t xml:space="preserve">normal, set in </w:t>
+      </w:r>
+      <w:proofErr w:type="spellStart"/>
+      <w:r>
+        <w:t>config.php</w:t>
+      </w:r>
+      <w:proofErr w:type="spellEnd"/>
+      <w:r>
+        <w:t xml:space="preserve"> file:</w:t>
       </w:r>
     </w:p>
     <w:p>
@@ -5614,7 +7328,23 @@
         <w:ind w:left="1080" w:firstLine="360"/>
       </w:pPr>
       <w:r>
-        <w:t xml:space="preserve">$config['cache_query_string'] = </w:t>
+        <w:t>$</w:t>
+      </w:r>
+      <w:proofErr w:type="spellStart"/>
+      <w:r>
+        <w:t>config</w:t>
+      </w:r>
+      <w:proofErr w:type="spellEnd"/>
+      <w:r>
+        <w:t>['</w:t>
+      </w:r>
+      <w:proofErr w:type="spellStart"/>
+      <w:r>
+        <w:t>cache_query_string</w:t>
+      </w:r>
+      <w:proofErr w:type="spellEnd"/>
+      <w:r>
+        <w:t xml:space="preserve">'] = </w:t>
       </w:r>
       <w:r>
         <w:t>TRUE</w:t>
@@ -5676,9 +7406,8 @@
       <w:r>
         <w:t>Database</w:t>
       </w:r>
-      <w:bookmarkStart w:id="0" w:name="_GoBack"/>
-      <w:bookmarkEnd w:id="0"/>
-    </w:p>
+    </w:p>
+    <w:p/>
     <w:sectPr>
       <w:pgSz w:w="12240" w:h="15840"/>
       <w:pgMar w:top="1440" w:right="1440" w:bottom="1440" w:left="1440" w:header="720" w:footer="720" w:gutter="0"/>
@@ -7664,7 +9393,7 @@
 </file>
 
 <file path=customXml/itemProps1.xml><?xml version="1.0" encoding="utf-8"?>
-<ds:datastoreItem xmlns:ds="http://schemas.openxmlformats.org/officeDocument/2006/customXml" ds:itemID="{D139A30C-2992-4E0E-A4B9-46D70979A6B3}">
+<ds:datastoreItem xmlns:ds="http://schemas.openxmlformats.org/officeDocument/2006/customXml" ds:itemID="{0CBCC4DF-4257-4469-9D4B-B4C0280D44DD}">
   <ds:schemaRefs>
     <ds:schemaRef ds:uri="http://schemas.openxmlformats.org/officeDocument/2006/bibliography"/>
   </ds:schemaRefs>

</xml_diff>